<commit_message>
filename cleanup in uploads folder
</commit_message>
<xml_diff>
--- a/uploads/miller--2020spring--composingdigitalmedia--longsyllabus-with-grading-contract.docx
+++ b/uploads/miller--2020spring--composingdigitalmedia--longsyllabus-with-grading-contract.docx
@@ -1,6 +1,6 @@
 
 <file path=word/document.xml><?xml version="1.0" encoding="utf-8"?>
-<w:document xmlns:wpc="http://schemas.microsoft.com/office/word/2010/wordprocessingCanvas" xmlns:mo="http://schemas.microsoft.com/office/mac/office/2008/main" xmlns:mc="http://schemas.openxmlformats.org/markup-compatibility/2006" xmlns:mv="urn:schemas-microsoft-com:mac:vml" xmlns:o="urn:schemas-microsoft-com:office:office" xmlns:r="http://schemas.openxmlformats.org/officeDocument/2006/relationships" xmlns:m="http://schemas.openxmlformats.org/officeDocument/2006/math" xmlns:v="urn:schemas-microsoft-com:vml" xmlns:wp14="http://schemas.microsoft.com/office/word/2010/wordprocessingDrawing" xmlns:wp="http://schemas.openxmlformats.org/drawingml/2006/wordprocessingDrawing" xmlns:w10="urn:schemas-microsoft-com:office:word" xmlns:w="http://schemas.openxmlformats.org/wordprocessingml/2006/main" xmlns:w14="http://schemas.microsoft.com/office/word/2010/wordml" xmlns:wpg="http://schemas.microsoft.com/office/word/2010/wordprocessingGroup" xmlns:wpi="http://schemas.microsoft.com/office/word/2010/wordprocessingInk" xmlns:wne="http://schemas.microsoft.com/office/word/2006/wordml" xmlns:wps="http://schemas.microsoft.com/office/word/2010/wordprocessingShape" mc:Ignorable="w14 wp14">
+<w:document xmlns:wpc="http://schemas.microsoft.com/office/word/2010/wordprocessingCanvas" xmlns:cx="http://schemas.microsoft.com/office/drawing/2014/chartex" xmlns:cx1="http://schemas.microsoft.com/office/drawing/2015/9/8/chartex" xmlns:cx2="http://schemas.microsoft.com/office/drawing/2015/10/21/chartex" xmlns:cx3="http://schemas.microsoft.com/office/drawing/2016/5/9/chartex" xmlns:cx4="http://schemas.microsoft.com/office/drawing/2016/5/10/chartex" xmlns:cx5="http://schemas.microsoft.com/office/drawing/2016/5/11/chartex" xmlns:cx6="http://schemas.microsoft.com/office/drawing/2016/5/12/chartex" xmlns:cx7="http://schemas.microsoft.com/office/drawing/2016/5/13/chartex" xmlns:cx8="http://schemas.microsoft.com/office/drawing/2016/5/14/chartex" xmlns:mc="http://schemas.openxmlformats.org/markup-compatibility/2006" xmlns:aink="http://schemas.microsoft.com/office/drawing/2016/ink" xmlns:am3d="http://schemas.microsoft.com/office/drawing/2017/model3d" xmlns:o="urn:schemas-microsoft-com:office:office" xmlns:r="http://schemas.openxmlformats.org/officeDocument/2006/relationships" xmlns:m="http://schemas.openxmlformats.org/officeDocument/2006/math" xmlns:v="urn:schemas-microsoft-com:vml" xmlns:wp14="http://schemas.microsoft.com/office/word/2010/wordprocessingDrawing" xmlns:wp="http://schemas.openxmlformats.org/drawingml/2006/wordprocessingDrawing" xmlns:w10="urn:schemas-microsoft-com:office:word" xmlns:w="http://schemas.openxmlformats.org/wordprocessingml/2006/main" xmlns:w14="http://schemas.microsoft.com/office/word/2010/wordml" xmlns:w15="http://schemas.microsoft.com/office/word/2012/wordml" xmlns:w16cid="http://schemas.microsoft.com/office/word/2016/wordml/cid" xmlns:w16se="http://schemas.microsoft.com/office/word/2015/wordml/symex" xmlns:wpg="http://schemas.microsoft.com/office/word/2010/wordprocessingGroup" xmlns:wpi="http://schemas.microsoft.com/office/word/2010/wordprocessingInk" xmlns:wne="http://schemas.microsoft.com/office/word/2006/wordml" xmlns:wps="http://schemas.microsoft.com/office/word/2010/wordprocessingShape" mc:Ignorable="w14 w15 w16se w16cid wp14">
   <w:body>
     <w:p>
       <w:pPr>
@@ -289,7 +289,7 @@
               </wp:anchor>
             </w:drawing>
           </mc:Choice>
-          <mc:Fallback>
+          <mc:Fallback xmlns:mv="urn:schemas-microsoft-com:mac:vml" xmlns:mo="http://schemas.microsoft.com/office/mac/office/2008/main">
             <w:pict>
               <v:rect id="Rectangle 1" o:spid="_x0000_s1026" style="position:absolute;margin-left:27pt;margin-top:4.9pt;width:6in;height:45pt;z-index:-251660800;visibility:visible;mso-wrap-style:square;mso-width-percent:0;mso-height-percent:0;mso-wrap-distance-left:9pt;mso-wrap-distance-top:0;mso-wrap-distance-right:9pt;mso-wrap-distance-bottom:0;mso-position-horizontal:absolute;mso-position-horizontal-relative:text;mso-position-vertical:absolute;mso-position-vertical-relative:text;mso-width-percent:0;mso-height-percent:0;mso-width-relative:page;mso-height-relative:page;v-text-anchor:middle" o:gfxdata="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">
                 <v:shadow on="t" opacity="22936f" mv:blur="40000f" origin=",.5" offset="0,23000emu"/>
@@ -576,7 +576,7 @@
           <w:numId w:val="1"/>
         </w:numPr>
       </w:pPr>
-      <w:hyperlink r:id="rId9" w:anchor="toc0" w:history="1">
+      <w:hyperlink r:id="rId8" w:anchor="toc0" w:history="1">
         <w:r>
           <w:t>I.</w:t>
         </w:r>
@@ -629,7 +629,7 @@
           <w:numId w:val="1"/>
         </w:numPr>
       </w:pPr>
-      <w:hyperlink r:id="rId10" w:anchor="toc1" w:history="1">
+      <w:hyperlink r:id="rId9" w:anchor="toc1" w:history="1">
         <w:r>
           <w:t>IV.</w:t>
         </w:r>
@@ -648,7 +648,7 @@
           <w:numId w:val="1"/>
         </w:numPr>
       </w:pPr>
-      <w:hyperlink r:id="rId11" w:anchor="toc7" w:history="1">
+      <w:hyperlink r:id="rId10" w:anchor="toc7" w:history="1">
         <w:r>
           <w:t>V.</w:t>
         </w:r>
@@ -670,7 +670,7 @@
           <w:numId w:val="1"/>
         </w:numPr>
       </w:pPr>
-      <w:hyperlink r:id="rId12" w:anchor="toc8" w:history="1">
+      <w:hyperlink r:id="rId11" w:anchor="toc8" w:history="1">
         <w:r>
           <w:t>VI.</w:t>
         </w:r>
@@ -698,7 +698,7 @@
       <w:r>
         <w:tab/>
       </w:r>
-      <w:hyperlink r:id="rId13" w:anchor="toc9" w:history="1">
+      <w:hyperlink r:id="rId12" w:anchor="toc9" w:history="1">
         <w:r>
           <w:t xml:space="preserve">The </w:t>
         </w:r>
@@ -751,7 +751,7 @@
           <w:i/>
         </w:rPr>
       </w:pPr>
-      <w:hyperlink r:id="rId14" w:anchor="toc2" w:history="1">
+      <w:hyperlink r:id="rId13" w:anchor="toc2" w:history="1">
         <w:r>
           <w:t>VIII.</w:t>
         </w:r>
@@ -785,7 +785,7 @@
       <w:r>
         <w:tab/>
       </w:r>
-      <w:hyperlink r:id="rId15" w:anchor="toc3" w:history="1">
+      <w:hyperlink r:id="rId14" w:anchor="toc3" w:history="1">
         <w:r>
           <w:t>Introduction</w:t>
         </w:r>
@@ -804,7 +804,7 @@
       <w:r>
         <w:tab/>
       </w:r>
-      <w:hyperlink r:id="rId16" w:anchor="toc4" w:history="1">
+      <w:hyperlink r:id="rId15" w:anchor="toc4" w:history="1">
         <w:r>
           <w:t>For B Grades</w:t>
         </w:r>
@@ -823,7 +823,7 @@
       <w:r>
         <w:tab/>
       </w:r>
-      <w:hyperlink r:id="rId17" w:anchor="toc5" w:history="1">
+      <w:hyperlink r:id="rId16" w:anchor="toc5" w:history="1">
         <w:r>
           <w:t>For Grades Below a B</w:t>
         </w:r>
@@ -849,7 +849,7 @@
       <w:r>
         <w:tab/>
       </w:r>
-      <w:hyperlink r:id="rId18" w:anchor="toc6" w:history="1">
+      <w:hyperlink r:id="rId17" w:anchor="toc6" w:history="1">
         <w:r>
           <w:t>For Grades Above a B</w:t>
         </w:r>
@@ -979,7 +979,6 @@
           <w:b/>
         </w:rPr>
       </w:pPr>
-      <w:proofErr w:type="spellStart"/>
       <w:r>
         <w:rPr>
           <w:rFonts w:ascii="Times New Roman" w:hAnsi="Times New Roman"/>
@@ -987,7 +986,6 @@
         </w:rPr>
         <w:t>Git</w:t>
       </w:r>
-      <w:proofErr w:type="spellEnd"/>
       <w:r>
         <w:rPr>
           <w:rFonts w:ascii="Times New Roman" w:hAnsi="Times New Roman"/>
@@ -1125,7 +1123,7 @@
         </w:rPr>
         <w:t xml:space="preserve">tforms, should you prefer those: go to </w:t>
       </w:r>
-      <w:hyperlink r:id="rId19" w:history="1">
+      <w:hyperlink r:id="rId18" w:history="1">
         <w:r>
           <w:t>https://desktop.github.com/</w:t>
         </w:r>
@@ -1943,7 +1941,21 @@
         <w:rPr>
           <w:rFonts w:ascii="Times New Roman" w:hAnsi="Times New Roman"/>
         </w:rPr>
-        <w:t>discuss with students rationales for what each exercise is designed to do, and why it ought to work;</w:t>
+        <w:t xml:space="preserve">discuss with </w:t>
+      </w:r>
+      <w:proofErr w:type="gramStart"/>
+      <w:r>
+        <w:rPr>
+          <w:rFonts w:ascii="Times New Roman" w:hAnsi="Times New Roman"/>
+        </w:rPr>
+        <w:t>students</w:t>
+      </w:r>
+      <w:proofErr w:type="gramEnd"/>
+      <w:r>
+        <w:rPr>
+          <w:rFonts w:ascii="Times New Roman" w:hAnsi="Times New Roman"/>
+        </w:rPr>
+        <w:t xml:space="preserve"> rationales for what each exercise is designed to do, and why it ought to work;</w:t>
       </w:r>
     </w:p>
     <w:p>
@@ -2134,7 +2146,7 @@
     </w:p>
     <w:p>
       <w:pPr>
-        <w:pStyle w:val="normal0"/>
+        <w:pStyle w:val="Normal1"/>
         <w:spacing w:line="360" w:lineRule="auto"/>
         <w:rPr>
           <w:rFonts w:ascii="Times New Roman" w:hAnsi="Times New Roman" w:cs="Times New Roman"/>
@@ -2149,7 +2161,7 @@
     </w:p>
     <w:p>
       <w:pPr>
-        <w:pStyle w:val="normal0"/>
+        <w:pStyle w:val="Normal1"/>
         <w:spacing w:line="360" w:lineRule="auto"/>
         <w:ind w:firstLine="720"/>
         <w:rPr>
@@ -2201,7 +2213,7 @@
     </w:p>
     <w:p>
       <w:pPr>
-        <w:pStyle w:val="normal0"/>
+        <w:pStyle w:val="Normal1"/>
         <w:spacing w:line="360" w:lineRule="auto"/>
         <w:ind w:firstLine="720"/>
         <w:rPr>
@@ -2217,7 +2229,7 @@
     </w:p>
     <w:p>
       <w:pPr>
-        <w:pStyle w:val="normal0"/>
+        <w:pStyle w:val="Normal1"/>
         <w:spacing w:line="360" w:lineRule="auto"/>
         <w:ind w:firstLine="720"/>
         <w:rPr>
@@ -2330,60 +2342,18 @@
         <w:rPr>
           <w:rFonts w:ascii="Times New Roman" w:hAnsi="Times New Roman" w:cs="Times New Roman"/>
         </w:rPr>
-        <w:t xml:space="preserve">he tools we’ll use here are </w:t>
-      </w:r>
-      <w:proofErr w:type="spellStart"/>
+        <w:t>he tools we’ll use here are Git and GitHub, which were developed for computer programming, but are adaptable to any kind of digital composing. In fact, GitHub is how we'll be hosting nearly all the materials for this course, including our discussion forum and your projects-in-progress.</w:t>
+      </w:r>
       <w:r>
         <w:rPr>
           <w:rFonts w:ascii="Times New Roman" w:hAnsi="Times New Roman" w:cs="Times New Roman"/>
         </w:rPr>
-        <w:t>Git</w:t>
-      </w:r>
-      <w:proofErr w:type="spellEnd"/>
-      <w:r>
-        <w:rPr>
-          <w:rFonts w:ascii="Times New Roman" w:hAnsi="Times New Roman" w:cs="Times New Roman"/>
-        </w:rPr>
-        <w:t xml:space="preserve"> and </w:t>
-      </w:r>
-      <w:proofErr w:type="spellStart"/>
-      <w:r>
-        <w:rPr>
-          <w:rFonts w:ascii="Times New Roman" w:hAnsi="Times New Roman" w:cs="Times New Roman"/>
-        </w:rPr>
-        <w:t>GitHub</w:t>
-      </w:r>
-      <w:proofErr w:type="spellEnd"/>
-      <w:r>
-        <w:rPr>
-          <w:rFonts w:ascii="Times New Roman" w:hAnsi="Times New Roman" w:cs="Times New Roman"/>
-        </w:rPr>
-        <w:t xml:space="preserve">, which were developed for computer programming, but are adaptable to any kind of digital composing. In fact, </w:t>
-      </w:r>
-      <w:proofErr w:type="spellStart"/>
-      <w:r>
-        <w:rPr>
-          <w:rFonts w:ascii="Times New Roman" w:hAnsi="Times New Roman" w:cs="Times New Roman"/>
-        </w:rPr>
-        <w:t>GitHub</w:t>
-      </w:r>
-      <w:proofErr w:type="spellEnd"/>
-      <w:r>
-        <w:rPr>
-          <w:rFonts w:ascii="Times New Roman" w:hAnsi="Times New Roman" w:cs="Times New Roman"/>
-        </w:rPr>
-        <w:t xml:space="preserve"> is how we'll be hosting nearly all the materials for this course, including our discussion forum and your projects-in-progress.</w:t>
-      </w:r>
-      <w:r>
-        <w:rPr>
-          <w:rFonts w:ascii="Times New Roman" w:hAnsi="Times New Roman" w:cs="Times New Roman"/>
-        </w:rPr>
         <w:t xml:space="preserve"> (The occasional file I need to keep private, I’ll post to Box.)</w:t>
       </w:r>
     </w:p>
     <w:p>
       <w:pPr>
-        <w:pStyle w:val="normal0"/>
+        <w:pStyle w:val="Normal1"/>
         <w:spacing w:line="360" w:lineRule="auto"/>
         <w:ind w:firstLine="720"/>
         <w:rPr>
@@ -2451,7 +2421,7 @@
     </w:p>
     <w:p>
       <w:pPr>
-        <w:pStyle w:val="normal0"/>
+        <w:pStyle w:val="Normal1"/>
         <w:spacing w:line="360" w:lineRule="auto"/>
         <w:ind w:firstLine="720"/>
         <w:rPr>
@@ -2546,11 +2516,19 @@
           <w:rFonts w:ascii="Times New Roman" w:hAnsi="Times New Roman" w:cs="Times New Roman"/>
           <w:i/>
         </w:rPr>
-        <w:t>an argument through its juxtaposition of images and text</w:t>
+        <w:t xml:space="preserve">an argument through its </w:t>
       </w:r>
       <w:r>
         <w:rPr>
           <w:rFonts w:ascii="Times New Roman" w:hAnsi="Times New Roman" w:cs="Times New Roman"/>
+          <w:i/>
+        </w:rPr>
+        <w:lastRenderedPageBreak/>
+        <w:t>juxtaposition of images and text</w:t>
+      </w:r>
+      <w:r>
+        <w:rPr>
+          <w:rFonts w:ascii="Times New Roman" w:hAnsi="Times New Roman" w:cs="Times New Roman"/>
         </w:rPr>
         <w:t xml:space="preserve">. </w:t>
       </w:r>
@@ -2564,14 +2542,7 @@
         <w:rPr>
           <w:rFonts w:ascii="Times New Roman" w:hAnsi="Times New Roman" w:cs="Times New Roman"/>
         </w:rPr>
-        <w:t xml:space="preserve">Though some of you may have some experience with Photoshop, I'd like us all to try </w:t>
-      </w:r>
-      <w:r>
-        <w:rPr>
-          <w:rFonts w:ascii="Times New Roman" w:hAnsi="Times New Roman" w:cs="Times New Roman"/>
-        </w:rPr>
-        <w:lastRenderedPageBreak/>
-        <w:t>GIMP this time around: it's nearly as powerful, and because it's free, you'll be able to keep using it easily after graduation.</w:t>
+        <w:t>Though some of you may have some experience with Photoshop, I'd like us all to try GIMP this time around: it's nearly as powerful, and because it's free, you'll be able to keep using it easily after graduation.</w:t>
       </w:r>
       <w:r>
         <w:rPr>
@@ -2589,7 +2560,7 @@
     </w:p>
     <w:p>
       <w:pPr>
-        <w:pStyle w:val="normal0"/>
+        <w:pStyle w:val="Normal1"/>
         <w:spacing w:line="360" w:lineRule="auto"/>
         <w:ind w:firstLine="720"/>
         <w:rPr>
@@ -2656,26 +2627,12 @@
         <w:rPr>
           <w:rFonts w:ascii="Times New Roman" w:hAnsi="Times New Roman" w:cs="Times New Roman"/>
         </w:rPr>
-        <w:t xml:space="preserve">We’ll publish the websites using </w:t>
-      </w:r>
-      <w:proofErr w:type="spellStart"/>
-      <w:r>
-        <w:rPr>
-          <w:rFonts w:ascii="Times New Roman" w:hAnsi="Times New Roman" w:cs="Times New Roman"/>
-        </w:rPr>
-        <w:t>GitHub’s</w:t>
-      </w:r>
-      <w:proofErr w:type="spellEnd"/>
-      <w:r>
-        <w:rPr>
-          <w:rFonts w:ascii="Times New Roman" w:hAnsi="Times New Roman" w:cs="Times New Roman"/>
-        </w:rPr>
-        <w:t xml:space="preserve"> built-in Pages functionality. </w:t>
-      </w:r>
-    </w:p>
-    <w:p>
-      <w:pPr>
-        <w:pStyle w:val="normal0"/>
+        <w:t xml:space="preserve">We’ll publish the websites using GitHub’s built-in Pages functionality. </w:t>
+      </w:r>
+    </w:p>
+    <w:p>
+      <w:pPr>
+        <w:pStyle w:val="Normal1"/>
         <w:spacing w:line="360" w:lineRule="auto"/>
         <w:ind w:firstLine="720"/>
         <w:rPr>
@@ -2691,7 +2648,7 @@
     </w:p>
     <w:p>
       <w:pPr>
-        <w:pStyle w:val="normal0"/>
+        <w:pStyle w:val="Normal1"/>
         <w:spacing w:line="360" w:lineRule="auto"/>
         <w:ind w:firstLine="720"/>
         <w:rPr>
@@ -2773,23 +2730,31 @@
     </w:p>
     <w:p>
       <w:pPr>
-        <w:pStyle w:val="normal0"/>
+        <w:pStyle w:val="Normal1"/>
         <w:spacing w:line="360" w:lineRule="auto"/>
         <w:ind w:firstLine="720"/>
         <w:rPr>
           <w:rFonts w:ascii="Times New Roman" w:hAnsi="Times New Roman" w:cs="Times New Roman"/>
         </w:rPr>
       </w:pPr>
+      <w:proofErr w:type="gramStart"/>
       <w:r>
         <w:rPr>
           <w:rFonts w:ascii="Times New Roman" w:hAnsi="Times New Roman" w:cs="Times New Roman"/>
         </w:rPr>
-        <w:t xml:space="preserve">So I'll frequently ask you to pause, to notice where your attention is drawn, and to consider what possibilities are present or suggested. I’ll ask you to read and respond to both model </w:t>
-      </w:r>
+        <w:t>So</w:t>
+      </w:r>
+      <w:proofErr w:type="gramEnd"/>
       <w:r>
         <w:rPr>
           <w:rFonts w:ascii="Times New Roman" w:hAnsi="Times New Roman" w:cs="Times New Roman"/>
         </w:rPr>
+        <w:t xml:space="preserve"> I'll frequently ask you to pause, to notice where your attention is drawn, and to consider what possibilities are present or suggested. I’ll ask you to read and respond to both model </w:t>
+      </w:r>
+      <w:r>
+        <w:rPr>
+          <w:rFonts w:ascii="Times New Roman" w:hAnsi="Times New Roman" w:cs="Times New Roman"/>
+        </w:rPr>
         <w:t>“</w:t>
       </w:r>
       <w:r>
@@ -2856,26 +2821,12 @@
         <w:rPr>
           <w:rFonts w:ascii="Times New Roman" w:hAnsi="Times New Roman" w:cs="Times New Roman"/>
         </w:rPr>
-        <w:t xml:space="preserve">to keep making choices, and making new things. As composition scholar Doug </w:t>
-      </w:r>
-      <w:proofErr w:type="spellStart"/>
-      <w:r>
-        <w:rPr>
-          <w:rFonts w:ascii="Times New Roman" w:hAnsi="Times New Roman" w:cs="Times New Roman"/>
-        </w:rPr>
-        <w:t>Hesse</w:t>
-      </w:r>
-      <w:proofErr w:type="spellEnd"/>
-      <w:r>
-        <w:rPr>
-          <w:rFonts w:ascii="Times New Roman" w:hAnsi="Times New Roman" w:cs="Times New Roman"/>
-        </w:rPr>
-        <w:t xml:space="preserve"> put it, you can’t learn to play piano just by reading about the piano; why should we expect any differently about writing, in any form?</w:t>
-      </w:r>
-    </w:p>
-    <w:p>
-      <w:pPr>
-        <w:pStyle w:val="normal0"/>
+        <w:t>to keep making choices, and making new things. As composition scholar Doug Hesse put it, you can’t learn to play piano just by reading about the piano; why should we expect any differently about writing, in any form?</w:t>
+      </w:r>
+    </w:p>
+    <w:p>
+      <w:pPr>
+        <w:pStyle w:val="Normal1"/>
         <w:spacing w:line="360" w:lineRule="auto"/>
         <w:ind w:firstLine="720"/>
         <w:rPr>
@@ -2891,7 +2842,7 @@
     </w:p>
     <w:p>
       <w:pPr>
-        <w:pStyle w:val="normal0"/>
+        <w:pStyle w:val="Normal1"/>
         <w:spacing w:line="360" w:lineRule="auto"/>
         <w:ind w:firstLine="720"/>
         <w:rPr>
@@ -2913,7 +2864,7 @@
     </w:p>
     <w:p>
       <w:pPr>
-        <w:pStyle w:val="normal0"/>
+        <w:pStyle w:val="Normal1"/>
         <w:spacing w:line="360" w:lineRule="auto"/>
         <w:ind w:firstLine="720"/>
       </w:pPr>
@@ -2923,15 +2874,6 @@
         </w:rPr>
         <w:t>Benjamin Miller (please call me Ben)</w:t>
       </w:r>
-    </w:p>
-    <w:p>
-      <w:pPr>
-        <w:widowControl w:val="0"/>
-        <w:autoSpaceDE w:val="0"/>
-        <w:autoSpaceDN w:val="0"/>
-        <w:adjustRightInd w:val="0"/>
-        <w:jc w:val="both"/>
-      </w:pPr>
       <w:r>
         <w:tab/>
       </w:r>
@@ -3039,7 +2981,7 @@
         </w:rPr>
         <w:t xml:space="preserve">, and the English department has some useful resources at </w:t>
       </w:r>
-      <w:hyperlink r:id="rId20" w:history="1">
+      <w:hyperlink r:id="rId19" w:history="1">
         <w:r>
           <w:rPr>
             <w:rStyle w:val="Hyperlink"/>
@@ -3372,7 +3314,7 @@
         </w:rPr>
         <w:t xml:space="preserve"> plagiarism, go to </w:t>
       </w:r>
-      <w:hyperlink r:id="rId21" w:history="1">
+      <w:hyperlink r:id="rId20" w:history="1">
         <w:r>
           <w:rPr>
             <w:rStyle w:val="Hyperlink"/>
@@ -3578,7 +3520,7 @@
         </w:rPr>
         <w:t xml:space="preserve"> For more information, including answers to frequently asked questions, visit </w:t>
       </w:r>
-      <w:hyperlink r:id="rId22" w:history="1">
+      <w:hyperlink r:id="rId21" w:history="1">
         <w:r>
           <w:rPr>
             <w:rStyle w:val="Hyperlink"/>
@@ -3664,7 +3606,7 @@
         </w:rPr>
         <w:t xml:space="preserve"> </w:t>
       </w:r>
-      <w:hyperlink r:id="rId23" w:history="1">
+      <w:hyperlink r:id="rId22" w:history="1">
         <w:r>
           <w:rPr>
             <w:rStyle w:val="Hyperlink"/>
@@ -3739,19 +3681,11 @@
         </w:rPr>
         <w:t xml:space="preserve"> </w:t>
       </w:r>
-      <w:proofErr w:type="spellStart"/>
-      <w:r>
-        <w:rPr>
-          <w:szCs w:val="24"/>
-        </w:rPr>
-        <w:t>Nordenberg</w:t>
-      </w:r>
-      <w:proofErr w:type="spellEnd"/>
-      <w:r>
-        <w:rPr>
-          <w:szCs w:val="24"/>
-        </w:rPr>
-        <w:t xml:space="preserve"> Hall, offers Psychological Services and Sexual Assault Services (412-648-7930) (8:30 am-5:00 pm, Monday-Friday) or (412-648-7856) (after 5 pm, Monday-Friday or on weekends).</w:t>
+      <w:r>
+        <w:rPr>
+          <w:szCs w:val="24"/>
+        </w:rPr>
+        <w:t>Nordenberg Hall, offers Psychological Services and Sexual Assault Services (412-648-7930) (8:30 am-5:00 pm, Monday-Friday) or (412-648-7856) (after 5 pm, Monday-Friday or on weekends).</w:t>
       </w:r>
       <w:r>
         <w:rPr>
@@ -3759,7 +3693,7 @@
         </w:rPr>
         <w:t xml:space="preserve"> For more information, see </w:t>
       </w:r>
-      <w:hyperlink r:id="rId24" w:history="1">
+      <w:hyperlink r:id="rId23" w:history="1">
         <w:r>
           <w:rPr>
             <w:rStyle w:val="Hyperlink"/>
@@ -3797,7 +3731,67 @@
         <w:rPr>
           <w:szCs w:val="24"/>
         </w:rPr>
-        <w:t>Over the course of the semester, you will complete four projects – three solo (albeit with audience feedback) and one collaborative. We'll cover each in more detail as we get to that point in the semester, but here are the broad strokes:</w:t>
+        <w:t xml:space="preserve">Over the course of the semester, you will complete four projects – three solo (albeit with feedback) and one collaborative. </w:t>
+      </w:r>
+      <w:r>
+        <w:rPr>
+          <w:szCs w:val="24"/>
+        </w:rPr>
+        <w:t>As the semester goes on, we'll add detail to these assignments and link out to examples</w:t>
+      </w:r>
+      <w:r>
+        <w:rPr>
+          <w:szCs w:val="24"/>
+        </w:rPr>
+        <w:t>; we’ll also develop b</w:t>
+      </w:r>
+      <w:r>
+        <w:rPr>
+          <w:szCs w:val="24"/>
+        </w:rPr>
+        <w:t xml:space="preserve">aseline </w:t>
+      </w:r>
+      <w:r>
+        <w:rPr>
+          <w:szCs w:val="24"/>
+        </w:rPr>
+        <w:t xml:space="preserve">criteria </w:t>
+      </w:r>
+      <w:r>
+        <w:rPr>
+          <w:szCs w:val="24"/>
+        </w:rPr>
+        <w:t xml:space="preserve">and aspirational </w:t>
+      </w:r>
+      <w:r>
+        <w:rPr>
+          <w:szCs w:val="24"/>
+        </w:rPr>
+        <w:t xml:space="preserve">goals </w:t>
+      </w:r>
+      <w:r>
+        <w:rPr>
+          <w:szCs w:val="24"/>
+        </w:rPr>
+        <w:t xml:space="preserve">for each project </w:t>
+      </w:r>
+      <w:r>
+        <w:rPr>
+          <w:szCs w:val="24"/>
+        </w:rPr>
+        <w:t xml:space="preserve">in class, </w:t>
+      </w:r>
+      <w:r>
+        <w:rPr>
+          <w:szCs w:val="24"/>
+        </w:rPr>
+        <w:t>collaboratively.</w:t>
+      </w:r>
+      <w:r>
+        <w:rPr>
+          <w:szCs w:val="24"/>
+        </w:rPr>
+        <w:t xml:space="preserve"> As you complete each unit, I’ll ask you to write a reflection on your process and final product, including your own sense of where you’ve met or exceeded the criteria.</w:t>
       </w:r>
     </w:p>
     <w:p>
@@ -3836,119 +3830,76 @@
         <w:rPr>
           <w:szCs w:val="24"/>
         </w:rPr>
-        <w:t>For the first project, you will arrange layers of sound to project a sense of place, and of things happening in that place. A few generative constraints</w:t>
-      </w:r>
-      <w:r>
-        <w:rPr>
-          <w:szCs w:val="24"/>
-        </w:rPr>
-        <w:t xml:space="preserve"> to try, which we can modify together</w:t>
-      </w:r>
-      <w:r>
-        <w:rPr>
-          <w:szCs w:val="24"/>
-        </w:rPr>
-        <w:t>:</w:t>
-      </w:r>
-    </w:p>
-    <w:p>
-      <w:pPr>
-        <w:rPr>
-          <w:szCs w:val="24"/>
-        </w:rPr>
-      </w:pPr>
-    </w:p>
-    <w:p>
-      <w:pPr>
-        <w:pStyle w:val="ListParagraph"/>
-        <w:numPr>
-          <w:ilvl w:val="0"/>
-          <w:numId w:val="25"/>
-        </w:numPr>
-        <w:rPr>
-          <w:rFonts w:ascii="Times New Roman" w:hAnsi="Times New Roman"/>
-          <w:szCs w:val="24"/>
-        </w:rPr>
-      </w:pPr>
-      <w:r>
-        <w:rPr>
-          <w:rFonts w:ascii="Times New Roman" w:hAnsi="Times New Roman"/>
-          <w:szCs w:val="24"/>
-        </w:rPr>
-        <w:t>At least 75% of the sounds should be original recordings by you or your classmates.</w:t>
-      </w:r>
-    </w:p>
-    <w:p>
-      <w:pPr>
-        <w:pStyle w:val="ListParagraph"/>
-        <w:numPr>
-          <w:ilvl w:val="0"/>
-          <w:numId w:val="25"/>
-        </w:numPr>
-        <w:rPr>
-          <w:rFonts w:ascii="Times New Roman" w:hAnsi="Times New Roman"/>
-          <w:szCs w:val="24"/>
-        </w:rPr>
-      </w:pPr>
-      <w:r>
-        <w:rPr>
-          <w:rFonts w:ascii="Times New Roman" w:hAnsi="Times New Roman"/>
-          <w:szCs w:val="24"/>
-        </w:rPr>
-        <w:t>At least one of the sounds should be an original recording by you.</w:t>
-      </w:r>
-    </w:p>
-    <w:p>
-      <w:pPr>
-        <w:pStyle w:val="ListParagraph"/>
-        <w:numPr>
-          <w:ilvl w:val="0"/>
-          <w:numId w:val="25"/>
-        </w:numPr>
-        <w:rPr>
-          <w:rFonts w:ascii="Times New Roman" w:hAnsi="Times New Roman"/>
-          <w:szCs w:val="24"/>
-        </w:rPr>
-      </w:pPr>
-      <w:r>
-        <w:rPr>
-          <w:rFonts w:ascii="Times New Roman" w:hAnsi="Times New Roman"/>
-          <w:szCs w:val="24"/>
-        </w:rPr>
-        <w:t>At least once, you should have four layers of sound overlapping.</w:t>
-      </w:r>
-    </w:p>
-    <w:p>
-      <w:pPr>
-        <w:pStyle w:val="ListParagraph"/>
-        <w:numPr>
-          <w:ilvl w:val="0"/>
-          <w:numId w:val="25"/>
-        </w:numPr>
-        <w:rPr>
-          <w:rFonts w:ascii="Times New Roman" w:hAnsi="Times New Roman"/>
-          <w:szCs w:val="24"/>
-        </w:rPr>
-      </w:pPr>
-      <w:r>
-        <w:rPr>
-          <w:rFonts w:ascii="Times New Roman" w:hAnsi="Times New Roman"/>
-          <w:szCs w:val="24"/>
-        </w:rPr>
-        <w:t>The final product should play for no less than 3 minutes, and no more than 4.</w:t>
-      </w:r>
-    </w:p>
-    <w:p>
-      <w:pPr>
-        <w:rPr>
-          <w:szCs w:val="24"/>
-        </w:rPr>
-      </w:pPr>
-      <w:r>
-        <w:rPr>
-          <w:szCs w:val="24"/>
-        </w:rPr>
-        <w:t>The genre of the narrative you convey is open: it could be documentary, fictional, even science-fictional. (The title you choose will help steer listeners' expectations, and thus their perceptions.)</w:t>
+        <w:t xml:space="preserve">In your first project, you will </w:t>
+      </w:r>
+      <w:r>
+        <w:rPr>
+          <w:szCs w:val="24"/>
+        </w:rPr>
+        <w:t>arrange layers of sound to convey a sense of place and story. In assigning this, I have two main goals for you: (1) to learn how to capture sound and edit it using digital tools, and (2) to explore the affordances of sound as a medium, with particular attention to its ability to communicate </w:t>
+      </w:r>
+      <w:r>
+        <w:rPr>
+          <w:i/>
+          <w:iCs/>
+          <w:szCs w:val="24"/>
+        </w:rPr>
+        <w:t>immersive environment</w:t>
+      </w:r>
+      <w:r>
+        <w:rPr>
+          <w:szCs w:val="24"/>
+        </w:rPr>
+        <w:t> and </w:t>
+      </w:r>
+      <w:r>
+        <w:rPr>
+          <w:i/>
+          <w:iCs/>
+          <w:szCs w:val="24"/>
+        </w:rPr>
+        <w:t>narrative pacing and change</w:t>
+      </w:r>
+      <w:r>
+        <w:rPr>
+          <w:szCs w:val="24"/>
+        </w:rPr>
+        <w:t xml:space="preserve">. </w:t>
+      </w:r>
+    </w:p>
+    <w:p>
+      <w:pPr>
+        <w:rPr>
+          <w:sz w:val="12"/>
+          <w:szCs w:val="12"/>
+        </w:rPr>
+      </w:pPr>
+    </w:p>
+    <w:p>
+      <w:pPr>
+        <w:rPr>
+          <w:szCs w:val="24"/>
+        </w:rPr>
+      </w:pPr>
+      <w:r>
+        <w:rPr>
+          <w:szCs w:val="24"/>
+        </w:rPr>
+        <w:t xml:space="preserve">The genre of the narrative you convey is open: it could be documentary, fictional, even </w:t>
+      </w:r>
+      <w:proofErr w:type="gramStart"/>
+      <w:r>
+        <w:rPr>
+          <w:szCs w:val="24"/>
+        </w:rPr>
+        <w:t>science-fictional</w:t>
+      </w:r>
+      <w:proofErr w:type="gramEnd"/>
+      <w:r>
+        <w:rPr>
+          <w:szCs w:val="24"/>
+        </w:rPr>
+        <w:t>. (The title you choose will help steer listeners' expectations, and thus their perceptions.)</w:t>
       </w:r>
     </w:p>
     <w:p>
@@ -3976,166 +3927,539 @@
         </w:rPr>
         <w:t>Visual Argument</w:t>
       </w:r>
-    </w:p>
-    <w:p>
-      <w:pPr>
-        <w:rPr>
-          <w:szCs w:val="24"/>
-        </w:rPr>
-      </w:pPr>
-      <w:r>
-        <w:rPr>
-          <w:szCs w:val="24"/>
-        </w:rPr>
-        <w:t>The second project asks you to make a claim through the juxtaposition of images and text. As with the sound project, the context for your argument is open: you could be making a social commentary, calling for action, constructing a parody, riffing on a pun, explaining a concept, inviting someone inside, and so on. Whatever you choose, you should consider your audience and what they would find persuasive or interesting, and how you therefore wish to attract and direct their attention.</w:t>
-      </w:r>
-    </w:p>
-    <w:p>
-      <w:pPr>
-        <w:rPr>
-          <w:szCs w:val="24"/>
-        </w:rPr>
-      </w:pPr>
-    </w:p>
-    <w:p>
-      <w:pPr>
-        <w:rPr>
-          <w:szCs w:val="24"/>
-        </w:rPr>
-      </w:pPr>
-      <w:r>
-        <w:rPr>
-          <w:szCs w:val="24"/>
-        </w:rPr>
-        <w:t>We'll talk more about possible constraints in class.</w:t>
-      </w:r>
-    </w:p>
-    <w:p>
-      <w:pPr>
-        <w:rPr>
-          <w:szCs w:val="24"/>
-        </w:rPr>
-      </w:pPr>
-    </w:p>
-    <w:p>
-      <w:pPr>
-        <w:spacing w:before="100" w:beforeAutospacing="1" w:after="60"/>
-        <w:outlineLvl w:val="4"/>
+      <w:r>
         <w:rPr>
           <w:b/>
           <w:bCs/>
           <w:szCs w:val="20"/>
         </w:rPr>
-      </w:pPr>
-      <w:r>
+        <w:t xml:space="preserve"> / Rhetorical Collage</w:t>
+      </w:r>
+    </w:p>
+    <w:p>
+      <w:pPr>
+        <w:rPr>
+          <w:szCs w:val="24"/>
+        </w:rPr>
+      </w:pPr>
+      <w:r>
+        <w:rPr>
+          <w:szCs w:val="24"/>
+        </w:rPr>
+        <w:t xml:space="preserve">The second project challenges you </w:t>
+      </w:r>
+      <w:r>
+        <w:rPr>
+          <w:szCs w:val="24"/>
+        </w:rPr>
+        <w:t xml:space="preserve">to make a rhetorical </w:t>
+      </w:r>
+      <w:r>
+        <w:rPr>
+          <w:szCs w:val="24"/>
+        </w:rPr>
+        <w:t xml:space="preserve">intervention </w:t>
+      </w:r>
+      <w:r>
+        <w:rPr>
+          <w:szCs w:val="24"/>
+        </w:rPr>
+        <w:t>through the juxtaposition of images and text. It's kind of a collage, but a collage with an argument to make. In assigning this, I have two main goals for you: (1) to learn how to ethically obtain images and edit them using digital tools, and (2) to explore the affordances of still images as a medium, and especially their ability to </w:t>
+      </w:r>
+      <w:r>
+        <w:rPr>
+          <w:i/>
+          <w:iCs/>
+          <w:szCs w:val="24"/>
+        </w:rPr>
+        <w:t>direct attention</w:t>
+      </w:r>
+      <w:r>
+        <w:rPr>
+          <w:szCs w:val="24"/>
+        </w:rPr>
+        <w:t> and </w:t>
+      </w:r>
+      <w:r>
+        <w:rPr>
+          <w:i/>
+          <w:iCs/>
+          <w:szCs w:val="24"/>
+        </w:rPr>
+        <w:t>help make ideas memorable</w:t>
+      </w:r>
+      <w:r>
+        <w:rPr>
+          <w:szCs w:val="24"/>
+        </w:rPr>
+        <w:t>.</w:t>
+      </w:r>
+      <w:r>
+        <w:rPr>
+          <w:szCs w:val="24"/>
+        </w:rPr>
+        <w:t xml:space="preserve"> </w:t>
+      </w:r>
+    </w:p>
+    <w:p>
+      <w:pPr>
+        <w:rPr>
+          <w:sz w:val="12"/>
+          <w:szCs w:val="12"/>
+        </w:rPr>
+      </w:pPr>
+    </w:p>
+    <w:p>
+      <w:pPr>
+        <w:rPr>
+          <w:szCs w:val="24"/>
+        </w:rPr>
+      </w:pPr>
+      <w:r>
+        <w:rPr>
+          <w:szCs w:val="24"/>
+        </w:rPr>
+        <w:t>As with the sound project, the context for your argument is open: you could be making a social commentary, calling for action, constructing a parody, riffing on a pun, explaining a concept, inviting someone inside, and so on. Whatever you choose, you should consider your audience and what they would find persuasive or interesting, and how you therefore wish to attract and direct their attention.</w:t>
+      </w:r>
+    </w:p>
+    <w:p>
+      <w:pPr>
+        <w:rPr>
+          <w:szCs w:val="24"/>
+        </w:rPr>
+      </w:pPr>
+    </w:p>
+    <w:p>
+      <w:pPr>
+        <w:spacing w:before="100" w:beforeAutospacing="1" w:after="60"/>
+        <w:outlineLvl w:val="4"/>
         <w:rPr>
           <w:b/>
           <w:bCs/>
           <w:szCs w:val="20"/>
         </w:rPr>
-        <w:t>Website Portfolio</w:t>
-      </w:r>
-    </w:p>
-    <w:p>
-      <w:pPr>
-        <w:rPr>
-          <w:szCs w:val="24"/>
-        </w:rPr>
-      </w:pPr>
-      <w:r>
-        <w:rPr>
-          <w:szCs w:val="24"/>
-        </w:rPr>
-        <w:t xml:space="preserve">For your third project, you will build a responsive website using basic html and </w:t>
-      </w:r>
-      <w:proofErr w:type="spellStart"/>
-      <w:r>
-        <w:rPr>
-          <w:szCs w:val="24"/>
-        </w:rPr>
-        <w:t>css</w:t>
-      </w:r>
-      <w:proofErr w:type="spellEnd"/>
-      <w:r>
-        <w:rPr>
-          <w:szCs w:val="24"/>
-        </w:rPr>
-        <w:t xml:space="preserve"> files (as opposed to a site manager like </w:t>
-      </w:r>
-      <w:proofErr w:type="spellStart"/>
-      <w:r>
-        <w:rPr>
-          <w:szCs w:val="24"/>
-        </w:rPr>
-        <w:t>WordPress</w:t>
-      </w:r>
-      <w:proofErr w:type="spellEnd"/>
-      <w:r>
-        <w:rPr>
-          <w:szCs w:val="24"/>
-        </w:rPr>
-        <w:t xml:space="preserve"> or </w:t>
-      </w:r>
-      <w:proofErr w:type="spellStart"/>
-      <w:r>
-        <w:rPr>
-          <w:szCs w:val="24"/>
-        </w:rPr>
-        <w:t>Wix</w:t>
-      </w:r>
-      <w:proofErr w:type="spellEnd"/>
-      <w:r>
-        <w:rPr>
-          <w:szCs w:val="24"/>
-        </w:rPr>
-        <w:t>), along with any media assets you wish to embed. One relatively straightforward option for this unit is to stage and present the materials you produced earlier in the term; depending on your needs and interests, however, you can also develop this into a more sustainable and public-facing platform from which to manage your online identities.</w:t>
-      </w:r>
-    </w:p>
-    <w:p>
-      <w:pPr>
-        <w:rPr>
-          <w:szCs w:val="24"/>
-        </w:rPr>
-      </w:pPr>
-    </w:p>
-    <w:p>
-      <w:pPr>
-        <w:spacing w:before="100" w:beforeAutospacing="1" w:after="60"/>
-        <w:outlineLvl w:val="4"/>
+      </w:pPr>
+      <w:r>
         <w:rPr>
           <w:b/>
           <w:bCs/>
           <w:szCs w:val="20"/>
         </w:rPr>
-      </w:pPr>
-      <w:r>
+        <w:t>Website Portfolio</w:t>
+      </w:r>
+    </w:p>
+    <w:p>
+      <w:pPr>
+        <w:rPr>
+          <w:szCs w:val="24"/>
+        </w:rPr>
+      </w:pPr>
+      <w:r>
+        <w:rPr>
+          <w:szCs w:val="24"/>
+        </w:rPr>
+        <w:t>For your third project, you will build a</w:t>
+      </w:r>
+      <w:r>
+        <w:rPr>
+          <w:szCs w:val="24"/>
+        </w:rPr>
+        <w:t xml:space="preserve"> multi-page website using basic html and </w:t>
+      </w:r>
+      <w:proofErr w:type="spellStart"/>
+      <w:r>
+        <w:rPr>
+          <w:szCs w:val="24"/>
+        </w:rPr>
+        <w:t>css</w:t>
+      </w:r>
+      <w:proofErr w:type="spellEnd"/>
+      <w:r>
+        <w:rPr>
+          <w:szCs w:val="24"/>
+        </w:rPr>
+        <w:t xml:space="preserve"> files — as opposed to a site manager like WordPress or </w:t>
+      </w:r>
+      <w:proofErr w:type="spellStart"/>
+      <w:r>
+        <w:rPr>
+          <w:szCs w:val="24"/>
+        </w:rPr>
+        <w:t>Wix</w:t>
+      </w:r>
+      <w:proofErr w:type="spellEnd"/>
+      <w:r>
+        <w:rPr>
+          <w:szCs w:val="24"/>
+        </w:rPr>
+        <w:t xml:space="preserve"> — along with any media assets you wish to embed. In assigning this, I have two main goals for you:</w:t>
+      </w:r>
+      <w:r>
+        <w:rPr>
+          <w:szCs w:val="24"/>
+        </w:rPr>
+        <w:t xml:space="preserve"> (1) t</w:t>
+      </w:r>
+      <w:r>
+        <w:rPr>
+          <w:szCs w:val="24"/>
+        </w:rPr>
+        <w:t>o learn how to manage a composite project made up of multiple interlinking files, and</w:t>
+      </w:r>
+      <w:r>
+        <w:rPr>
+          <w:szCs w:val="24"/>
+        </w:rPr>
+        <w:t xml:space="preserve"> (2) </w:t>
+      </w:r>
+      <w:r>
+        <w:rPr>
+          <w:szCs w:val="24"/>
+        </w:rPr>
+        <w:t>to explore the affordances of the web design stack as a medium, and especially its ability to </w:t>
+      </w:r>
+      <w:r>
+        <w:rPr>
+          <w:i/>
+          <w:iCs/>
+          <w:szCs w:val="24"/>
+        </w:rPr>
+        <w:t>flexibly render content for multiple audiences or reading priorities</w:t>
+      </w:r>
+      <w:r>
+        <w:rPr>
+          <w:szCs w:val="24"/>
+        </w:rPr>
+        <w:t>.</w:t>
+      </w:r>
+      <w:r>
+        <w:rPr>
+          <w:szCs w:val="24"/>
+        </w:rPr>
+        <w:t xml:space="preserve"> </w:t>
+      </w:r>
+    </w:p>
+    <w:p>
+      <w:pPr>
+        <w:rPr>
+          <w:sz w:val="12"/>
+          <w:szCs w:val="12"/>
+        </w:rPr>
+      </w:pPr>
+    </w:p>
+    <w:p>
+      <w:pPr>
+        <w:tabs>
+          <w:tab w:val="num" w:pos="720"/>
+        </w:tabs>
+        <w:rPr>
+          <w:szCs w:val="24"/>
+        </w:rPr>
+      </w:pPr>
+      <w:r>
+        <w:rPr>
+          <w:szCs w:val="24"/>
+        </w:rPr>
+        <w:t xml:space="preserve">As with the earlier projects, </w:t>
+      </w:r>
+      <w:r>
+        <w:rPr>
+          <w:szCs w:val="24"/>
+        </w:rPr>
+        <w:t>content-</w:t>
+      </w:r>
+      <w:r>
+        <w:rPr>
+          <w:szCs w:val="24"/>
+        </w:rPr>
+        <w:t xml:space="preserve">selection is </w:t>
+      </w:r>
+      <w:r>
+        <w:rPr>
+          <w:szCs w:val="24"/>
+        </w:rPr>
+        <w:t>up to you</w:t>
+      </w:r>
+      <w:r>
+        <w:rPr>
+          <w:szCs w:val="24"/>
+        </w:rPr>
+        <w:t xml:space="preserve">. </w:t>
+      </w:r>
+      <w:r>
+        <w:rPr>
+          <w:szCs w:val="24"/>
+        </w:rPr>
+        <w:t xml:space="preserve">You could gather </w:t>
+      </w:r>
+      <w:r>
+        <w:rPr>
+          <w:szCs w:val="24"/>
+        </w:rPr>
+        <w:t>the materials you produced earlier in the term</w:t>
+      </w:r>
+      <w:r>
+        <w:rPr>
+          <w:szCs w:val="24"/>
+        </w:rPr>
+        <w:t xml:space="preserve"> into a shared space</w:t>
+      </w:r>
+      <w:r>
+        <w:rPr>
+          <w:szCs w:val="24"/>
+        </w:rPr>
+        <w:t xml:space="preserve">; </w:t>
+      </w:r>
+      <w:r>
+        <w:rPr>
+          <w:szCs w:val="24"/>
+        </w:rPr>
+        <w:t xml:space="preserve">build </w:t>
+      </w:r>
+      <w:r>
+        <w:rPr>
+          <w:szCs w:val="24"/>
+        </w:rPr>
+        <w:t>a more sustainable and public-facing platform from which to manage your online identities</w:t>
+      </w:r>
+      <w:r>
+        <w:rPr>
+          <w:szCs w:val="24"/>
+        </w:rPr>
+        <w:t>;</w:t>
+      </w:r>
+      <w:r>
+        <w:rPr>
+          <w:szCs w:val="24"/>
+        </w:rPr>
+        <w:t xml:space="preserve"> or </w:t>
+      </w:r>
+      <w:r>
+        <w:rPr>
+          <w:szCs w:val="24"/>
+        </w:rPr>
+        <w:t xml:space="preserve">make </w:t>
+      </w:r>
+      <w:r>
+        <w:rPr>
+          <w:szCs w:val="24"/>
+        </w:rPr>
+        <w:t xml:space="preserve">a mock-up of </w:t>
+      </w:r>
+      <w:r>
+        <w:rPr>
+          <w:szCs w:val="24"/>
+        </w:rPr>
+        <w:t xml:space="preserve">placeholder </w:t>
+      </w:r>
+      <w:r>
+        <w:rPr>
+          <w:szCs w:val="24"/>
+        </w:rPr>
+        <w:t xml:space="preserve">content </w:t>
+      </w:r>
+      <w:r>
+        <w:rPr>
+          <w:szCs w:val="24"/>
+        </w:rPr>
+        <w:t xml:space="preserve">just </w:t>
+      </w:r>
+      <w:r>
+        <w:rPr>
+          <w:szCs w:val="24"/>
+        </w:rPr>
+        <w:t xml:space="preserve">to </w:t>
+      </w:r>
+      <w:r>
+        <w:rPr>
+          <w:szCs w:val="24"/>
+        </w:rPr>
+        <w:t xml:space="preserve">develop and </w:t>
+      </w:r>
+      <w:r>
+        <w:rPr>
+          <w:szCs w:val="24"/>
+        </w:rPr>
+        <w:t>show off your web-design skills. Whatever you choose, you should consider your audience(s) and how they might land on your website, and where you therefore wish to direct their attention and next steps.</w:t>
+      </w:r>
+    </w:p>
+    <w:p>
+      <w:pPr>
+        <w:rPr>
+          <w:szCs w:val="24"/>
+        </w:rPr>
+      </w:pPr>
+    </w:p>
+    <w:p>
+      <w:pPr>
+        <w:rPr>
+          <w:szCs w:val="24"/>
+        </w:rPr>
+      </w:pPr>
+    </w:p>
+    <w:p>
+      <w:pPr>
+        <w:rPr>
+          <w:szCs w:val="24"/>
+        </w:rPr>
+      </w:pPr>
+    </w:p>
+    <w:p>
+      <w:pPr>
+        <w:spacing w:before="100" w:beforeAutospacing="1" w:after="60"/>
+        <w:outlineLvl w:val="4"/>
         <w:rPr>
           <w:b/>
           <w:bCs/>
           <w:szCs w:val="20"/>
         </w:rPr>
-        <w:t xml:space="preserve">Collaborative </w:t>
-      </w:r>
+      </w:pPr>
       <w:r>
         <w:rPr>
           <w:b/>
           <w:bCs/>
           <w:szCs w:val="20"/>
         </w:rPr>
+        <w:t xml:space="preserve">Collaborative </w:t>
+      </w:r>
+      <w:r>
+        <w:rPr>
+          <w:b/>
+          <w:bCs/>
+          <w:szCs w:val="20"/>
+        </w:rPr>
         <w:t>Composing</w:t>
       </w:r>
     </w:p>
     <w:p>
       <w:pPr>
-        <w:rPr>
-          <w:szCs w:val="24"/>
-        </w:rPr>
-      </w:pPr>
-      <w:r>
-        <w:rPr>
-          <w:szCs w:val="24"/>
-        </w:rPr>
-        <w:t xml:space="preserve">Throughout the semester, I will periodically ask you to </w:t>
+        <w:tabs>
+          <w:tab w:val="num" w:pos="720"/>
+        </w:tabs>
+        <w:rPr>
+          <w:szCs w:val="24"/>
+        </w:rPr>
+      </w:pPr>
+      <w:r>
+        <w:rPr>
+          <w:szCs w:val="24"/>
+        </w:rPr>
+        <w:t xml:space="preserve">In </w:t>
+      </w:r>
+      <w:r>
+        <w:rPr>
+          <w:szCs w:val="24"/>
+        </w:rPr>
+        <w:t>the final project</w:t>
+      </w:r>
+      <w:r>
+        <w:rPr>
+          <w:szCs w:val="24"/>
+        </w:rPr>
+        <w:t xml:space="preserve"> unit, you’ll need to share a repository with partners as you build something different than what any of you would have done on your own (and, ideally, even better).</w:t>
+      </w:r>
+      <w:r>
+        <w:rPr>
+          <w:szCs w:val="24"/>
+        </w:rPr>
+        <w:t xml:space="preserve"> </w:t>
+      </w:r>
+      <w:r>
+        <w:rPr>
+          <w:szCs w:val="24"/>
+        </w:rPr>
+        <w:t>The unit goals, then, are:</w:t>
+      </w:r>
+      <w:r>
+        <w:rPr>
+          <w:szCs w:val="24"/>
+        </w:rPr>
+        <w:t xml:space="preserve"> (1) </w:t>
+      </w:r>
+      <w:r>
+        <w:rPr>
+          <w:szCs w:val="24"/>
+        </w:rPr>
+        <w:t>to practice managing a complex project involving multiple team members</w:t>
+      </w:r>
+      <w:r>
+        <w:rPr>
+          <w:szCs w:val="24"/>
+        </w:rPr>
+        <w:t xml:space="preserve">; (2) </w:t>
+      </w:r>
+      <w:r>
+        <w:rPr>
+          <w:szCs w:val="24"/>
+        </w:rPr>
+        <w:t>to assess your own skills as a digital media composer, to find ways </w:t>
+      </w:r>
+      <w:r>
+        <w:rPr>
+          <w:i/>
+          <w:iCs/>
+          <w:szCs w:val="24"/>
+        </w:rPr>
+        <w:t>you</w:t>
+      </w:r>
+      <w:r>
+        <w:rPr>
+          <w:szCs w:val="24"/>
+        </w:rPr>
+        <w:t> in particular can best contribute to a joint project</w:t>
+      </w:r>
+      <w:r>
+        <w:rPr>
+          <w:szCs w:val="24"/>
+        </w:rPr>
+        <w:t xml:space="preserve">; and (3) </w:t>
+      </w:r>
+      <w:r>
+        <w:rPr>
+          <w:szCs w:val="24"/>
+        </w:rPr>
+        <w:t>to integrate and consolidate the skills you’ve practiced across the semester</w:t>
+      </w:r>
+      <w:r>
+        <w:rPr>
+          <w:szCs w:val="24"/>
+        </w:rPr>
+        <w:t>.</w:t>
+      </w:r>
+    </w:p>
+    <w:p>
+      <w:pPr>
+        <w:tabs>
+          <w:tab w:val="num" w:pos="720"/>
+        </w:tabs>
+        <w:rPr>
+          <w:szCs w:val="24"/>
+        </w:rPr>
+      </w:pPr>
+    </w:p>
+    <w:p>
+      <w:pPr>
+        <w:rPr>
+          <w:szCs w:val="24"/>
+        </w:rPr>
+      </w:pPr>
+      <w:r>
+        <w:rPr>
+          <w:szCs w:val="24"/>
+        </w:rPr>
+        <w:t xml:space="preserve">Throughout the </w:t>
+      </w:r>
+      <w:r>
+        <w:rPr>
+          <w:szCs w:val="24"/>
+        </w:rPr>
+        <w:t>term</w:t>
+      </w:r>
+      <w:r>
+        <w:rPr>
+          <w:szCs w:val="24"/>
+        </w:rPr>
+        <w:t xml:space="preserve">, I will periodically ask you to </w:t>
       </w:r>
       <w:r>
         <w:rPr>
@@ -4179,38 +4503,84 @@
         </w:rPr>
         <w:t>.</w:t>
       </w:r>
-    </w:p>
-    <w:p>
-      <w:pPr>
-        <w:rPr>
-          <w:szCs w:val="24"/>
-        </w:rPr>
-      </w:pPr>
-    </w:p>
-    <w:p>
-      <w:pPr>
-        <w:rPr>
-          <w:szCs w:val="24"/>
-        </w:rPr>
-      </w:pPr>
-      <w:r>
-        <w:rPr>
-          <w:szCs w:val="24"/>
-        </w:rPr>
-        <w:t>As the semester goes on, we'll add detail to these assignments and link out to examples. Baseline and aspirational criteria for each project will be developed collaboratively in class.</w:t>
-      </w:r>
-    </w:p>
-    <w:p>
-      <w:pPr>
-        <w:spacing w:after="100" w:afterAutospacing="1"/>
-        <w:rPr>
-          <w:szCs w:val="24"/>
+      <w:r>
+        <w:rPr>
+          <w:szCs w:val="24"/>
+        </w:rPr>
+        <w:t xml:space="preserve"> </w:t>
+      </w:r>
+    </w:p>
+    <w:p>
+      <w:pPr>
+        <w:rPr>
+          <w:szCs w:val="24"/>
+        </w:rPr>
+      </w:pPr>
+    </w:p>
+    <w:p>
+      <w:pPr>
+        <w:rPr>
+          <w:szCs w:val="24"/>
+        </w:rPr>
+      </w:pPr>
+    </w:p>
+    <w:p>
+      <w:pPr>
+        <w:rPr>
+          <w:b/>
+          <w:bCs/>
+          <w:szCs w:val="24"/>
+        </w:rPr>
+      </w:pPr>
+      <w:r>
+        <w:rPr>
+          <w:b/>
+          <w:bCs/>
+          <w:szCs w:val="24"/>
+        </w:rPr>
+        <w:t>Final Reflection</w:t>
+      </w:r>
+    </w:p>
+    <w:p>
+      <w:pPr>
+        <w:rPr>
+          <w:szCs w:val="24"/>
+        </w:rPr>
+      </w:pPr>
+      <w:r>
+        <w:rPr>
+          <w:szCs w:val="24"/>
+        </w:rPr>
+        <w:t>The last assignment for the semester is a reflective letter to me, articulating your learning in the class and illustrating your claims about learning by calling attention to features of your compositions or your process</w:t>
+      </w:r>
+      <w:r>
+        <w:rPr>
+          <w:szCs w:val="24"/>
+        </w:rPr>
+        <w:t xml:space="preserve">. </w:t>
+      </w:r>
+      <w:r>
+        <w:t>The goal here is less a restatement of what you’ve already written than an opportunity to think synthetically, across units and into the future.</w:t>
+      </w:r>
+    </w:p>
+    <w:p>
+      <w:pPr>
+        <w:rPr>
+          <w:szCs w:val="24"/>
+        </w:rPr>
+      </w:pPr>
+    </w:p>
+    <w:p>
+      <w:pPr>
+        <w:pStyle w:val="Heading2"/>
+        <w:rPr>
+          <w:lang w:bidi="he-IL"/>
         </w:rPr>
         <w:sectPr>
-          <w:headerReference w:type="even" r:id="rId25"/>
-          <w:headerReference w:type="default" r:id="rId26"/>
+          <w:headerReference w:type="default" r:id="rId24"/>
+          <w:headerReference w:type="first" r:id="rId25"/>
           <w:pgSz w:w="12240" w:h="15840"/>
-          <w:pgMar w:top="1440" w:right="1296" w:bottom="1440" w:left="1296" w:header="720" w:footer="720" w:gutter="0"/>
+          <w:pgMar w:top="1296" w:right="1440" w:bottom="1296" w:left="1440" w:header="720" w:footer="720" w:gutter="0"/>
           <w:cols w:space="720"/>
           <w:titlePg/>
           <w:docGrid w:linePitch="360"/>
@@ -4283,7 +4653,7 @@
           <w:rFonts w:eastAsia="Times New Roman"/>
           <w:lang w:bidi="he-IL"/>
         </w:rPr>
-        <w:t>, including more detailed explanations of each homework assignment and full lesson plans with space for comments or notes. This gives me more flexibility to adapt the specifics to our needs as a reading and writing community.</w:t>
+        <w:t>, including more detailed explanations of each homework assignment and full lesson plans. This gives me more flexibility to adapt the specifics to our needs as a reading and writing community.</w:t>
       </w:r>
     </w:p>
     <w:p>
@@ -4594,23 +4964,9 @@
         <w:rPr>
           <w:sz w:val="22"/>
         </w:rPr>
-        <w:t xml:space="preserve">, “Five Principles of New Media: Or, Playing Lev </w:t>
-      </w:r>
-      <w:proofErr w:type="spellStart"/>
-      <w:r>
-        <w:rPr>
-          <w:sz w:val="22"/>
-        </w:rPr>
-        <w:t>Manovich</w:t>
-      </w:r>
-      <w:proofErr w:type="spellEnd"/>
-      <w:r>
-        <w:rPr>
-          <w:sz w:val="22"/>
-        </w:rPr>
-        <w:t xml:space="preserve">”: </w:t>
-      </w:r>
-      <w:hyperlink r:id="rId27" w:history="1">
+        <w:t xml:space="preserve">, “Five Principles of New Media: Or, Playing Lev Manovich”: </w:t>
+      </w:r>
+      <w:hyperlink r:id="rId26" w:history="1">
         <w:r>
           <w:rPr>
             <w:rStyle w:val="Hyperlink"/>
@@ -4680,7 +5036,7 @@
         </w:rPr>
         <w:t xml:space="preserve">, “Information R/evolution”: </w:t>
       </w:r>
-      <w:hyperlink r:id="rId28" w:history="1">
+      <w:hyperlink r:id="rId27" w:history="1">
         <w:r>
           <w:rPr>
             <w:rStyle w:val="Hyperlink"/>
@@ -4879,37 +5235,9 @@
         <w:rPr>
           <w:sz w:val="22"/>
         </w:rPr>
-        <w:t>the YouTube videos “</w:t>
-      </w:r>
-      <w:proofErr w:type="spellStart"/>
-      <w:r>
-        <w:rPr>
-          <w:sz w:val="22"/>
-        </w:rPr>
-        <w:t>Git</w:t>
-      </w:r>
-      <w:proofErr w:type="spellEnd"/>
-      <w:r>
-        <w:rPr>
-          <w:sz w:val="22"/>
-        </w:rPr>
-        <w:t xml:space="preserve"> and </w:t>
-      </w:r>
-      <w:proofErr w:type="spellStart"/>
-      <w:r>
-        <w:rPr>
-          <w:sz w:val="22"/>
-        </w:rPr>
-        <w:t>GitHub</w:t>
-      </w:r>
-      <w:proofErr w:type="spellEnd"/>
-      <w:r>
-        <w:rPr>
-          <w:sz w:val="22"/>
-        </w:rPr>
-        <w:t xml:space="preserve"> for Poets,” starting at least with the Introduction (</w:t>
-      </w:r>
-      <w:hyperlink r:id="rId29" w:history="1">
+        <w:t>the YouTube videos “Git and GitHub for Poets,” starting at least with the Introduction (</w:t>
+      </w:r>
+      <w:hyperlink r:id="rId28" w:history="1">
         <w:r>
           <w:rPr>
             <w:rStyle w:val="Hyperlink"/>
@@ -4924,7 +5252,21 @@
         <w:rPr>
           <w:sz w:val="22"/>
         </w:rPr>
-        <w:t>) and going as far as your interest and time allow. Take notes on what you don’t understand, and we’ll talk about it next class.</w:t>
+        <w:t xml:space="preserve">) and going as far as your interest and time allow. Take notes on what you don’t understand, and we’ll talk about </w:t>
+      </w:r>
+      <w:proofErr w:type="gramStart"/>
+      <w:r>
+        <w:rPr>
+          <w:sz w:val="22"/>
+        </w:rPr>
+        <w:t>it</w:t>
+      </w:r>
+      <w:proofErr w:type="gramEnd"/>
+      <w:r>
+        <w:rPr>
+          <w:sz w:val="22"/>
+        </w:rPr>
+        <w:t xml:space="preserve"> next class.</w:t>
       </w:r>
     </w:p>
     <w:p>
@@ -4949,21 +5291,7 @@
         <w:rPr>
           <w:sz w:val="22"/>
         </w:rPr>
-        <w:t xml:space="preserve"> </w:t>
-      </w:r>
-      <w:proofErr w:type="spellStart"/>
-      <w:r>
-        <w:rPr>
-          <w:sz w:val="22"/>
-        </w:rPr>
-        <w:t>Git</w:t>
-      </w:r>
-      <w:proofErr w:type="spellEnd"/>
-      <w:r>
-        <w:rPr>
-          <w:sz w:val="22"/>
-        </w:rPr>
-        <w:t xml:space="preserve"> if you don’t have it already. On a Mac, you’ll want to use Homebrew to install, which may require installing Homebrew first. On Windows, you’ll probably want</w:t>
+        <w:t xml:space="preserve"> Git if you don’t have it already. On a Mac, you’ll want to use Homebrew to install, which may require installing Homebrew first. On Windows, you’ll probably want</w:t>
       </w:r>
       <w:r>
         <w:rPr>
@@ -5009,21 +5337,7 @@
         <w:rPr>
           <w:sz w:val="22"/>
         </w:rPr>
-        <w:t xml:space="preserve">, also download </w:t>
-      </w:r>
-      <w:proofErr w:type="spellStart"/>
-      <w:r>
-        <w:rPr>
-          <w:sz w:val="22"/>
-        </w:rPr>
-        <w:t>GitHub</w:t>
-      </w:r>
-      <w:proofErr w:type="spellEnd"/>
-      <w:r>
-        <w:rPr>
-          <w:sz w:val="22"/>
-        </w:rPr>
-        <w:t xml:space="preserve"> Desktop.</w:t>
+        <w:t>, also download GitHub Desktop.</w:t>
       </w:r>
     </w:p>
     <w:p>
@@ -5037,12 +5351,21 @@
           <w:sz w:val="22"/>
         </w:rPr>
       </w:pPr>
+      <w:proofErr w:type="gramStart"/>
       <w:r>
         <w:rPr>
           <w:i/>
           <w:sz w:val="22"/>
         </w:rPr>
-        <w:t xml:space="preserve">Also optionally, </w:t>
+        <w:t>Also</w:t>
+      </w:r>
+      <w:proofErr w:type="gramEnd"/>
+      <w:r>
+        <w:rPr>
+          <w:i/>
+          <w:sz w:val="22"/>
+        </w:rPr>
+        <w:t xml:space="preserve"> optionally, </w:t>
       </w:r>
       <w:r>
         <w:rPr>
@@ -5260,7 +5583,7 @@
         </w:rPr>
         <w:t xml:space="preserve">this to the Issues page: </w:t>
       </w:r>
-      <w:hyperlink r:id="rId30" w:history="1">
+      <w:hyperlink r:id="rId29" w:history="1">
         <w:r>
           <w:rPr>
             <w:rStyle w:val="Hyperlink"/>
@@ -5276,7 +5599,6 @@
           <w:ilvl w:val="1"/>
           <w:numId w:val="6"/>
         </w:numPr>
-        <w:spacing w:after="100" w:afterAutospacing="1"/>
         <w:rPr>
           <w:sz w:val="22"/>
         </w:rPr>
@@ -5295,12 +5617,24 @@
         </w:rPr>
         <w:t> the </w:t>
       </w:r>
-      <w:hyperlink r:id="rId31" w:history="1">
+      <w:hyperlink r:id="rId30" w:history="1">
         <w:r>
           <w:rPr>
             <w:sz w:val="22"/>
           </w:rPr>
-          <w:t>Audacity</w:t>
+          <w:t>A</w:t>
+        </w:r>
+        <w:r>
+          <w:rPr>
+            <w:sz w:val="22"/>
+          </w:rPr>
+          <w:t>u</w:t>
+        </w:r>
+        <w:r>
+          <w:rPr>
+            <w:sz w:val="22"/>
+          </w:rPr>
+          <w:t>dacity</w:t>
         </w:r>
       </w:hyperlink>
       <w:r>
@@ -5309,7 +5643,7 @@
         </w:rPr>
         <w:t> audio editor (</w:t>
       </w:r>
-      <w:hyperlink r:id="rId32" w:history="1">
+      <w:hyperlink r:id="rId31" w:history="1">
         <w:r>
           <w:rPr>
             <w:rStyle w:val="Hyperlink"/>
@@ -5322,25 +5656,120 @@
         <w:rPr>
           <w:sz w:val="22"/>
         </w:rPr>
-        <w:t>), or u</w:t>
+        <w:t xml:space="preserve">), </w:t>
+      </w:r>
+      <w:r>
+        <w:rPr>
+          <w:sz w:val="22"/>
+        </w:rPr>
+        <w:t>and Atom text editor</w:t>
+      </w:r>
+      <w:r>
+        <w:rPr>
+          <w:sz w:val="22"/>
+          <w:vertAlign w:val="superscript"/>
+        </w:rPr>
+        <w:t>*</w:t>
+      </w:r>
+      <w:r>
+        <w:rPr>
+          <w:sz w:val="22"/>
+        </w:rPr>
+        <w:t xml:space="preserve"> (</w:t>
+      </w:r>
+      <w:hyperlink r:id="rId32" w:history="1">
+        <w:r>
+          <w:rPr>
+            <w:rStyle w:val="Hyperlink"/>
+            <w:sz w:val="22"/>
+          </w:rPr>
+          <w:t>https://atom.io</w:t>
+        </w:r>
+      </w:hyperlink>
+      <w:r>
+        <w:rPr>
+          <w:sz w:val="22"/>
+        </w:rPr>
+        <w:t xml:space="preserve">), </w:t>
+      </w:r>
+      <w:r>
+        <w:rPr>
+          <w:sz w:val="22"/>
+        </w:rPr>
+        <w:t>or update to the latest version</w:t>
+      </w:r>
+      <w:r>
+        <w:rPr>
+          <w:sz w:val="22"/>
+        </w:rPr>
+        <w:t>s</w:t>
+      </w:r>
+      <w:r>
+        <w:rPr>
+          <w:sz w:val="22"/>
+        </w:rPr>
+        <w:t>.</w:t>
+      </w:r>
+      <w:r>
+        <w:rPr>
+          <w:sz w:val="22"/>
+        </w:rPr>
+        <w:br/>
+      </w:r>
+    </w:p>
+    <w:p>
+      <w:pPr>
+        <w:spacing w:after="100" w:afterAutospacing="1"/>
+        <w:ind w:left="1530" w:hanging="90"/>
+        <w:rPr>
+          <w:sz w:val="22"/>
+        </w:rPr>
+      </w:pPr>
+      <w:r>
+        <w:rPr>
+          <w:sz w:val="18"/>
+          <w:szCs w:val="18"/>
+          <w:vertAlign w:val="superscript"/>
+        </w:rPr>
+        <w:t>*</w:t>
+      </w:r>
+      <w:r>
+        <w:rPr>
+          <w:sz w:val="18"/>
+          <w:szCs w:val="18"/>
+        </w:rPr>
+        <w:t xml:space="preserve"> If you already use a text editor with syntax highlighting, you can keep it. If you’re not sure </w:t>
+      </w:r>
+      <w:r>
+        <w:rPr>
+          <w:sz w:val="18"/>
+          <w:szCs w:val="18"/>
+        </w:rPr>
+        <w:br/>
+      </w:r>
+      <w:r>
+        <w:rPr>
+          <w:sz w:val="18"/>
+          <w:szCs w:val="18"/>
+        </w:rPr>
+        <w:t>what syntax highlighting is</w:t>
+      </w:r>
+      <w:r>
+        <w:rPr>
+          <w:sz w:val="18"/>
+          <w:szCs w:val="18"/>
+        </w:rPr>
+        <w:t>, don’t worry! Get Atom</w:t>
+      </w:r>
+      <w:r>
+        <w:rPr>
+          <w:sz w:val="18"/>
+          <w:szCs w:val="18"/>
+        </w:rPr>
+        <w:t xml:space="preserve"> now, and we’ll talk about it in Unit IV.</w:t>
       </w:r>
       <w:bookmarkStart w:id="0" w:name="_GoBack"/>
       <w:bookmarkEnd w:id="0"/>
-      <w:r>
-        <w:rPr>
-          <w:sz w:val="22"/>
-        </w:rPr>
-        <w:t>pdate to the latest version if you already have it.</w:t>
-      </w:r>
-    </w:p>
-    <w:p>
-      <w:pPr>
-        <w:spacing w:after="100" w:afterAutospacing="1"/>
-        <w:jc w:val="both"/>
-        <w:rPr>
-          <w:sz w:val="22"/>
-        </w:rPr>
-      </w:pPr>
     </w:p>
     <w:p>
       <w:pPr>
@@ -5447,24 +5876,33 @@
         <w:rPr>
           <w:i/>
         </w:rPr>
-        <w:t>The genre of the narrative is open: it could be documentary, fictional, even science-fictional. (The title you choose will help steer listeners' expectations, and thus their perceptions.)</w:t>
-      </w:r>
-    </w:p>
-    <w:p>
-      <w:pPr>
+        <w:t xml:space="preserve">The genre of the narrative is open: it could be documentary, fictional, even </w:t>
+      </w:r>
+      <w:proofErr w:type="gramStart"/>
+      <w:r>
         <w:rPr>
           <w:i/>
         </w:rPr>
-      </w:pPr>
-    </w:p>
-    <w:p>
-      <w:proofErr w:type="spellStart"/>
-      <w:r>
-        <w:t>Tu</w:t>
-      </w:r>
-      <w:proofErr w:type="spellEnd"/>
-      <w:r>
-        <w:t xml:space="preserve"> 1/21</w:t>
+        <w:t>science-fictional</w:t>
+      </w:r>
+      <w:proofErr w:type="gramEnd"/>
+      <w:r>
+        <w:rPr>
+          <w:i/>
+        </w:rPr>
+        <w:t>. (The title you choose will help steer listeners' expectations, and thus their perceptions.)</w:t>
+      </w:r>
+    </w:p>
+    <w:p>
+      <w:pPr>
+        <w:rPr>
+          <w:i/>
+        </w:rPr>
+      </w:pPr>
+    </w:p>
+    <w:p>
+      <w:r>
+        <w:t>Tu 1/21</w:t>
       </w:r>
       <w:r>
         <w:tab/>
@@ -5472,13 +5910,8 @@
       </w:r>
     </w:p>
     <w:p>
-      <w:proofErr w:type="spellStart"/>
-      <w:r>
-        <w:t>Th</w:t>
-      </w:r>
-      <w:proofErr w:type="spellEnd"/>
-      <w:r>
-        <w:t xml:space="preserve"> 1/23</w:t>
+      <w:r>
+        <w:t>Th 1/23</w:t>
       </w:r>
       <w:r>
         <w:tab/>
@@ -5486,13 +5919,8 @@
       </w:r>
     </w:p>
     <w:p>
-      <w:proofErr w:type="spellStart"/>
-      <w:r>
-        <w:t>Tu</w:t>
-      </w:r>
-      <w:proofErr w:type="spellEnd"/>
-      <w:r>
-        <w:t xml:space="preserve"> </w:t>
+      <w:r>
+        <w:t xml:space="preserve">Tu </w:t>
       </w:r>
       <w:r>
         <w:t>1/28</w:t>
@@ -5561,13 +5989,8 @@
       </w:pPr>
     </w:p>
     <w:p>
-      <w:proofErr w:type="spellStart"/>
-      <w:r>
-        <w:t>Tu</w:t>
-      </w:r>
-      <w:proofErr w:type="spellEnd"/>
-      <w:r>
-        <w:t xml:space="preserve"> 2/11</w:t>
+      <w:r>
+        <w:t>Tu 2/11</w:t>
       </w:r>
       <w:r>
         <w:tab/>
@@ -5575,13 +5998,8 @@
       </w:r>
     </w:p>
     <w:p>
-      <w:proofErr w:type="spellStart"/>
-      <w:r>
-        <w:t>Th</w:t>
-      </w:r>
-      <w:proofErr w:type="spellEnd"/>
-      <w:r>
-        <w:t xml:space="preserve"> 2/13 </w:t>
+      <w:r>
+        <w:t xml:space="preserve">Th 2/13 </w:t>
       </w:r>
       <w:r>
         <w:tab/>
@@ -5589,13 +6007,8 @@
       </w:r>
     </w:p>
     <w:p>
-      <w:proofErr w:type="spellStart"/>
-      <w:r>
-        <w:t>Tu</w:t>
-      </w:r>
-      <w:proofErr w:type="spellEnd"/>
-      <w:r>
-        <w:t xml:space="preserve"> </w:t>
+      <w:r>
+        <w:t xml:space="preserve">Tu </w:t>
       </w:r>
       <w:r>
         <w:t>2/18</w:t>
@@ -5705,13 +6118,8 @@
       </w:r>
     </w:p>
     <w:p>
-      <w:proofErr w:type="spellStart"/>
-      <w:r>
-        <w:t>Tu</w:t>
-      </w:r>
-      <w:proofErr w:type="spellEnd"/>
-      <w:r>
-        <w:t xml:space="preserve"> 3/3</w:t>
+      <w:r>
+        <w:t>Tu 3/3</w:t>
       </w:r>
       <w:r>
         <w:tab/>
@@ -5722,13 +6130,8 @@
       </w:r>
     </w:p>
     <w:p>
-      <w:proofErr w:type="spellStart"/>
-      <w:r>
-        <w:t>Th</w:t>
-      </w:r>
-      <w:proofErr w:type="spellEnd"/>
-      <w:r>
-        <w:t xml:space="preserve"> 3/5</w:t>
+      <w:r>
+        <w:t>Th 3/5</w:t>
       </w:r>
       <w:r>
         <w:tab/>
@@ -5740,13 +6143,8 @@
       </w:r>
     </w:p>
     <w:p>
-      <w:proofErr w:type="spellStart"/>
-      <w:r>
-        <w:t>Tu</w:t>
-      </w:r>
-      <w:proofErr w:type="spellEnd"/>
-      <w:r>
-        <w:t xml:space="preserve"> </w:t>
+      <w:r>
+        <w:t xml:space="preserve">Tu </w:t>
       </w:r>
       <w:r>
         <w:t>3/19</w:t>
@@ -5759,13 +6157,8 @@
       </w:r>
     </w:p>
     <w:p>
-      <w:proofErr w:type="spellStart"/>
-      <w:r>
-        <w:t>Tu</w:t>
-      </w:r>
-      <w:proofErr w:type="spellEnd"/>
-      <w:r>
-        <w:t xml:space="preserve"> 3/24</w:t>
+      <w:r>
+        <w:t>Tu 3/24</w:t>
       </w:r>
       <w:r>
         <w:tab/>
@@ -5782,21 +6175,16 @@
       </w:r>
       <w:proofErr w:type="spellStart"/>
       <w:r>
-        <w:t>t.b.d</w:t>
+        <w:t>t.b.d.</w:t>
       </w:r>
       <w:proofErr w:type="spellEnd"/>
       <w:r>
-        <w:t>.)</w:t>
-      </w:r>
-    </w:p>
-    <w:p>
-      <w:proofErr w:type="spellStart"/>
-      <w:r>
-        <w:t>Th</w:t>
-      </w:r>
-      <w:proofErr w:type="spellEnd"/>
-      <w:r>
-        <w:t xml:space="preserve"> 4/16</w:t>
+        <w:t>)</w:t>
+      </w:r>
+    </w:p>
+    <w:p>
+      <w:r>
+        <w:t>Th 4/16</w:t>
       </w:r>
       <w:r>
         <w:tab/>
@@ -5808,7 +6196,6 @@
         <w:pStyle w:val="Heading1"/>
         <w:sectPr>
           <w:headerReference w:type="default" r:id="rId33"/>
-          <w:headerReference w:type="first" r:id="rId34"/>
           <w:pgSz w:w="12240" w:h="15840"/>
           <w:pgMar w:top="1296" w:right="1440" w:bottom="1296" w:left="1440" w:header="720" w:footer="720" w:gutter="0"/>
           <w:cols w:space="720"/>
@@ -5990,12 +6377,21 @@
           <w:szCs w:val="24"/>
         </w:rPr>
       </w:pPr>
-      <w:r>
-        <w:rPr>
-          <w:rFonts w:eastAsia="Times New Roman"/>
-          <w:szCs w:val="24"/>
-        </w:rPr>
-        <w:t xml:space="preserve">So to shift our attention away from grading – and therefore </w:t>
+      <w:proofErr w:type="gramStart"/>
+      <w:r>
+        <w:rPr>
+          <w:rFonts w:eastAsia="Times New Roman"/>
+          <w:szCs w:val="24"/>
+        </w:rPr>
+        <w:t>So</w:t>
+      </w:r>
+      <w:proofErr w:type="gramEnd"/>
+      <w:r>
+        <w:rPr>
+          <w:rFonts w:eastAsia="Times New Roman"/>
+          <w:szCs w:val="24"/>
+        </w:rPr>
+        <w:t xml:space="preserve"> to shift our attention away from grading – and therefore </w:t>
       </w:r>
       <w:r>
         <w:rPr>
@@ -6341,12 +6737,12 @@
           </mc:Choice>
           <mc:Fallback>
             <w:pict>
-              <v:shapetype id="_x0000_t202" coordsize="21600,21600" o:spt="202" path="m0,0l0,21600,21600,21600,21600,0xe">
+              <v:shapetype w14:anchorId="00FFD37F" id="_x0000_t202" coordsize="21600,21600" o:spt="202" path="m,l,21600r21600,l21600,xe">
                 <v:stroke joinstyle="miter"/>
                 <v:path gradientshapeok="t" o:connecttype="rect"/>
               </v:shapetype>
-              <v:shape id="Text Box 8" o:spid="_x0000_s1026" type="#_x0000_t202" style="position:absolute;left:0;text-align:left;margin-left:3.4pt;margin-top:84.4pt;width:468pt;height:36pt;z-index:-251654144;visibility:visible;mso-wrap-style:square;mso-width-percent:0;mso-height-percent:0;mso-wrap-distance-left:9pt;mso-wrap-distance-top:0;mso-wrap-distance-right:9pt;mso-wrap-distance-bottom:7.2pt;mso-position-horizontal:absolute;mso-position-horizontal-relative:text;mso-position-vertical:absolute;mso-position-vertical-relative:text;mso-width-percent:0;mso-height-percent:0;mso-width-relative:margin;mso-height-relative:margin;v-text-anchor:top" o:gfxdata="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">
-                <v:shadow on="t" color="gray" opacity="1" mv:blur="0" offset="2pt,2pt"/>
+              <v:shape id="Text Box 8" o:spid="_x0000_s1026" type="#_x0000_t202" style="position:absolute;left:0;text-align:left;margin-left:3.4pt;margin-top:84.4pt;width:468pt;height:36pt;z-index:-251654144;visibility:visible;mso-wrap-style:square;mso-width-percent:0;mso-height-percent:0;mso-wrap-distance-left:9pt;mso-wrap-distance-top:0;mso-wrap-distance-right:9pt;mso-wrap-distance-bottom:7.2pt;mso-position-horizontal:absolute;mso-position-horizontal-relative:text;mso-position-vertical:absolute;mso-position-vertical-relative:text;mso-width-percent:0;mso-height-percent:0;mso-width-relative:margin;mso-height-relative:margin;v-text-anchor:top" o:gfxdata="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">
+                <v:shadow on="t"/>
                 <v:textbox>
                   <w:txbxContent>
                     <w:p>
@@ -6673,7 +7069,39 @@
           <w:rFonts w:eastAsia="Times New Roman"/>
           <w:szCs w:val="24"/>
         </w:rPr>
-        <w:t xml:space="preserve">Participate actively during every workshop, and push yourself to provide your class- and group-mates with consistently thorough, thoughtful, helpful feedback. You should help your group-mates to become better </w:t>
+        <w:t xml:space="preserve">Participate actively during every workshop, and push yourself to provide your class- and </w:t>
+      </w:r>
+      <w:proofErr w:type="gramStart"/>
+      <w:r>
+        <w:rPr>
+          <w:rFonts w:eastAsia="Times New Roman"/>
+          <w:szCs w:val="24"/>
+        </w:rPr>
+        <w:t>group-mates</w:t>
+      </w:r>
+      <w:proofErr w:type="gramEnd"/>
+      <w:r>
+        <w:rPr>
+          <w:rFonts w:eastAsia="Times New Roman"/>
+          <w:szCs w:val="24"/>
+        </w:rPr>
+        <w:t xml:space="preserve"> with consistently thorough, thoughtful, helpful feedback. You should help your </w:t>
+      </w:r>
+      <w:proofErr w:type="gramStart"/>
+      <w:r>
+        <w:rPr>
+          <w:rFonts w:eastAsia="Times New Roman"/>
+          <w:szCs w:val="24"/>
+        </w:rPr>
+        <w:t>group-mates</w:t>
+      </w:r>
+      <w:proofErr w:type="gramEnd"/>
+      <w:r>
+        <w:rPr>
+          <w:rFonts w:eastAsia="Times New Roman"/>
+          <w:szCs w:val="24"/>
+        </w:rPr>
+        <w:t xml:space="preserve"> to become better </w:t>
       </w:r>
       <w:r>
         <w:rPr>
@@ -6766,6 +7194,7 @@
         </w:rPr>
         <w:t xml:space="preserve">Work with your </w:t>
       </w:r>
+      <w:proofErr w:type="gramStart"/>
       <w:r>
         <w:rPr>
           <w:rFonts w:eastAsia="Times New Roman"/>
@@ -6773,6 +7202,7 @@
         </w:rPr>
         <w:t>group-mates</w:t>
       </w:r>
+      <w:proofErr w:type="gramEnd"/>
       <w:r>
         <w:rPr>
           <w:rFonts w:eastAsia="Times New Roman"/>
@@ -8120,25 +8550,7 @@
           <w:szCs w:val="24"/>
           <w:lang w:eastAsia="zh-TW"/>
         </w:rPr>
-        <w:t xml:space="preserve">persistently distracting </w:t>
-      </w:r>
-      <w:proofErr w:type="spellStart"/>
-      <w:r>
-        <w:rPr>
-          <w:rFonts w:eastAsia="Batang"/>
-          <w:szCs w:val="24"/>
-          <w:lang w:eastAsia="zh-TW"/>
-        </w:rPr>
-        <w:t>groupmates</w:t>
-      </w:r>
-      <w:proofErr w:type="spellEnd"/>
-      <w:r>
-        <w:rPr>
-          <w:rFonts w:eastAsia="Batang"/>
-          <w:szCs w:val="24"/>
-          <w:lang w:eastAsia="zh-TW"/>
-        </w:rPr>
-        <w:t xml:space="preserve"> from the task</w:t>
+        <w:t>persistently distracting groupmates from the task</w:t>
       </w:r>
       <w:r>
         <w:rPr>
@@ -9063,14 +9475,14 @@
                         </a:ln>
                         <a:extLst>
                           <a:ext uri="{909E8E84-426E-40dd-AFC4-6F175D3DCCD1}">
-                            <a14:hiddenFill xmlns:a14="http://schemas.microsoft.com/office/drawing/2010/main">
+                            <a14:hiddenFill xmlns:a14="http://schemas.microsoft.com/office/drawing/2010/main" xmlns:w="http://schemas.openxmlformats.org/wordprocessingml/2006/main" xmlns:w10="urn:schemas-microsoft-com:office:word" xmlns:v="urn:schemas-microsoft-com:vml" xmlns:o="urn:schemas-microsoft-com:office:office" xmlns:mv="urn:schemas-microsoft-com:mac:vml" xmlns:mo="http://schemas.microsoft.com/office/mac/office/2008/main" xmlns="">
                               <a:solidFill>
                                 <a:srgbClr val="FFFFFF"/>
                               </a:solidFill>
                             </a14:hiddenFill>
                           </a:ext>
                           <a:ext uri="{91240B29-F687-4f45-9708-019B960494DF}">
-                            <a14:hiddenLine xmlns:a14="http://schemas.microsoft.com/office/drawing/2010/main" w="9525">
+                            <a14:hiddenLine xmlns:a14="http://schemas.microsoft.com/office/drawing/2010/main" xmlns:w="http://schemas.openxmlformats.org/wordprocessingml/2006/main" xmlns:w10="urn:schemas-microsoft-com:office:word" xmlns:v="urn:schemas-microsoft-com:vml" xmlns:o="urn:schemas-microsoft-com:office:office" xmlns:mv="urn:schemas-microsoft-com:mac:vml" xmlns:mo="http://schemas.microsoft.com/office/mac/office/2008/main" xmlns="" w="9525">
                               <a:solidFill>
                                 <a:srgbClr val="FFFFFF"/>
                               </a:solidFill>
@@ -9110,7 +9522,7 @@
           </mc:Choice>
           <mc:Fallback>
             <w:pict>
-              <v:shape id="Text Box 6" o:spid="_x0000_s1027" type="#_x0000_t202" style="position:absolute;left:0;text-align:left;margin-left:420.45pt;margin-top:11.65pt;width:47.55pt;height:20.2pt;z-index:251661312;visibility:visible;mso-wrap-style:square;mso-width-percent:0;mso-height-percent:0;mso-wrap-distance-left:9pt;mso-wrap-distance-top:0;mso-wrap-distance-right:9pt;mso-wrap-distance-bottom:0;mso-position-horizontal:absolute;mso-position-horizontal-relative:text;mso-position-vertical:absolute;mso-position-vertical-relative:text;mso-width-percent:0;mso-height-percent:0;mso-width-relative:margin;mso-height-relative:margin;v-text-anchor:top" o:gfxdata="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" filled="f" stroked="f" strokecolor="white">
+              <v:shape w14:anchorId="3FF9F3BE" id="Text Box 6" o:spid="_x0000_s1027" type="#_x0000_t202" style="position:absolute;left:0;text-align:left;margin-left:420.45pt;margin-top:11.65pt;width:47.55pt;height:20.2pt;z-index:251661312;visibility:visible;mso-wrap-style:square;mso-width-percent:0;mso-height-percent:0;mso-wrap-distance-left:9pt;mso-wrap-distance-top:0;mso-wrap-distance-right:9pt;mso-wrap-distance-bottom:0;mso-position-horizontal:absolute;mso-position-horizontal-relative:text;mso-position-vertical:absolute;mso-position-vertical-relative:text;mso-width-percent:0;mso-height-percent:0;mso-width-relative:margin;mso-height-relative:margin;v-text-anchor:top" o:gfxdata="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" filled="f" stroked="f">
                 <v:textbox>
                   <w:txbxContent>
                     <w:p>
@@ -9172,14 +9584,14 @@
                         </a:ln>
                         <a:extLst>
                           <a:ext uri="{909E8E84-426E-40dd-AFC4-6F175D3DCCD1}">
-                            <a14:hiddenFill xmlns:a14="http://schemas.microsoft.com/office/drawing/2010/main">
+                            <a14:hiddenFill xmlns:a14="http://schemas.microsoft.com/office/drawing/2010/main" xmlns:w="http://schemas.openxmlformats.org/wordprocessingml/2006/main" xmlns:w10="urn:schemas-microsoft-com:office:word" xmlns:v="urn:schemas-microsoft-com:vml" xmlns:o="urn:schemas-microsoft-com:office:office" xmlns:mv="urn:schemas-microsoft-com:mac:vml" xmlns:mo="http://schemas.microsoft.com/office/mac/office/2008/main" xmlns="">
                               <a:solidFill>
                                 <a:srgbClr val="FFFFFF"/>
                               </a:solidFill>
                             </a14:hiddenFill>
                           </a:ext>
                           <a:ext uri="{91240B29-F687-4f45-9708-019B960494DF}">
-                            <a14:hiddenLine xmlns:a14="http://schemas.microsoft.com/office/drawing/2010/main" w="9525">
+                            <a14:hiddenLine xmlns:a14="http://schemas.microsoft.com/office/drawing/2010/main" xmlns:w="http://schemas.openxmlformats.org/wordprocessingml/2006/main" xmlns:w10="urn:schemas-microsoft-com:office:word" xmlns:v="urn:schemas-microsoft-com:vml" xmlns:o="urn:schemas-microsoft-com:office:office" xmlns:mv="urn:schemas-microsoft-com:mac:vml" xmlns:mo="http://schemas.microsoft.com/office/mac/office/2008/main" xmlns="" w="9525">
                               <a:solidFill>
                                 <a:srgbClr val="FFFFFF"/>
                               </a:solidFill>
@@ -9225,7 +9637,7 @@
           </mc:Choice>
           <mc:Fallback>
             <w:pict>
-              <v:shape id="Text Box 3" o:spid="_x0000_s1028" type="#_x0000_t202" style="position:absolute;left:0;text-align:left;margin-left:-.95pt;margin-top:11.65pt;width:198.25pt;height:20.2pt;z-index:251660288;visibility:visible;mso-wrap-style:square;mso-width-percent:0;mso-height-percent:0;mso-wrap-distance-left:9pt;mso-wrap-distance-top:0;mso-wrap-distance-right:9pt;mso-wrap-distance-bottom:0;mso-position-horizontal:absolute;mso-position-horizontal-relative:text;mso-position-vertical:absolute;mso-position-vertical-relative:text;mso-width-percent:0;mso-height-percent:0;mso-width-relative:margin;mso-height-relative:margin;v-text-anchor:top" o:gfxdata="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" filled="f" stroked="f" strokecolor="white">
+              <v:shape w14:anchorId="2CDDFB21" id="Text Box 3" o:spid="_x0000_s1028" type="#_x0000_t202" style="position:absolute;left:0;text-align:left;margin-left:-1pt;margin-top:11.65pt;width:198.25pt;height:20.2pt;z-index:251660288;visibility:visible;mso-wrap-style:square;mso-width-percent:0;mso-height-percent:0;mso-wrap-distance-left:9pt;mso-wrap-distance-top:0;mso-wrap-distance-right:9pt;mso-wrap-distance-bottom:0;mso-position-horizontal:absolute;mso-position-horizontal-relative:text;mso-position-vertical:absolute;mso-position-vertical-relative:text;mso-width-percent:0;mso-height-percent:0;mso-width-relative:margin;mso-height-relative:margin;v-text-anchor:top" o:gfxdata="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" filled="f" stroked="f">
                 <v:textbox>
                   <w:txbxContent>
                     <w:p>
@@ -9293,14 +9705,14 @@
                         </a:ln>
                         <a:extLst>
                           <a:ext uri="{909E8E84-426E-40dd-AFC4-6F175D3DCCD1}">
-                            <a14:hiddenFill xmlns:a14="http://schemas.microsoft.com/office/drawing/2010/main">
+                            <a14:hiddenFill xmlns:a14="http://schemas.microsoft.com/office/drawing/2010/main" xmlns:w="http://schemas.openxmlformats.org/wordprocessingml/2006/main" xmlns:w10="urn:schemas-microsoft-com:office:word" xmlns:v="urn:schemas-microsoft-com:vml" xmlns:o="urn:schemas-microsoft-com:office:office" xmlns:mv="urn:schemas-microsoft-com:mac:vml" xmlns:mo="http://schemas.microsoft.com/office/mac/office/2008/main" xmlns="">
                               <a:solidFill>
                                 <a:srgbClr val="FFFFFF"/>
                               </a:solidFill>
                             </a14:hiddenFill>
                           </a:ext>
                           <a:ext uri="{91240B29-F687-4f45-9708-019B960494DF}">
-                            <a14:hiddenLine xmlns:a14="http://schemas.microsoft.com/office/drawing/2010/main" w="9525">
+                            <a14:hiddenLine xmlns:a14="http://schemas.microsoft.com/office/drawing/2010/main" xmlns:w="http://schemas.openxmlformats.org/wordprocessingml/2006/main" xmlns:w10="urn:schemas-microsoft-com:office:word" xmlns:v="urn:schemas-microsoft-com:vml" xmlns:o="urn:schemas-microsoft-com:office:office" xmlns:mv="urn:schemas-microsoft-com:mac:vml" xmlns:mo="http://schemas.microsoft.com/office/mac/office/2008/main" xmlns="" w="9525">
                               <a:solidFill>
                                 <a:srgbClr val="FFFFFF"/>
                               </a:solidFill>
@@ -9341,7 +9753,7 @@
           </mc:Choice>
           <mc:Fallback>
             <w:pict>
-              <v:shape id="Text Box 2" o:spid="_x0000_s1029" type="#_x0000_t202" style="position:absolute;left:0;text-align:left;margin-left:211.2pt;margin-top:11.65pt;width:197.4pt;height:20.2pt;z-index:251659264;visibility:visible;mso-wrap-style:square;mso-width-percent:0;mso-height-percent:0;mso-wrap-distance-left:9pt;mso-wrap-distance-top:0;mso-wrap-distance-right:9pt;mso-wrap-distance-bottom:0;mso-position-horizontal:absolute;mso-position-horizontal-relative:text;mso-position-vertical:absolute;mso-position-vertical-relative:text;mso-width-percent:0;mso-height-percent:0;mso-width-relative:margin;mso-height-relative:margin;v-text-anchor:top" o:gfxdata="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" filled="f" stroked="f" strokecolor="white">
+              <v:shape w14:anchorId="75617411" id="Text Box 2" o:spid="_x0000_s1029" type="#_x0000_t202" style="position:absolute;left:0;text-align:left;margin-left:211.2pt;margin-top:11.65pt;width:197.4pt;height:20.2pt;z-index:251659264;visibility:visible;mso-wrap-style:square;mso-width-percent:0;mso-height-percent:0;mso-wrap-distance-left:9pt;mso-wrap-distance-top:0;mso-wrap-distance-right:9pt;mso-wrap-distance-bottom:0;mso-position-horizontal:absolute;mso-position-horizontal-relative:text;mso-position-vertical:absolute;mso-position-vertical-relative:text;mso-width-percent:0;mso-height-percent:0;mso-width-relative:margin;mso-height-relative:margin;v-text-anchor:top" o:gfxdata="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" filled="f" stroked="f">
                 <v:textbox>
                   <w:txbxContent>
                     <w:p>
@@ -9393,8 +9805,8 @@
       </w:r>
     </w:p>
     <w:sectPr>
-      <w:headerReference w:type="default" r:id="rId35"/>
-      <w:headerReference w:type="first" r:id="rId36"/>
+      <w:headerReference w:type="default" r:id="rId34"/>
+      <w:headerReference w:type="first" r:id="rId35"/>
       <w:pgSz w:w="12240" w:h="15840"/>
       <w:pgMar w:top="1296" w:right="1440" w:bottom="1296" w:left="1440" w:header="720" w:footer="720" w:gutter="0"/>
       <w:cols w:space="720"/>
@@ -9406,7 +9818,7 @@
 </file>
 
 <file path=word/endnotes.xml><?xml version="1.0" encoding="utf-8"?>
-<w:endnotes xmlns:wpc="http://schemas.microsoft.com/office/word/2010/wordprocessingCanvas" xmlns:mo="http://schemas.microsoft.com/office/mac/office/2008/main" xmlns:mc="http://schemas.openxmlformats.org/markup-compatibility/2006" xmlns:mv="urn:schemas-microsoft-com:mac:vml" xmlns:o="urn:schemas-microsoft-com:office:office" xmlns:r="http://schemas.openxmlformats.org/officeDocument/2006/relationships" xmlns:m="http://schemas.openxmlformats.org/officeDocument/2006/math" xmlns:v="urn:schemas-microsoft-com:vml" xmlns:wp14="http://schemas.microsoft.com/office/word/2010/wordprocessingDrawing" xmlns:wp="http://schemas.openxmlformats.org/drawingml/2006/wordprocessingDrawing" xmlns:w10="urn:schemas-microsoft-com:office:word" xmlns:w="http://schemas.openxmlformats.org/wordprocessingml/2006/main" xmlns:w14="http://schemas.microsoft.com/office/word/2010/wordml" xmlns:wpg="http://schemas.microsoft.com/office/word/2010/wordprocessingGroup" xmlns:wpi="http://schemas.microsoft.com/office/word/2010/wordprocessingInk" xmlns:wne="http://schemas.microsoft.com/office/word/2006/wordml" xmlns:wps="http://schemas.microsoft.com/office/word/2010/wordprocessingShape" mc:Ignorable="w14 wp14">
+<w:endnotes xmlns:wpc="http://schemas.microsoft.com/office/word/2010/wordprocessingCanvas" xmlns:cx="http://schemas.microsoft.com/office/drawing/2014/chartex" xmlns:cx1="http://schemas.microsoft.com/office/drawing/2015/9/8/chartex" xmlns:cx2="http://schemas.microsoft.com/office/drawing/2015/10/21/chartex" xmlns:cx3="http://schemas.microsoft.com/office/drawing/2016/5/9/chartex" xmlns:cx4="http://schemas.microsoft.com/office/drawing/2016/5/10/chartex" xmlns:cx5="http://schemas.microsoft.com/office/drawing/2016/5/11/chartex" xmlns:cx6="http://schemas.microsoft.com/office/drawing/2016/5/12/chartex" xmlns:cx7="http://schemas.microsoft.com/office/drawing/2016/5/13/chartex" xmlns:cx8="http://schemas.microsoft.com/office/drawing/2016/5/14/chartex" xmlns:mc="http://schemas.openxmlformats.org/markup-compatibility/2006" xmlns:aink="http://schemas.microsoft.com/office/drawing/2016/ink" xmlns:am3d="http://schemas.microsoft.com/office/drawing/2017/model3d" xmlns:o="urn:schemas-microsoft-com:office:office" xmlns:r="http://schemas.openxmlformats.org/officeDocument/2006/relationships" xmlns:m="http://schemas.openxmlformats.org/officeDocument/2006/math" xmlns:v="urn:schemas-microsoft-com:vml" xmlns:wp14="http://schemas.microsoft.com/office/word/2010/wordprocessingDrawing" xmlns:wp="http://schemas.openxmlformats.org/drawingml/2006/wordprocessingDrawing" xmlns:w10="urn:schemas-microsoft-com:office:word" xmlns:w="http://schemas.openxmlformats.org/wordprocessingml/2006/main" xmlns:w14="http://schemas.microsoft.com/office/word/2010/wordml" xmlns:w15="http://schemas.microsoft.com/office/word/2012/wordml" xmlns:w16cid="http://schemas.microsoft.com/office/word/2016/wordml/cid" xmlns:w16se="http://schemas.microsoft.com/office/word/2015/wordml/symex" xmlns:wpg="http://schemas.microsoft.com/office/word/2010/wordprocessingGroup" xmlns:wpi="http://schemas.microsoft.com/office/word/2010/wordprocessingInk" xmlns:wne="http://schemas.microsoft.com/office/word/2006/wordml" xmlns:wps="http://schemas.microsoft.com/office/word/2010/wordprocessingShape" mc:Ignorable="w14 w15 w16se w16cid wp14">
   <w:endnote w:type="separator" w:id="-1">
     <w:p>
       <w:r>
@@ -9425,7 +9837,7 @@
 </file>
 
 <file path=word/footnotes.xml><?xml version="1.0" encoding="utf-8"?>
-<w:footnotes xmlns:wpc="http://schemas.microsoft.com/office/word/2010/wordprocessingCanvas" xmlns:mo="http://schemas.microsoft.com/office/mac/office/2008/main" xmlns:mc="http://schemas.openxmlformats.org/markup-compatibility/2006" xmlns:mv="urn:schemas-microsoft-com:mac:vml" xmlns:o="urn:schemas-microsoft-com:office:office" xmlns:r="http://schemas.openxmlformats.org/officeDocument/2006/relationships" xmlns:m="http://schemas.openxmlformats.org/officeDocument/2006/math" xmlns:v="urn:schemas-microsoft-com:vml" xmlns:wp14="http://schemas.microsoft.com/office/word/2010/wordprocessingDrawing" xmlns:wp="http://schemas.openxmlformats.org/drawingml/2006/wordprocessingDrawing" xmlns:w10="urn:schemas-microsoft-com:office:word" xmlns:w="http://schemas.openxmlformats.org/wordprocessingml/2006/main" xmlns:w14="http://schemas.microsoft.com/office/word/2010/wordml" xmlns:wpg="http://schemas.microsoft.com/office/word/2010/wordprocessingGroup" xmlns:wpi="http://schemas.microsoft.com/office/word/2010/wordprocessingInk" xmlns:wne="http://schemas.microsoft.com/office/word/2006/wordml" xmlns:wps="http://schemas.microsoft.com/office/word/2010/wordprocessingShape" mc:Ignorable="w14 wp14">
+<w:footnotes xmlns:wpc="http://schemas.microsoft.com/office/word/2010/wordprocessingCanvas" xmlns:cx="http://schemas.microsoft.com/office/drawing/2014/chartex" xmlns:cx1="http://schemas.microsoft.com/office/drawing/2015/9/8/chartex" xmlns:cx2="http://schemas.microsoft.com/office/drawing/2015/10/21/chartex" xmlns:cx3="http://schemas.microsoft.com/office/drawing/2016/5/9/chartex" xmlns:cx4="http://schemas.microsoft.com/office/drawing/2016/5/10/chartex" xmlns:cx5="http://schemas.microsoft.com/office/drawing/2016/5/11/chartex" xmlns:cx6="http://schemas.microsoft.com/office/drawing/2016/5/12/chartex" xmlns:cx7="http://schemas.microsoft.com/office/drawing/2016/5/13/chartex" xmlns:cx8="http://schemas.microsoft.com/office/drawing/2016/5/14/chartex" xmlns:mc="http://schemas.openxmlformats.org/markup-compatibility/2006" xmlns:aink="http://schemas.microsoft.com/office/drawing/2016/ink" xmlns:am3d="http://schemas.microsoft.com/office/drawing/2017/model3d" xmlns:o="urn:schemas-microsoft-com:office:office" xmlns:r="http://schemas.openxmlformats.org/officeDocument/2006/relationships" xmlns:m="http://schemas.openxmlformats.org/officeDocument/2006/math" xmlns:v="urn:schemas-microsoft-com:vml" xmlns:wp14="http://schemas.microsoft.com/office/word/2010/wordprocessingDrawing" xmlns:wp="http://schemas.openxmlformats.org/drawingml/2006/wordprocessingDrawing" xmlns:w10="urn:schemas-microsoft-com:office:word" xmlns:w="http://schemas.openxmlformats.org/wordprocessingml/2006/main" xmlns:w14="http://schemas.microsoft.com/office/word/2010/wordml" xmlns:w15="http://schemas.microsoft.com/office/word/2012/wordml" xmlns:w16cid="http://schemas.microsoft.com/office/word/2016/wordml/cid" xmlns:w16se="http://schemas.microsoft.com/office/word/2015/wordml/symex" xmlns:wpg="http://schemas.microsoft.com/office/word/2010/wordprocessingGroup" xmlns:wpi="http://schemas.microsoft.com/office/word/2010/wordprocessingInk" xmlns:wne="http://schemas.microsoft.com/office/word/2006/wordml" xmlns:wps="http://schemas.microsoft.com/office/word/2010/wordprocessingShape" mc:Ignorable="w14 w15 w16se w16cid wp14">
   <w:footnote w:type="separator" w:id="-1">
     <w:p>
       <w:r>
@@ -9673,21 +10085,132 @@
 </file>
 
 <file path=word/header1.xml><?xml version="1.0" encoding="utf-8"?>
-<w:hdr xmlns:wpc="http://schemas.microsoft.com/office/word/2010/wordprocessingCanvas" xmlns:mo="http://schemas.microsoft.com/office/mac/office/2008/main" xmlns:mc="http://schemas.openxmlformats.org/markup-compatibility/2006" xmlns:mv="urn:schemas-microsoft-com:mac:vml" xmlns:o="urn:schemas-microsoft-com:office:office" xmlns:r="http://schemas.openxmlformats.org/officeDocument/2006/relationships" xmlns:m="http://schemas.openxmlformats.org/officeDocument/2006/math" xmlns:v="urn:schemas-microsoft-com:vml" xmlns:wp14="http://schemas.microsoft.com/office/word/2010/wordprocessingDrawing" xmlns:wp="http://schemas.openxmlformats.org/drawingml/2006/wordprocessingDrawing" xmlns:w10="urn:schemas-microsoft-com:office:word" xmlns:w="http://schemas.openxmlformats.org/wordprocessingml/2006/main" xmlns:w14="http://schemas.microsoft.com/office/word/2010/wordml" xmlns:wpg="http://schemas.microsoft.com/office/word/2010/wordprocessingGroup" xmlns:wpi="http://schemas.microsoft.com/office/word/2010/wordprocessingInk" xmlns:wne="http://schemas.microsoft.com/office/word/2006/wordml" xmlns:wps="http://schemas.microsoft.com/office/word/2010/wordprocessingShape" mc:Ignorable="w14 wp14">
+<w:hdr xmlns:wpc="http://schemas.microsoft.com/office/word/2010/wordprocessingCanvas" xmlns:cx="http://schemas.microsoft.com/office/drawing/2014/chartex" xmlns:cx1="http://schemas.microsoft.com/office/drawing/2015/9/8/chartex" xmlns:cx2="http://schemas.microsoft.com/office/drawing/2015/10/21/chartex" xmlns:cx3="http://schemas.microsoft.com/office/drawing/2016/5/9/chartex" xmlns:cx4="http://schemas.microsoft.com/office/drawing/2016/5/10/chartex" xmlns:cx5="http://schemas.microsoft.com/office/drawing/2016/5/11/chartex" xmlns:cx6="http://schemas.microsoft.com/office/drawing/2016/5/12/chartex" xmlns:cx7="http://schemas.microsoft.com/office/drawing/2016/5/13/chartex" xmlns:cx8="http://schemas.microsoft.com/office/drawing/2016/5/14/chartex" xmlns:mc="http://schemas.openxmlformats.org/markup-compatibility/2006" xmlns:aink="http://schemas.microsoft.com/office/drawing/2016/ink" xmlns:am3d="http://schemas.microsoft.com/office/drawing/2017/model3d" xmlns:o="urn:schemas-microsoft-com:office:office" xmlns:r="http://schemas.openxmlformats.org/officeDocument/2006/relationships" xmlns:m="http://schemas.openxmlformats.org/officeDocument/2006/math" xmlns:v="urn:schemas-microsoft-com:vml" xmlns:wp14="http://schemas.microsoft.com/office/word/2010/wordprocessingDrawing" xmlns:wp="http://schemas.openxmlformats.org/drawingml/2006/wordprocessingDrawing" xmlns:w10="urn:schemas-microsoft-com:office:word" xmlns:w="http://schemas.openxmlformats.org/wordprocessingml/2006/main" xmlns:w14="http://schemas.microsoft.com/office/word/2010/wordml" xmlns:w15="http://schemas.microsoft.com/office/word/2012/wordml" xmlns:w16cid="http://schemas.microsoft.com/office/word/2016/wordml/cid" xmlns:w16se="http://schemas.microsoft.com/office/word/2015/wordml/symex" xmlns:wpg="http://schemas.microsoft.com/office/word/2010/wordprocessingGroup" xmlns:wpi="http://schemas.microsoft.com/office/word/2010/wordprocessingInk" xmlns:wne="http://schemas.microsoft.com/office/word/2006/wordml" xmlns:wps="http://schemas.microsoft.com/office/word/2010/wordprocessingShape" mc:Ignorable="w14 w15 w16se w16cid wp14">
   <w:p>
     <w:pPr>
       <w:pStyle w:val="Header"/>
+      <w:rPr>
+        <w:sz w:val="20"/>
+        <w:szCs w:val="20"/>
+      </w:rPr>
     </w:pPr>
     <w:r>
-      <w:t>[Type text]</w:t>
+      <w:rPr>
+        <w:sz w:val="20"/>
+        <w:szCs w:val="20"/>
+      </w:rPr>
+      <w:t>Spring 2020</w:t>
     </w:r>
     <w:r>
+      <w:rPr>
+        <w:sz w:val="20"/>
+        <w:szCs w:val="20"/>
+      </w:rPr>
       <w:tab/>
-      <w:t>[Type text]</w:t>
+      <w:t>Composing Digital Media</w:t>
     </w:r>
     <w:r>
+      <w:rPr>
+        <w:sz w:val="20"/>
+        <w:szCs w:val="20"/>
+      </w:rPr>
+      <w:t xml:space="preserve"> (Benjamin Miller)</w:t>
+    </w:r>
+    <w:r>
+      <w:rPr>
+        <w:sz w:val="20"/>
+        <w:szCs w:val="20"/>
+      </w:rPr>
       <w:tab/>
-      <w:t>[Type text]</w:t>
+      <w:t xml:space="preserve">page </w:t>
+    </w:r>
+    <w:r>
+      <w:rPr>
+        <w:rStyle w:val="PageNumber"/>
+        <w:sz w:val="20"/>
+        <w:szCs w:val="20"/>
+      </w:rPr>
+      <w:fldChar w:fldCharType="begin"/>
+    </w:r>
+    <w:r>
+      <w:rPr>
+        <w:rStyle w:val="PageNumber"/>
+        <w:sz w:val="20"/>
+        <w:szCs w:val="20"/>
+      </w:rPr>
+      <w:instrText xml:space="preserve"> PAGE </w:instrText>
+    </w:r>
+    <w:r>
+      <w:rPr>
+        <w:rStyle w:val="PageNumber"/>
+        <w:sz w:val="20"/>
+        <w:szCs w:val="20"/>
+      </w:rPr>
+      <w:fldChar w:fldCharType="separate"/>
+    </w:r>
+    <w:r>
+      <w:rPr>
+        <w:rStyle w:val="PageNumber"/>
+        <w:sz w:val="20"/>
+        <w:szCs w:val="20"/>
+      </w:rPr>
+      <w:t>13</w:t>
+    </w:r>
+    <w:r>
+      <w:rPr>
+        <w:rStyle w:val="PageNumber"/>
+        <w:sz w:val="20"/>
+        <w:szCs w:val="20"/>
+      </w:rPr>
+      <w:fldChar w:fldCharType="end"/>
+    </w:r>
+    <w:r>
+      <w:rPr>
+        <w:rStyle w:val="PageNumber"/>
+        <w:sz w:val="20"/>
+        <w:szCs w:val="20"/>
+      </w:rPr>
+      <w:t xml:space="preserve"> of </w:t>
+    </w:r>
+    <w:r>
+      <w:rPr>
+        <w:rStyle w:val="PageNumber"/>
+        <w:sz w:val="20"/>
+        <w:szCs w:val="20"/>
+      </w:rPr>
+      <w:fldChar w:fldCharType="begin"/>
+    </w:r>
+    <w:r>
+      <w:rPr>
+        <w:rStyle w:val="PageNumber"/>
+        <w:sz w:val="20"/>
+        <w:szCs w:val="20"/>
+      </w:rPr>
+      <w:instrText xml:space="preserve"> NUMPAGES </w:instrText>
+    </w:r>
+    <w:r>
+      <w:rPr>
+        <w:rStyle w:val="PageNumber"/>
+        <w:sz w:val="20"/>
+        <w:szCs w:val="20"/>
+      </w:rPr>
+      <w:fldChar w:fldCharType="separate"/>
+    </w:r>
+    <w:r>
+      <w:rPr>
+        <w:rStyle w:val="PageNumber"/>
+        <w:sz w:val="20"/>
+        <w:szCs w:val="20"/>
+      </w:rPr>
+      <w:t>16</w:t>
+    </w:r>
+    <w:r>
+      <w:rPr>
+        <w:rStyle w:val="PageNumber"/>
+        <w:sz w:val="20"/>
+        <w:szCs w:val="20"/>
+      </w:rPr>
+      <w:fldChar w:fldCharType="end"/>
     </w:r>
   </w:p>
   <w:p>
@@ -9699,48 +10222,50 @@
 </file>
 
 <file path=word/header2.xml><?xml version="1.0" encoding="utf-8"?>
-<w:hdr xmlns:wpc="http://schemas.microsoft.com/office/word/2010/wordprocessingCanvas" xmlns:mo="http://schemas.microsoft.com/office/mac/office/2008/main" xmlns:mc="http://schemas.openxmlformats.org/markup-compatibility/2006" xmlns:mv="urn:schemas-microsoft-com:mac:vml" xmlns:o="urn:schemas-microsoft-com:office:office" xmlns:r="http://schemas.openxmlformats.org/officeDocument/2006/relationships" xmlns:m="http://schemas.openxmlformats.org/officeDocument/2006/math" xmlns:v="urn:schemas-microsoft-com:vml" xmlns:wp14="http://schemas.microsoft.com/office/word/2010/wordprocessingDrawing" xmlns:wp="http://schemas.openxmlformats.org/drawingml/2006/wordprocessingDrawing" xmlns:w10="urn:schemas-microsoft-com:office:word" xmlns:w="http://schemas.openxmlformats.org/wordprocessingml/2006/main" xmlns:w14="http://schemas.microsoft.com/office/word/2010/wordml" xmlns:wpg="http://schemas.microsoft.com/office/word/2010/wordprocessingGroup" xmlns:wpi="http://schemas.microsoft.com/office/word/2010/wordprocessingInk" xmlns:wne="http://schemas.microsoft.com/office/word/2006/wordml" xmlns:wps="http://schemas.microsoft.com/office/word/2010/wordprocessingShape" mc:Ignorable="w14 wp14">
+<w:hdr xmlns:wpc="http://schemas.microsoft.com/office/word/2010/wordprocessingCanvas" xmlns:cx="http://schemas.microsoft.com/office/drawing/2014/chartex" xmlns:cx1="http://schemas.microsoft.com/office/drawing/2015/9/8/chartex" xmlns:cx2="http://schemas.microsoft.com/office/drawing/2015/10/21/chartex" xmlns:cx3="http://schemas.microsoft.com/office/drawing/2016/5/9/chartex" xmlns:cx4="http://schemas.microsoft.com/office/drawing/2016/5/10/chartex" xmlns:cx5="http://schemas.microsoft.com/office/drawing/2016/5/11/chartex" xmlns:cx6="http://schemas.microsoft.com/office/drawing/2016/5/12/chartex" xmlns:cx7="http://schemas.microsoft.com/office/drawing/2016/5/13/chartex" xmlns:cx8="http://schemas.microsoft.com/office/drawing/2016/5/14/chartex" xmlns:mc="http://schemas.openxmlformats.org/markup-compatibility/2006" xmlns:aink="http://schemas.microsoft.com/office/drawing/2016/ink" xmlns:am3d="http://schemas.microsoft.com/office/drawing/2017/model3d" xmlns:o="urn:schemas-microsoft-com:office:office" xmlns:r="http://schemas.openxmlformats.org/officeDocument/2006/relationships" xmlns:m="http://schemas.openxmlformats.org/officeDocument/2006/math" xmlns:v="urn:schemas-microsoft-com:vml" xmlns:wp14="http://schemas.microsoft.com/office/word/2010/wordprocessingDrawing" xmlns:wp="http://schemas.openxmlformats.org/drawingml/2006/wordprocessingDrawing" xmlns:w10="urn:schemas-microsoft-com:office:word" xmlns:w="http://schemas.openxmlformats.org/wordprocessingml/2006/main" xmlns:w14="http://schemas.microsoft.com/office/word/2010/wordml" xmlns:w15="http://schemas.microsoft.com/office/word/2012/wordml" xmlns:w16cid="http://schemas.microsoft.com/office/word/2016/wordml/cid" xmlns:w16se="http://schemas.microsoft.com/office/word/2015/wordml/symex" xmlns:wpg="http://schemas.microsoft.com/office/word/2010/wordprocessingGroup" xmlns:wpi="http://schemas.microsoft.com/office/word/2010/wordprocessingInk" xmlns:wne="http://schemas.microsoft.com/office/word/2006/wordml" xmlns:wps="http://schemas.microsoft.com/office/word/2010/wordprocessingShape" mc:Ignorable="w14 w15 w16se w16cid wp14">
   <w:p>
     <w:pPr>
       <w:pStyle w:val="Header"/>
       <w:rPr>
         <w:sz w:val="20"/>
+        <w:szCs w:val="20"/>
       </w:rPr>
     </w:pPr>
     <w:r>
       <w:rPr>
         <w:sz w:val="20"/>
-      </w:rPr>
-      <w:t xml:space="preserve">Miller </w:t>
+        <w:szCs w:val="20"/>
+      </w:rPr>
+      <w:t>Spring 2020</w:t>
     </w:r>
     <w:r>
       <w:rPr>
         <w:sz w:val="20"/>
-      </w:rPr>
-      <w:t>Fall</w:t>
+        <w:szCs w:val="20"/>
+      </w:rPr>
+      <w:tab/>
+      <w:t>Composing Digital Media</w:t>
     </w:r>
     <w:r>
       <w:rPr>
         <w:sz w:val="20"/>
-      </w:rPr>
-      <w:t xml:space="preserve"> 2019 </w:t>
+        <w:szCs w:val="20"/>
+      </w:rPr>
+      <w:t xml:space="preserve"> (Benjamin Miller)</w:t>
     </w:r>
     <w:r>
       <w:rPr>
         <w:sz w:val="20"/>
-      </w:rPr>
-      <w:t>Syllabus</w:t>
+        <w:szCs w:val="20"/>
+      </w:rPr>
+      <w:tab/>
+      <w:t xml:space="preserve">page </w:t>
     </w:r>
     <w:r>
       <w:rPr>
-        <w:sz w:val="20"/>
-      </w:rPr>
-      <w:t xml:space="preserve"> – Composing Digital Media – page </w:t>
-    </w:r>
-    <w:r>
-      <w:rPr>
         <w:rStyle w:val="PageNumber"/>
         <w:sz w:val="20"/>
+        <w:szCs w:val="20"/>
       </w:rPr>
       <w:fldChar w:fldCharType="begin"/>
     </w:r>
@@ -9748,6 +10273,7 @@
       <w:rPr>
         <w:rStyle w:val="PageNumber"/>
         <w:sz w:val="20"/>
+        <w:szCs w:val="20"/>
       </w:rPr>
       <w:instrText xml:space="preserve"> PAGE </w:instrText>
     </w:r>
@@ -9755,21 +10281,71 @@
       <w:rPr>
         <w:rStyle w:val="PageNumber"/>
         <w:sz w:val="20"/>
+        <w:szCs w:val="20"/>
       </w:rPr>
       <w:fldChar w:fldCharType="separate"/>
     </w:r>
     <w:r>
       <w:rPr>
         <w:rStyle w:val="PageNumber"/>
-        <w:noProof/>
-        <w:sz w:val="20"/>
-      </w:rPr>
-      <w:t>8</w:t>
+        <w:sz w:val="20"/>
+        <w:szCs w:val="20"/>
+      </w:rPr>
+      <w:t>13</w:t>
     </w:r>
     <w:r>
       <w:rPr>
         <w:rStyle w:val="PageNumber"/>
         <w:sz w:val="20"/>
+        <w:szCs w:val="20"/>
+      </w:rPr>
+      <w:fldChar w:fldCharType="end"/>
+    </w:r>
+    <w:r>
+      <w:rPr>
+        <w:rStyle w:val="PageNumber"/>
+        <w:sz w:val="20"/>
+        <w:szCs w:val="20"/>
+      </w:rPr>
+      <w:t xml:space="preserve"> of </w:t>
+    </w:r>
+    <w:r>
+      <w:rPr>
+        <w:rStyle w:val="PageNumber"/>
+        <w:sz w:val="20"/>
+        <w:szCs w:val="20"/>
+      </w:rPr>
+      <w:fldChar w:fldCharType="begin"/>
+    </w:r>
+    <w:r>
+      <w:rPr>
+        <w:rStyle w:val="PageNumber"/>
+        <w:sz w:val="20"/>
+        <w:szCs w:val="20"/>
+      </w:rPr>
+      <w:instrText xml:space="preserve"> NUMPAGES </w:instrText>
+    </w:r>
+    <w:r>
+      <w:rPr>
+        <w:rStyle w:val="PageNumber"/>
+        <w:sz w:val="20"/>
+        <w:szCs w:val="20"/>
+      </w:rPr>
+      <w:fldChar w:fldCharType="separate"/>
+    </w:r>
+    <w:r>
+      <w:rPr>
+        <w:rStyle w:val="PageNumber"/>
+        <w:sz w:val="20"/>
+        <w:szCs w:val="20"/>
+      </w:rPr>
+      <w:t>16</w:t>
+    </w:r>
+    <w:r>
+      <w:rPr>
+        <w:rStyle w:val="PageNumber"/>
+        <w:sz w:val="20"/>
+        <w:szCs w:val="20"/>
       </w:rPr>
       <w:fldChar w:fldCharType="end"/>
     </w:r>
@@ -9778,42 +10354,50 @@
 </file>
 
 <file path=word/header3.xml><?xml version="1.0" encoding="utf-8"?>
-<w:hdr xmlns:wpc="http://schemas.microsoft.com/office/word/2010/wordprocessingCanvas" xmlns:mo="http://schemas.microsoft.com/office/mac/office/2008/main" xmlns:mc="http://schemas.openxmlformats.org/markup-compatibility/2006" xmlns:mv="urn:schemas-microsoft-com:mac:vml" xmlns:o="urn:schemas-microsoft-com:office:office" xmlns:r="http://schemas.openxmlformats.org/officeDocument/2006/relationships" xmlns:m="http://schemas.openxmlformats.org/officeDocument/2006/math" xmlns:v="urn:schemas-microsoft-com:vml" xmlns:wp14="http://schemas.microsoft.com/office/word/2010/wordprocessingDrawing" xmlns:wp="http://schemas.openxmlformats.org/drawingml/2006/wordprocessingDrawing" xmlns:w10="urn:schemas-microsoft-com:office:word" xmlns:w="http://schemas.openxmlformats.org/wordprocessingml/2006/main" xmlns:w14="http://schemas.microsoft.com/office/word/2010/wordml" xmlns:wpg="http://schemas.microsoft.com/office/word/2010/wordprocessingGroup" xmlns:wpi="http://schemas.microsoft.com/office/word/2010/wordprocessingInk" xmlns:wne="http://schemas.microsoft.com/office/word/2006/wordml" xmlns:wps="http://schemas.microsoft.com/office/word/2010/wordprocessingShape" mc:Ignorable="w14 wp14">
+<w:hdr xmlns:wpc="http://schemas.microsoft.com/office/word/2010/wordprocessingCanvas" xmlns:cx="http://schemas.microsoft.com/office/drawing/2014/chartex" xmlns:cx1="http://schemas.microsoft.com/office/drawing/2015/9/8/chartex" xmlns:cx2="http://schemas.microsoft.com/office/drawing/2015/10/21/chartex" xmlns:cx3="http://schemas.microsoft.com/office/drawing/2016/5/9/chartex" xmlns:cx4="http://schemas.microsoft.com/office/drawing/2016/5/10/chartex" xmlns:cx5="http://schemas.microsoft.com/office/drawing/2016/5/11/chartex" xmlns:cx6="http://schemas.microsoft.com/office/drawing/2016/5/12/chartex" xmlns:cx7="http://schemas.microsoft.com/office/drawing/2016/5/13/chartex" xmlns:cx8="http://schemas.microsoft.com/office/drawing/2016/5/14/chartex" xmlns:mc="http://schemas.openxmlformats.org/markup-compatibility/2006" xmlns:aink="http://schemas.microsoft.com/office/drawing/2016/ink" xmlns:am3d="http://schemas.microsoft.com/office/drawing/2017/model3d" xmlns:o="urn:schemas-microsoft-com:office:office" xmlns:r="http://schemas.openxmlformats.org/officeDocument/2006/relationships" xmlns:m="http://schemas.openxmlformats.org/officeDocument/2006/math" xmlns:v="urn:schemas-microsoft-com:vml" xmlns:wp14="http://schemas.microsoft.com/office/word/2010/wordprocessingDrawing" xmlns:wp="http://schemas.openxmlformats.org/drawingml/2006/wordprocessingDrawing" xmlns:w10="urn:schemas-microsoft-com:office:word" xmlns:w="http://schemas.openxmlformats.org/wordprocessingml/2006/main" xmlns:w14="http://schemas.microsoft.com/office/word/2010/wordml" xmlns:w15="http://schemas.microsoft.com/office/word/2012/wordml" xmlns:w16cid="http://schemas.microsoft.com/office/word/2016/wordml/cid" xmlns:w16se="http://schemas.microsoft.com/office/word/2015/wordml/symex" xmlns:wpg="http://schemas.microsoft.com/office/word/2010/wordprocessingGroup" xmlns:wpi="http://schemas.microsoft.com/office/word/2010/wordprocessingInk" xmlns:wne="http://schemas.microsoft.com/office/word/2006/wordml" xmlns:wps="http://schemas.microsoft.com/office/word/2010/wordprocessingShape" mc:Ignorable="w14 w15 w16se w16cid wp14">
   <w:p>
     <w:pPr>
       <w:pStyle w:val="Header"/>
       <w:rPr>
         <w:sz w:val="20"/>
+        <w:szCs w:val="20"/>
       </w:rPr>
     </w:pPr>
     <w:r>
       <w:rPr>
         <w:sz w:val="20"/>
-      </w:rPr>
-      <w:t xml:space="preserve">Miller </w:t>
+        <w:szCs w:val="20"/>
+      </w:rPr>
+      <w:t>Spring 2020</w:t>
     </w:r>
     <w:r>
       <w:rPr>
         <w:sz w:val="20"/>
-      </w:rPr>
-      <w:t>2019 Spring</w:t>
+        <w:szCs w:val="20"/>
+      </w:rPr>
+      <w:tab/>
+      <w:t>Composing Digital Media</w:t>
     </w:r>
     <w:r>
       <w:rPr>
         <w:sz w:val="20"/>
-      </w:rPr>
-      <w:t xml:space="preserve"> Syllabus</w:t>
+        <w:szCs w:val="20"/>
+      </w:rPr>
+      <w:t xml:space="preserve"> (Benjamin Miller)</w:t>
     </w:r>
     <w:r>
       <w:rPr>
         <w:sz w:val="20"/>
-      </w:rPr>
-      <w:t xml:space="preserve"> – Composing Digital Media – page </w:t>
+        <w:szCs w:val="20"/>
+      </w:rPr>
+      <w:tab/>
+      <w:t xml:space="preserve">page </w:t>
     </w:r>
     <w:r>
       <w:rPr>
         <w:rStyle w:val="PageNumber"/>
         <w:sz w:val="20"/>
+        <w:szCs w:val="20"/>
       </w:rPr>
       <w:fldChar w:fldCharType="begin"/>
     </w:r>
@@ -9821,6 +10405,7 @@
       <w:rPr>
         <w:rStyle w:val="PageNumber"/>
         <w:sz w:val="20"/>
+        <w:szCs w:val="20"/>
       </w:rPr>
       <w:instrText xml:space="preserve"> PAGE </w:instrText>
     </w:r>
@@ -9828,21 +10413,23 @@
       <w:rPr>
         <w:rStyle w:val="PageNumber"/>
         <w:sz w:val="20"/>
+        <w:szCs w:val="20"/>
       </w:rPr>
       <w:fldChar w:fldCharType="separate"/>
     </w:r>
     <w:r>
       <w:rPr>
         <w:rStyle w:val="PageNumber"/>
-        <w:noProof/>
-        <w:sz w:val="20"/>
-      </w:rPr>
-      <w:t>10</w:t>
+        <w:sz w:val="20"/>
+        <w:szCs w:val="20"/>
+      </w:rPr>
+      <w:t>13</w:t>
     </w:r>
     <w:r>
       <w:rPr>
         <w:rStyle w:val="PageNumber"/>
         <w:sz w:val="20"/>
+        <w:szCs w:val="20"/>
       </w:rPr>
       <w:fldChar w:fldCharType="end"/>
     </w:r>
@@ -9850,51 +10437,15 @@
       <w:rPr>
         <w:rStyle w:val="PageNumber"/>
         <w:sz w:val="20"/>
-      </w:rPr>
-      <w:tab/>
-      <w:t>Planned Schedule</w:t>
-    </w:r>
-  </w:p>
-</w:hdr>
-</file>
-
-<file path=word/header4.xml><?xml version="1.0" encoding="utf-8"?>
-<w:hdr xmlns:wpc="http://schemas.microsoft.com/office/word/2010/wordprocessingCanvas" xmlns:mo="http://schemas.microsoft.com/office/mac/office/2008/main" xmlns:mc="http://schemas.openxmlformats.org/markup-compatibility/2006" xmlns:mv="urn:schemas-microsoft-com:mac:vml" xmlns:o="urn:schemas-microsoft-com:office:office" xmlns:r="http://schemas.openxmlformats.org/officeDocument/2006/relationships" xmlns:m="http://schemas.openxmlformats.org/officeDocument/2006/math" xmlns:v="urn:schemas-microsoft-com:vml" xmlns:wp14="http://schemas.microsoft.com/office/word/2010/wordprocessingDrawing" xmlns:wp="http://schemas.openxmlformats.org/drawingml/2006/wordprocessingDrawing" xmlns:w10="urn:schemas-microsoft-com:office:word" xmlns:w="http://schemas.openxmlformats.org/wordprocessingml/2006/main" xmlns:w14="http://schemas.microsoft.com/office/word/2010/wordml" xmlns:wpg="http://schemas.microsoft.com/office/word/2010/wordprocessingGroup" xmlns:wpi="http://schemas.microsoft.com/office/word/2010/wordprocessingInk" xmlns:wne="http://schemas.microsoft.com/office/word/2006/wordml" xmlns:wps="http://schemas.microsoft.com/office/word/2010/wordprocessingShape" mc:Ignorable="w14 wp14">
-  <w:p>
-    <w:pPr>
-      <w:pStyle w:val="Header"/>
-      <w:rPr>
-        <w:sz w:val="20"/>
-      </w:rPr>
-    </w:pPr>
-    <w:r>
-      <w:rPr>
-        <w:sz w:val="20"/>
-      </w:rPr>
-      <w:t xml:space="preserve">Miller </w:t>
+        <w:szCs w:val="20"/>
+      </w:rPr>
+      <w:t xml:space="preserve"> of </w:t>
     </w:r>
     <w:r>
       <w:rPr>
-        <w:sz w:val="20"/>
-      </w:rPr>
-      <w:t>2019 Spring</w:t>
-    </w:r>
-    <w:r>
-      <w:rPr>
-        <w:sz w:val="20"/>
-      </w:rPr>
-      <w:t xml:space="preserve"> Syllabus</w:t>
-    </w:r>
-    <w:r>
-      <w:rPr>
-        <w:sz w:val="20"/>
-      </w:rPr>
-      <w:t xml:space="preserve"> – Composing Digital Media – page </w:t>
-    </w:r>
-    <w:r>
-      <w:rPr>
         <w:rStyle w:val="PageNumber"/>
         <w:sz w:val="20"/>
+        <w:szCs w:val="20"/>
       </w:rPr>
       <w:fldChar w:fldCharType="begin"/>
     </w:r>
@@ -9902,28 +10453,31 @@
       <w:rPr>
         <w:rStyle w:val="PageNumber"/>
         <w:sz w:val="20"/>
-      </w:rPr>
-      <w:instrText xml:space="preserve"> PAGE </w:instrText>
+        <w:szCs w:val="20"/>
+      </w:rPr>
+      <w:instrText xml:space="preserve"> NUMPAGES </w:instrText>
     </w:r>
     <w:r>
       <w:rPr>
         <w:rStyle w:val="PageNumber"/>
         <w:sz w:val="20"/>
+        <w:szCs w:val="20"/>
       </w:rPr>
       <w:fldChar w:fldCharType="separate"/>
     </w:r>
     <w:r>
       <w:rPr>
         <w:rStyle w:val="PageNumber"/>
-        <w:noProof/>
-        <w:sz w:val="20"/>
-      </w:rPr>
-      <w:t>9</w:t>
+        <w:sz w:val="20"/>
+        <w:szCs w:val="20"/>
+      </w:rPr>
+      <w:t>16</w:t>
     </w:r>
     <w:r>
       <w:rPr>
         <w:rStyle w:val="PageNumber"/>
         <w:sz w:val="20"/>
+        <w:szCs w:val="20"/>
       </w:rPr>
       <w:fldChar w:fldCharType="end"/>
     </w:r>
@@ -9936,8 +10490,8 @@
 </w:hdr>
 </file>
 
-<file path=word/header5.xml><?xml version="1.0" encoding="utf-8"?>
-<w:hdr xmlns:wpc="http://schemas.microsoft.com/office/word/2010/wordprocessingCanvas" xmlns:mo="http://schemas.microsoft.com/office/mac/office/2008/main" xmlns:mc="http://schemas.openxmlformats.org/markup-compatibility/2006" xmlns:mv="urn:schemas-microsoft-com:mac:vml" xmlns:o="urn:schemas-microsoft-com:office:office" xmlns:r="http://schemas.openxmlformats.org/officeDocument/2006/relationships" xmlns:m="http://schemas.openxmlformats.org/officeDocument/2006/math" xmlns:v="urn:schemas-microsoft-com:vml" xmlns:wp14="http://schemas.microsoft.com/office/word/2010/wordprocessingDrawing" xmlns:wp="http://schemas.openxmlformats.org/drawingml/2006/wordprocessingDrawing" xmlns:w10="urn:schemas-microsoft-com:office:word" xmlns:w="http://schemas.openxmlformats.org/wordprocessingml/2006/main" xmlns:w14="http://schemas.microsoft.com/office/word/2010/wordml" xmlns:wpg="http://schemas.microsoft.com/office/word/2010/wordprocessingGroup" xmlns:wpi="http://schemas.microsoft.com/office/word/2010/wordprocessingInk" xmlns:wne="http://schemas.microsoft.com/office/word/2006/wordml" xmlns:wps="http://schemas.microsoft.com/office/word/2010/wordprocessingShape" mc:Ignorable="w14 wp14">
+<file path=word/header4.xml><?xml version="1.0" encoding="utf-8"?>
+<w:hdr xmlns:wpc="http://schemas.microsoft.com/office/word/2010/wordprocessingCanvas" xmlns:cx="http://schemas.microsoft.com/office/drawing/2014/chartex" xmlns:cx1="http://schemas.microsoft.com/office/drawing/2015/9/8/chartex" xmlns:cx2="http://schemas.microsoft.com/office/drawing/2015/10/21/chartex" xmlns:cx3="http://schemas.microsoft.com/office/drawing/2016/5/9/chartex" xmlns:cx4="http://schemas.microsoft.com/office/drawing/2016/5/10/chartex" xmlns:cx5="http://schemas.microsoft.com/office/drawing/2016/5/11/chartex" xmlns:cx6="http://schemas.microsoft.com/office/drawing/2016/5/12/chartex" xmlns:cx7="http://schemas.microsoft.com/office/drawing/2016/5/13/chartex" xmlns:cx8="http://schemas.microsoft.com/office/drawing/2016/5/14/chartex" xmlns:mc="http://schemas.openxmlformats.org/markup-compatibility/2006" xmlns:aink="http://schemas.microsoft.com/office/drawing/2016/ink" xmlns:am3d="http://schemas.microsoft.com/office/drawing/2017/model3d" xmlns:o="urn:schemas-microsoft-com:office:office" xmlns:r="http://schemas.openxmlformats.org/officeDocument/2006/relationships" xmlns:m="http://schemas.openxmlformats.org/officeDocument/2006/math" xmlns:v="urn:schemas-microsoft-com:vml" xmlns:wp14="http://schemas.microsoft.com/office/word/2010/wordprocessingDrawing" xmlns:wp="http://schemas.openxmlformats.org/drawingml/2006/wordprocessingDrawing" xmlns:w10="urn:schemas-microsoft-com:office:word" xmlns:w="http://schemas.openxmlformats.org/wordprocessingml/2006/main" xmlns:w14="http://schemas.microsoft.com/office/word/2010/wordml" xmlns:w15="http://schemas.microsoft.com/office/word/2012/wordml" xmlns:w16cid="http://schemas.microsoft.com/office/word/2016/wordml/cid" xmlns:w16se="http://schemas.microsoft.com/office/word/2015/wordml/symex" xmlns:wpg="http://schemas.microsoft.com/office/word/2010/wordprocessingGroup" xmlns:wpi="http://schemas.microsoft.com/office/word/2010/wordprocessingInk" xmlns:wne="http://schemas.microsoft.com/office/word/2006/wordml" xmlns:wps="http://schemas.microsoft.com/office/word/2010/wordprocessingShape" mc:Ignorable="w14 w15 w16se w16cid wp14">
   <w:p>
     <w:pPr>
       <w:pStyle w:val="Header"/>
@@ -10077,8 +10631,8 @@
 </w:hdr>
 </file>
 
-<file path=word/header6.xml><?xml version="1.0" encoding="utf-8"?>
-<w:hdr xmlns:wpc="http://schemas.microsoft.com/office/word/2010/wordprocessingCanvas" xmlns:mo="http://schemas.microsoft.com/office/mac/office/2008/main" xmlns:mc="http://schemas.openxmlformats.org/markup-compatibility/2006" xmlns:mv="urn:schemas-microsoft-com:mac:vml" xmlns:o="urn:schemas-microsoft-com:office:office" xmlns:r="http://schemas.openxmlformats.org/officeDocument/2006/relationships" xmlns:m="http://schemas.openxmlformats.org/officeDocument/2006/math" xmlns:v="urn:schemas-microsoft-com:vml" xmlns:wp14="http://schemas.microsoft.com/office/word/2010/wordprocessingDrawing" xmlns:wp="http://schemas.openxmlformats.org/drawingml/2006/wordprocessingDrawing" xmlns:w10="urn:schemas-microsoft-com:office:word" xmlns:w="http://schemas.openxmlformats.org/wordprocessingml/2006/main" xmlns:w14="http://schemas.microsoft.com/office/word/2010/wordml" xmlns:wpg="http://schemas.microsoft.com/office/word/2010/wordprocessingGroup" xmlns:wpi="http://schemas.microsoft.com/office/word/2010/wordprocessingInk" xmlns:wne="http://schemas.microsoft.com/office/word/2006/wordml" xmlns:wps="http://schemas.microsoft.com/office/word/2010/wordprocessingShape" mc:Ignorable="w14 wp14">
+<file path=word/header5.xml><?xml version="1.0" encoding="utf-8"?>
+<w:hdr xmlns:wpc="http://schemas.microsoft.com/office/word/2010/wordprocessingCanvas" xmlns:cx="http://schemas.microsoft.com/office/drawing/2014/chartex" xmlns:cx1="http://schemas.microsoft.com/office/drawing/2015/9/8/chartex" xmlns:cx2="http://schemas.microsoft.com/office/drawing/2015/10/21/chartex" xmlns:cx3="http://schemas.microsoft.com/office/drawing/2016/5/9/chartex" xmlns:cx4="http://schemas.microsoft.com/office/drawing/2016/5/10/chartex" xmlns:cx5="http://schemas.microsoft.com/office/drawing/2016/5/11/chartex" xmlns:cx6="http://schemas.microsoft.com/office/drawing/2016/5/12/chartex" xmlns:cx7="http://schemas.microsoft.com/office/drawing/2016/5/13/chartex" xmlns:cx8="http://schemas.microsoft.com/office/drawing/2016/5/14/chartex" xmlns:mc="http://schemas.openxmlformats.org/markup-compatibility/2006" xmlns:aink="http://schemas.microsoft.com/office/drawing/2016/ink" xmlns:am3d="http://schemas.microsoft.com/office/drawing/2017/model3d" xmlns:o="urn:schemas-microsoft-com:office:office" xmlns:r="http://schemas.openxmlformats.org/officeDocument/2006/relationships" xmlns:m="http://schemas.openxmlformats.org/officeDocument/2006/math" xmlns:v="urn:schemas-microsoft-com:vml" xmlns:wp14="http://schemas.microsoft.com/office/word/2010/wordprocessingDrawing" xmlns:wp="http://schemas.openxmlformats.org/drawingml/2006/wordprocessingDrawing" xmlns:w10="urn:schemas-microsoft-com:office:word" xmlns:w="http://schemas.openxmlformats.org/wordprocessingml/2006/main" xmlns:w14="http://schemas.microsoft.com/office/word/2010/wordml" xmlns:w15="http://schemas.microsoft.com/office/word/2012/wordml" xmlns:w16cid="http://schemas.microsoft.com/office/word/2016/wordml/cid" xmlns:w16se="http://schemas.microsoft.com/office/word/2015/wordml/symex" xmlns:wpg="http://schemas.microsoft.com/office/word/2010/wordprocessingGroup" xmlns:wpi="http://schemas.microsoft.com/office/word/2010/wordprocessingInk" xmlns:wne="http://schemas.microsoft.com/office/word/2006/wordml" xmlns:wps="http://schemas.microsoft.com/office/word/2010/wordprocessingShape" mc:Ignorable="w14 w15 w16se w16cid wp14">
   <w:p>
     <w:pPr>
       <w:pStyle w:val="Header"/>
@@ -10212,8 +10766,8 @@
 </file>
 
 <file path=word/numbering.xml><?xml version="1.0" encoding="utf-8"?>
-<w:numbering xmlns:wpc="http://schemas.microsoft.com/office/word/2010/wordprocessingCanvas" xmlns:mo="http://schemas.microsoft.com/office/mac/office/2008/main" xmlns:mc="http://schemas.openxmlformats.org/markup-compatibility/2006" xmlns:mv="urn:schemas-microsoft-com:mac:vml" xmlns:o="urn:schemas-microsoft-com:office:office" xmlns:r="http://schemas.openxmlformats.org/officeDocument/2006/relationships" xmlns:m="http://schemas.openxmlformats.org/officeDocument/2006/math" xmlns:v="urn:schemas-microsoft-com:vml" xmlns:wp14="http://schemas.microsoft.com/office/word/2010/wordprocessingDrawing" xmlns:wp="http://schemas.openxmlformats.org/drawingml/2006/wordprocessingDrawing" xmlns:w10="urn:schemas-microsoft-com:office:word" xmlns:w="http://schemas.openxmlformats.org/wordprocessingml/2006/main" xmlns:w14="http://schemas.microsoft.com/office/word/2010/wordml" xmlns:wpg="http://schemas.microsoft.com/office/word/2010/wordprocessingGroup" xmlns:wpi="http://schemas.microsoft.com/office/word/2010/wordprocessingInk" xmlns:wne="http://schemas.microsoft.com/office/word/2006/wordml" xmlns:wps="http://schemas.microsoft.com/office/word/2010/wordprocessingShape" mc:Ignorable="w14 wp14">
-  <w:abstractNum w:abstractNumId="0">
+<w:numbering xmlns:wpc="http://schemas.microsoft.com/office/word/2010/wordprocessingCanvas" xmlns:cx="http://schemas.microsoft.com/office/drawing/2014/chartex" xmlns:cx1="http://schemas.microsoft.com/office/drawing/2015/9/8/chartex" xmlns:cx2="http://schemas.microsoft.com/office/drawing/2015/10/21/chartex" xmlns:cx3="http://schemas.microsoft.com/office/drawing/2016/5/9/chartex" xmlns:cx4="http://schemas.microsoft.com/office/drawing/2016/5/10/chartex" xmlns:cx5="http://schemas.microsoft.com/office/drawing/2016/5/11/chartex" xmlns:cx6="http://schemas.microsoft.com/office/drawing/2016/5/12/chartex" xmlns:cx7="http://schemas.microsoft.com/office/drawing/2016/5/13/chartex" xmlns:cx8="http://schemas.microsoft.com/office/drawing/2016/5/14/chartex" xmlns:mc="http://schemas.openxmlformats.org/markup-compatibility/2006" xmlns:aink="http://schemas.microsoft.com/office/drawing/2016/ink" xmlns:am3d="http://schemas.microsoft.com/office/drawing/2017/model3d" xmlns:o="urn:schemas-microsoft-com:office:office" xmlns:r="http://schemas.openxmlformats.org/officeDocument/2006/relationships" xmlns:m="http://schemas.openxmlformats.org/officeDocument/2006/math" xmlns:v="urn:schemas-microsoft-com:vml" xmlns:wp14="http://schemas.microsoft.com/office/word/2010/wordprocessingDrawing" xmlns:wp="http://schemas.openxmlformats.org/drawingml/2006/wordprocessingDrawing" xmlns:w10="urn:schemas-microsoft-com:office:word" xmlns:w="http://schemas.openxmlformats.org/wordprocessingml/2006/main" xmlns:w14="http://schemas.microsoft.com/office/word/2010/wordml" xmlns:w15="http://schemas.microsoft.com/office/word/2012/wordml" xmlns:w16cid="http://schemas.microsoft.com/office/word/2016/wordml/cid" xmlns:w16se="http://schemas.microsoft.com/office/word/2015/wordml/symex" xmlns:wpg="http://schemas.microsoft.com/office/word/2010/wordprocessingGroup" xmlns:wpi="http://schemas.microsoft.com/office/word/2010/wordprocessingInk" xmlns:wne="http://schemas.microsoft.com/office/word/2006/wordml" xmlns:wps="http://schemas.microsoft.com/office/word/2010/wordprocessingShape" mc:Ignorable="w14 w15 w16se w16cid wp14">
+  <w:abstractNum w:abstractNumId="0" w15:restartNumberingAfterBreak="0">
     <w:nsid w:val="FFFFFF1D"/>
     <w:multiLevelType w:val="multilevel"/>
     <w:tmpl w:val="82F21928"/>
@@ -10353,7 +10907,7 @@
       </w:rPr>
     </w:lvl>
   </w:abstractNum>
-  <w:abstractNum w:abstractNumId="1">
+  <w:abstractNum w:abstractNumId="1" w15:restartNumberingAfterBreak="0">
     <w:nsid w:val="00000001"/>
     <w:multiLevelType w:val="multilevel"/>
     <w:tmpl w:val="5C0C9CC4"/>
@@ -10477,7 +11031,7 @@
       </w:pPr>
     </w:lvl>
   </w:abstractNum>
-  <w:abstractNum w:abstractNumId="2">
+  <w:abstractNum w:abstractNumId="2" w15:restartNumberingAfterBreak="0">
     <w:nsid w:val="08D90C58"/>
     <w:multiLevelType w:val="multilevel"/>
     <w:tmpl w:val="9738CC20"/>
@@ -10626,7 +11180,7 @@
       </w:rPr>
     </w:lvl>
   </w:abstractNum>
-  <w:abstractNum w:abstractNumId="3">
+  <w:abstractNum w:abstractNumId="3" w15:restartNumberingAfterBreak="0">
     <w:nsid w:val="0A0C2FA3"/>
     <w:multiLevelType w:val="multilevel"/>
     <w:tmpl w:val="86D2B9B6"/>
@@ -10775,7 +11329,7 @@
       </w:rPr>
     </w:lvl>
   </w:abstractNum>
-  <w:abstractNum w:abstractNumId="4">
+  <w:abstractNum w:abstractNumId="4" w15:restartNumberingAfterBreak="0">
     <w:nsid w:val="10164BEF"/>
     <w:multiLevelType w:val="multilevel"/>
     <w:tmpl w:val="C70E1BEA"/>
@@ -10924,7 +11478,7 @@
       </w:rPr>
     </w:lvl>
   </w:abstractNum>
-  <w:abstractNum w:abstractNumId="5">
+  <w:abstractNum w:abstractNumId="5" w15:restartNumberingAfterBreak="0">
     <w:nsid w:val="13B00465"/>
     <w:multiLevelType w:val="multilevel"/>
     <w:tmpl w:val="9A5649A6"/>
@@ -11073,7 +11627,7 @@
       </w:rPr>
     </w:lvl>
   </w:abstractNum>
-  <w:abstractNum w:abstractNumId="6">
+  <w:abstractNum w:abstractNumId="6" w15:restartNumberingAfterBreak="0">
     <w:nsid w:val="1CAE73DE"/>
     <w:multiLevelType w:val="multilevel"/>
     <w:tmpl w:val="B868F4EA"/>
@@ -11222,7 +11776,7 @@
       </w:rPr>
     </w:lvl>
   </w:abstractNum>
-  <w:abstractNum w:abstractNumId="7">
+  <w:abstractNum w:abstractNumId="7" w15:restartNumberingAfterBreak="0">
     <w:nsid w:val="1DB72C30"/>
     <w:multiLevelType w:val="multilevel"/>
     <w:tmpl w:val="B9208FEE"/>
@@ -11371,7 +11925,7 @@
       </w:rPr>
     </w:lvl>
   </w:abstractNum>
-  <w:abstractNum w:abstractNumId="8">
+  <w:abstractNum w:abstractNumId="8" w15:restartNumberingAfterBreak="0">
     <w:nsid w:val="23DB4A35"/>
     <w:multiLevelType w:val="multilevel"/>
     <w:tmpl w:val="18666D7A"/>
@@ -11520,7 +12074,7 @@
       </w:rPr>
     </w:lvl>
   </w:abstractNum>
-  <w:abstractNum w:abstractNumId="9">
+  <w:abstractNum w:abstractNumId="9" w15:restartNumberingAfterBreak="0">
     <w:nsid w:val="26083822"/>
     <w:multiLevelType w:val="multilevel"/>
     <w:tmpl w:val="F8349D6A"/>
@@ -11660,7 +12214,7 @@
       </w:rPr>
     </w:lvl>
   </w:abstractNum>
-  <w:abstractNum w:abstractNumId="10">
+  <w:abstractNum w:abstractNumId="10" w15:restartNumberingAfterBreak="0">
     <w:nsid w:val="2C823E41"/>
     <w:multiLevelType w:val="multilevel"/>
     <w:tmpl w:val="1818B238"/>
@@ -11809,7 +12363,7 @@
       </w:rPr>
     </w:lvl>
   </w:abstractNum>
-  <w:abstractNum w:abstractNumId="11">
+  <w:abstractNum w:abstractNumId="11" w15:restartNumberingAfterBreak="0">
     <w:nsid w:val="310F479B"/>
     <w:multiLevelType w:val="multilevel"/>
     <w:tmpl w:val="A49C709A"/>
@@ -11958,7 +12512,7 @@
       </w:rPr>
     </w:lvl>
   </w:abstractNum>
-  <w:abstractNum w:abstractNumId="12">
+  <w:abstractNum w:abstractNumId="12" w15:restartNumberingAfterBreak="0">
     <w:nsid w:val="32342938"/>
     <w:multiLevelType w:val="multilevel"/>
     <w:tmpl w:val="2BFE2F72"/>
@@ -12107,7 +12661,7 @@
       </w:rPr>
     </w:lvl>
   </w:abstractNum>
-  <w:abstractNum w:abstractNumId="13">
+  <w:abstractNum w:abstractNumId="13" w15:restartNumberingAfterBreak="0">
     <w:nsid w:val="35FE15BD"/>
     <w:multiLevelType w:val="multilevel"/>
     <w:tmpl w:val="3DB49C54"/>
@@ -12143,7 +12697,7 @@
         <w:sz w:val="20"/>
       </w:rPr>
     </w:lvl>
-    <w:lvl w:ilvl="2" w:tentative="1">
+    <w:lvl w:ilvl="2">
       <w:start w:val="1"/>
       <w:numFmt w:val="bullet"/>
       <w:lvlText w:val=""/>
@@ -12256,7 +12810,7 @@
       </w:rPr>
     </w:lvl>
   </w:abstractNum>
-  <w:abstractNum w:abstractNumId="14">
+  <w:abstractNum w:abstractNumId="14" w15:restartNumberingAfterBreak="0">
     <w:nsid w:val="39152317"/>
     <w:multiLevelType w:val="multilevel"/>
     <w:tmpl w:val="9E385B68"/>
@@ -12405,7 +12959,7 @@
       </w:rPr>
     </w:lvl>
   </w:abstractNum>
-  <w:abstractNum w:abstractNumId="15">
+  <w:abstractNum w:abstractNumId="15" w15:restartNumberingAfterBreak="0">
     <w:nsid w:val="440545A0"/>
     <w:multiLevelType w:val="hybridMultilevel"/>
     <w:tmpl w:val="7A20BDFA"/>
@@ -12517,7 +13071,120 @@
       </w:rPr>
     </w:lvl>
   </w:abstractNum>
-  <w:abstractNum w:abstractNumId="16">
+  <w:abstractNum w:abstractNumId="16" w15:restartNumberingAfterBreak="0">
+    <w:nsid w:val="484A7AE4"/>
+    <w:multiLevelType w:val="multilevel"/>
+    <w:tmpl w:val="9BCE9A62"/>
+    <w:lvl w:ilvl="0">
+      <w:start w:val="1"/>
+      <w:numFmt w:val="decimal"/>
+      <w:lvlText w:val="%1."/>
+      <w:lvlJc w:val="left"/>
+      <w:pPr>
+        <w:tabs>
+          <w:tab w:val="num" w:pos="720"/>
+        </w:tabs>
+        <w:ind w:left="720" w:hanging="360"/>
+      </w:pPr>
+    </w:lvl>
+    <w:lvl w:ilvl="1" w:tentative="1">
+      <w:start w:val="1"/>
+      <w:numFmt w:val="decimal"/>
+      <w:lvlText w:val="%2."/>
+      <w:lvlJc w:val="left"/>
+      <w:pPr>
+        <w:tabs>
+          <w:tab w:val="num" w:pos="1440"/>
+        </w:tabs>
+        <w:ind w:left="1440" w:hanging="360"/>
+      </w:pPr>
+    </w:lvl>
+    <w:lvl w:ilvl="2" w:tentative="1">
+      <w:start w:val="1"/>
+      <w:numFmt w:val="decimal"/>
+      <w:lvlText w:val="%3."/>
+      <w:lvlJc w:val="left"/>
+      <w:pPr>
+        <w:tabs>
+          <w:tab w:val="num" w:pos="2160"/>
+        </w:tabs>
+        <w:ind w:left="2160" w:hanging="360"/>
+      </w:pPr>
+    </w:lvl>
+    <w:lvl w:ilvl="3" w:tentative="1">
+      <w:start w:val="1"/>
+      <w:numFmt w:val="decimal"/>
+      <w:lvlText w:val="%4."/>
+      <w:lvlJc w:val="left"/>
+      <w:pPr>
+        <w:tabs>
+          <w:tab w:val="num" w:pos="2880"/>
+        </w:tabs>
+        <w:ind w:left="2880" w:hanging="360"/>
+      </w:pPr>
+    </w:lvl>
+    <w:lvl w:ilvl="4" w:tentative="1">
+      <w:start w:val="1"/>
+      <w:numFmt w:val="decimal"/>
+      <w:lvlText w:val="%5."/>
+      <w:lvlJc w:val="left"/>
+      <w:pPr>
+        <w:tabs>
+          <w:tab w:val="num" w:pos="3600"/>
+        </w:tabs>
+        <w:ind w:left="3600" w:hanging="360"/>
+      </w:pPr>
+    </w:lvl>
+    <w:lvl w:ilvl="5" w:tentative="1">
+      <w:start w:val="1"/>
+      <w:numFmt w:val="decimal"/>
+      <w:lvlText w:val="%6."/>
+      <w:lvlJc w:val="left"/>
+      <w:pPr>
+        <w:tabs>
+          <w:tab w:val="num" w:pos="4320"/>
+        </w:tabs>
+        <w:ind w:left="4320" w:hanging="360"/>
+      </w:pPr>
+    </w:lvl>
+    <w:lvl w:ilvl="6" w:tentative="1">
+      <w:start w:val="1"/>
+      <w:numFmt w:val="decimal"/>
+      <w:lvlText w:val="%7."/>
+      <w:lvlJc w:val="left"/>
+      <w:pPr>
+        <w:tabs>
+          <w:tab w:val="num" w:pos="5040"/>
+        </w:tabs>
+        <w:ind w:left="5040" w:hanging="360"/>
+      </w:pPr>
+    </w:lvl>
+    <w:lvl w:ilvl="7" w:tentative="1">
+      <w:start w:val="1"/>
+      <w:numFmt w:val="decimal"/>
+      <w:lvlText w:val="%8."/>
+      <w:lvlJc w:val="left"/>
+      <w:pPr>
+        <w:tabs>
+          <w:tab w:val="num" w:pos="5760"/>
+        </w:tabs>
+        <w:ind w:left="5760" w:hanging="360"/>
+      </w:pPr>
+    </w:lvl>
+    <w:lvl w:ilvl="8" w:tentative="1">
+      <w:start w:val="1"/>
+      <w:numFmt w:val="decimal"/>
+      <w:lvlText w:val="%9."/>
+      <w:lvlJc w:val="left"/>
+      <w:pPr>
+        <w:tabs>
+          <w:tab w:val="num" w:pos="6480"/>
+        </w:tabs>
+        <w:ind w:left="6480" w:hanging="360"/>
+      </w:pPr>
+    </w:lvl>
+  </w:abstractNum>
+  <w:abstractNum w:abstractNumId="17" w15:restartNumberingAfterBreak="0">
     <w:nsid w:val="52E561D7"/>
     <w:multiLevelType w:val="multilevel"/>
     <w:tmpl w:val="994EDFB8"/>
@@ -12666,7 +13333,7 @@
       </w:rPr>
     </w:lvl>
   </w:abstractNum>
-  <w:abstractNum w:abstractNumId="17">
+  <w:abstractNum w:abstractNumId="18" w15:restartNumberingAfterBreak="0">
     <w:nsid w:val="59A5602B"/>
     <w:multiLevelType w:val="hybridMultilevel"/>
     <w:tmpl w:val="372C0FE6"/>
@@ -12775,7 +13442,7 @@
       </w:rPr>
     </w:lvl>
   </w:abstractNum>
-  <w:abstractNum w:abstractNumId="18">
+  <w:abstractNum w:abstractNumId="19" w15:restartNumberingAfterBreak="0">
     <w:nsid w:val="5DD906AD"/>
     <w:multiLevelType w:val="hybridMultilevel"/>
     <w:tmpl w:val="431ACD7A"/>
@@ -12864,7 +13531,7 @@
       </w:pPr>
     </w:lvl>
   </w:abstractNum>
-  <w:abstractNum w:abstractNumId="19">
+  <w:abstractNum w:abstractNumId="20" w15:restartNumberingAfterBreak="0">
     <w:nsid w:val="5ECC7947"/>
     <w:multiLevelType w:val="multilevel"/>
     <w:tmpl w:val="D7B4B092"/>
@@ -13013,7 +13680,7 @@
       </w:rPr>
     </w:lvl>
   </w:abstractNum>
-  <w:abstractNum w:abstractNumId="20">
+  <w:abstractNum w:abstractNumId="21" w15:restartNumberingAfterBreak="0">
     <w:nsid w:val="665E7E34"/>
     <w:multiLevelType w:val="multilevel"/>
     <w:tmpl w:val="B846EABA"/>
@@ -13162,7 +13829,7 @@
       </w:rPr>
     </w:lvl>
   </w:abstractNum>
-  <w:abstractNum w:abstractNumId="21">
+  <w:abstractNum w:abstractNumId="22" w15:restartNumberingAfterBreak="0">
     <w:nsid w:val="67365942"/>
     <w:multiLevelType w:val="hybridMultilevel"/>
     <w:tmpl w:val="F9FA7EDA"/>
@@ -13274,7 +13941,7 @@
       </w:rPr>
     </w:lvl>
   </w:abstractNum>
-  <w:abstractNum w:abstractNumId="22">
+  <w:abstractNum w:abstractNumId="23" w15:restartNumberingAfterBreak="0">
     <w:nsid w:val="689155B3"/>
     <w:multiLevelType w:val="multilevel"/>
     <w:tmpl w:val="06CE8D7C"/>
@@ -13423,7 +14090,7 @@
       </w:rPr>
     </w:lvl>
   </w:abstractNum>
-  <w:abstractNum w:abstractNumId="23">
+  <w:abstractNum w:abstractNumId="24" w15:restartNumberingAfterBreak="0">
     <w:nsid w:val="6C4E4249"/>
     <w:multiLevelType w:val="hybridMultilevel"/>
     <w:tmpl w:val="372ABAE8"/>
@@ -13535,7 +14202,120 @@
       </w:rPr>
     </w:lvl>
   </w:abstractNum>
-  <w:abstractNum w:abstractNumId="24">
+  <w:abstractNum w:abstractNumId="25" w15:restartNumberingAfterBreak="0">
+    <w:nsid w:val="7AAD1E1A"/>
+    <w:multiLevelType w:val="multilevel"/>
+    <w:tmpl w:val="101446A8"/>
+    <w:lvl w:ilvl="0">
+      <w:start w:val="1"/>
+      <w:numFmt w:val="decimal"/>
+      <w:lvlText w:val="%1."/>
+      <w:lvlJc w:val="left"/>
+      <w:pPr>
+        <w:tabs>
+          <w:tab w:val="num" w:pos="720"/>
+        </w:tabs>
+        <w:ind w:left="720" w:hanging="360"/>
+      </w:pPr>
+    </w:lvl>
+    <w:lvl w:ilvl="1" w:tentative="1">
+      <w:start w:val="1"/>
+      <w:numFmt w:val="decimal"/>
+      <w:lvlText w:val="%2."/>
+      <w:lvlJc w:val="left"/>
+      <w:pPr>
+        <w:tabs>
+          <w:tab w:val="num" w:pos="1440"/>
+        </w:tabs>
+        <w:ind w:left="1440" w:hanging="360"/>
+      </w:pPr>
+    </w:lvl>
+    <w:lvl w:ilvl="2" w:tentative="1">
+      <w:start w:val="1"/>
+      <w:numFmt w:val="decimal"/>
+      <w:lvlText w:val="%3."/>
+      <w:lvlJc w:val="left"/>
+      <w:pPr>
+        <w:tabs>
+          <w:tab w:val="num" w:pos="2160"/>
+        </w:tabs>
+        <w:ind w:left="2160" w:hanging="360"/>
+      </w:pPr>
+    </w:lvl>
+    <w:lvl w:ilvl="3" w:tentative="1">
+      <w:start w:val="1"/>
+      <w:numFmt w:val="decimal"/>
+      <w:lvlText w:val="%4."/>
+      <w:lvlJc w:val="left"/>
+      <w:pPr>
+        <w:tabs>
+          <w:tab w:val="num" w:pos="2880"/>
+        </w:tabs>
+        <w:ind w:left="2880" w:hanging="360"/>
+      </w:pPr>
+    </w:lvl>
+    <w:lvl w:ilvl="4" w:tentative="1">
+      <w:start w:val="1"/>
+      <w:numFmt w:val="decimal"/>
+      <w:lvlText w:val="%5."/>
+      <w:lvlJc w:val="left"/>
+      <w:pPr>
+        <w:tabs>
+          <w:tab w:val="num" w:pos="3600"/>
+        </w:tabs>
+        <w:ind w:left="3600" w:hanging="360"/>
+      </w:pPr>
+    </w:lvl>
+    <w:lvl w:ilvl="5" w:tentative="1">
+      <w:start w:val="1"/>
+      <w:numFmt w:val="decimal"/>
+      <w:lvlText w:val="%6."/>
+      <w:lvlJc w:val="left"/>
+      <w:pPr>
+        <w:tabs>
+          <w:tab w:val="num" w:pos="4320"/>
+        </w:tabs>
+        <w:ind w:left="4320" w:hanging="360"/>
+      </w:pPr>
+    </w:lvl>
+    <w:lvl w:ilvl="6" w:tentative="1">
+      <w:start w:val="1"/>
+      <w:numFmt w:val="decimal"/>
+      <w:lvlText w:val="%7."/>
+      <w:lvlJc w:val="left"/>
+      <w:pPr>
+        <w:tabs>
+          <w:tab w:val="num" w:pos="5040"/>
+        </w:tabs>
+        <w:ind w:left="5040" w:hanging="360"/>
+      </w:pPr>
+    </w:lvl>
+    <w:lvl w:ilvl="7" w:tentative="1">
+      <w:start w:val="1"/>
+      <w:numFmt w:val="decimal"/>
+      <w:lvlText w:val="%8."/>
+      <w:lvlJc w:val="left"/>
+      <w:pPr>
+        <w:tabs>
+          <w:tab w:val="num" w:pos="5760"/>
+        </w:tabs>
+        <w:ind w:left="5760" w:hanging="360"/>
+      </w:pPr>
+    </w:lvl>
+    <w:lvl w:ilvl="8" w:tentative="1">
+      <w:start w:val="1"/>
+      <w:numFmt w:val="decimal"/>
+      <w:lvlText w:val="%9."/>
+      <w:lvlJc w:val="left"/>
+      <w:pPr>
+        <w:tabs>
+          <w:tab w:val="num" w:pos="6480"/>
+        </w:tabs>
+        <w:ind w:left="6480" w:hanging="360"/>
+      </w:pPr>
+    </w:lvl>
+  </w:abstractNum>
+  <w:abstractNum w:abstractNumId="26" w15:restartNumberingAfterBreak="0">
     <w:nsid w:val="7BC33EF7"/>
     <w:multiLevelType w:val="multilevel"/>
     <w:tmpl w:val="8D6AC50A"/>
@@ -13718,19 +14498,19 @@
     <w:abstractNumId w:val="15"/>
   </w:num>
   <w:num w:numId="3">
-    <w:abstractNumId w:val="18"/>
+    <w:abstractNumId w:val="19"/>
   </w:num>
   <w:num w:numId="4">
     <w:abstractNumId w:val="10"/>
   </w:num>
   <w:num w:numId="5">
-    <w:abstractNumId w:val="22"/>
+    <w:abstractNumId w:val="23"/>
   </w:num>
   <w:num w:numId="6">
     <w:abstractNumId w:val="13"/>
   </w:num>
   <w:num w:numId="7">
-    <w:abstractNumId w:val="19"/>
+    <w:abstractNumId w:val="20"/>
   </w:num>
   <w:num w:numId="8">
     <w:abstractNumId w:val="12"/>
@@ -13742,10 +14522,10 @@
     <w:abstractNumId w:val="2"/>
   </w:num>
   <w:num w:numId="11">
-    <w:abstractNumId w:val="24"/>
+    <w:abstractNumId w:val="26"/>
   </w:num>
   <w:num w:numId="12">
-    <w:abstractNumId w:val="20"/>
+    <w:abstractNumId w:val="21"/>
   </w:num>
   <w:num w:numId="13">
     <w:abstractNumId w:val="4"/>
@@ -13763,7 +14543,7 @@
     <w:abstractNumId w:val="5"/>
   </w:num>
   <w:num w:numId="18">
-    <w:abstractNumId w:val="16"/>
+    <w:abstractNumId w:val="17"/>
   </w:num>
   <w:num w:numId="19">
     <w:abstractNumId w:val="7"/>
@@ -13772,7 +14552,7 @@
     <w:abstractNumId w:val="3"/>
   </w:num>
   <w:num w:numId="21">
-    <w:abstractNumId w:val="17"/>
+    <w:abstractNumId w:val="18"/>
   </w:num>
   <w:num w:numId="22">
     <w:abstractNumId w:val="0"/>
@@ -13838,20 +14618,26 @@
     </w:lvlOverride>
   </w:num>
   <w:num w:numId="25">
-    <w:abstractNumId w:val="23"/>
+    <w:abstractNumId w:val="24"/>
   </w:num>
   <w:num w:numId="26">
     <w:abstractNumId w:val="9"/>
   </w:num>
   <w:num w:numId="27">
-    <w:abstractNumId w:val="21"/>
+    <w:abstractNumId w:val="22"/>
+  </w:num>
+  <w:num w:numId="28">
+    <w:abstractNumId w:val="25"/>
+  </w:num>
+  <w:num w:numId="29">
+    <w:abstractNumId w:val="16"/>
   </w:num>
   <w:numIdMacAtCleanup w:val="20"/>
 </w:numbering>
 </file>
 
 <file path=word/styles.xml><?xml version="1.0" encoding="utf-8"?>
-<w:styles xmlns:mc="http://schemas.openxmlformats.org/markup-compatibility/2006" xmlns:r="http://schemas.openxmlformats.org/officeDocument/2006/relationships" xmlns:w="http://schemas.openxmlformats.org/wordprocessingml/2006/main" xmlns:w14="http://schemas.microsoft.com/office/word/2010/wordml" mc:Ignorable="w14">
+<w:styles xmlns:mc="http://schemas.openxmlformats.org/markup-compatibility/2006" xmlns:r="http://schemas.openxmlformats.org/officeDocument/2006/relationships" xmlns:w="http://schemas.openxmlformats.org/wordprocessingml/2006/main" xmlns:w14="http://schemas.microsoft.com/office/word/2010/wordml" xmlns:w15="http://schemas.microsoft.com/office/word/2012/wordml" xmlns:w16cid="http://schemas.microsoft.com/office/word/2016/wordml/cid" xmlns:w16se="http://schemas.microsoft.com/office/word/2015/wordml/symex" mc:Ignorable="w14 w15 w16se w16cid">
   <w:docDefaults>
     <w:rPrDefault>
       <w:rPr>
@@ -13861,156 +14647,379 @@
     </w:rPrDefault>
     <w:pPrDefault/>
   </w:docDefaults>
-  <w:latentStyles w:defLockedState="0" w:defUIPriority="99" w:defSemiHidden="1" w:defUnhideWhenUsed="1" w:defQFormat="0" w:count="276">
-    <w:lsdException w:name="Normal" w:semiHidden="0" w:uiPriority="0" w:unhideWhenUsed="0" w:qFormat="1"/>
-    <w:lsdException w:name="heading 1" w:semiHidden="0" w:uiPriority="0" w:unhideWhenUsed="0" w:qFormat="1"/>
-    <w:lsdException w:name="heading 2" w:semiHidden="0" w:uiPriority="0" w:unhideWhenUsed="0" w:qFormat="1"/>
-    <w:lsdException w:name="heading 3" w:semiHidden="0" w:uiPriority="9" w:unhideWhenUsed="0" w:qFormat="1"/>
-    <w:lsdException w:name="heading 4" w:uiPriority="9" w:qFormat="1"/>
-    <w:lsdException w:name="heading 5" w:uiPriority="9" w:qFormat="1"/>
-    <w:lsdException w:name="heading 6" w:uiPriority="9" w:qFormat="1"/>
-    <w:lsdException w:name="heading 7" w:uiPriority="9" w:qFormat="1"/>
-    <w:lsdException w:name="heading 8" w:uiPriority="9" w:qFormat="1"/>
-    <w:lsdException w:name="heading 9" w:uiPriority="9" w:qFormat="1"/>
-    <w:lsdException w:name="toc 1" w:uiPriority="39"/>
-    <w:lsdException w:name="toc 2" w:uiPriority="39"/>
-    <w:lsdException w:name="toc 3" w:uiPriority="39"/>
-    <w:lsdException w:name="toc 4" w:uiPriority="39"/>
-    <w:lsdException w:name="toc 5" w:uiPriority="39"/>
-    <w:lsdException w:name="toc 6" w:uiPriority="39"/>
-    <w:lsdException w:name="toc 7" w:uiPriority="39"/>
-    <w:lsdException w:name="toc 8" w:uiPriority="39"/>
-    <w:lsdException w:name="toc 9" w:uiPriority="39"/>
-    <w:lsdException w:name="header" w:uiPriority="0"/>
-    <w:lsdException w:name="footer" w:uiPriority="0"/>
-    <w:lsdException w:name="caption" w:uiPriority="35" w:qFormat="1"/>
-    <w:lsdException w:name="page number" w:uiPriority="0"/>
-    <w:lsdException w:name="Title" w:semiHidden="0" w:uiPriority="10" w:unhideWhenUsed="0" w:qFormat="1"/>
-    <w:lsdException w:name="Default Paragraph Font" w:uiPriority="1"/>
-    <w:lsdException w:name="Subtitle" w:semiHidden="0" w:uiPriority="11" w:unhideWhenUsed="0" w:qFormat="1"/>
-    <w:lsdException w:name="Strong" w:semiHidden="0" w:uiPriority="22" w:unhideWhenUsed="0" w:qFormat="1"/>
-    <w:lsdException w:name="Emphasis" w:semiHidden="0" w:uiPriority="20" w:unhideWhenUsed="0" w:qFormat="1"/>
-    <w:lsdException w:name="Table Grid" w:semiHidden="0" w:uiPriority="59" w:unhideWhenUsed="0"/>
-    <w:lsdException w:name="Note Level 1" w:unhideWhenUsed="0"/>
-    <w:lsdException w:name="Note Level 2" w:semiHidden="0" w:uiPriority="1" w:unhideWhenUsed="0" w:qFormat="1"/>
-    <w:lsdException w:name="Note Level 3" w:semiHidden="0" w:uiPriority="60" w:unhideWhenUsed="0"/>
-    <w:lsdException w:name="Note Level 4" w:semiHidden="0" w:uiPriority="61" w:unhideWhenUsed="0"/>
-    <w:lsdException w:name="Note Level 5" w:semiHidden="0" w:uiPriority="62" w:unhideWhenUsed="0"/>
-    <w:lsdException w:name="Note Level 6" w:semiHidden="0" w:uiPriority="63" w:unhideWhenUsed="0"/>
-    <w:lsdException w:name="Note Level 7" w:semiHidden="0" w:uiPriority="64" w:unhideWhenUsed="0"/>
-    <w:lsdException w:name="Note Level 8" w:semiHidden="0" w:uiPriority="65" w:unhideWhenUsed="0"/>
-    <w:lsdException w:name="Note Level 9" w:semiHidden="0" w:uiPriority="66" w:unhideWhenUsed="0"/>
-    <w:lsdException w:name="Placeholder Text" w:semiHidden="0" w:uiPriority="67" w:unhideWhenUsed="0"/>
-    <w:lsdException w:name="No Spacing" w:semiHidden="0" w:uiPriority="68" w:unhideWhenUsed="0"/>
-    <w:lsdException w:name="Light Shading" w:semiHidden="0" w:uiPriority="69" w:unhideWhenUsed="0"/>
-    <w:lsdException w:name="Light List" w:semiHidden="0" w:uiPriority="70" w:unhideWhenUsed="0"/>
-    <w:lsdException w:name="Light Grid" w:semiHidden="0" w:uiPriority="71" w:unhideWhenUsed="0"/>
-    <w:lsdException w:name="Medium Shading 1" w:semiHidden="0" w:uiPriority="72" w:unhideWhenUsed="0"/>
-    <w:lsdException w:name="Medium Shading 2" w:semiHidden="0" w:uiPriority="73" w:unhideWhenUsed="0"/>
-    <w:lsdException w:name="Medium List 1" w:semiHidden="0" w:uiPriority="60" w:unhideWhenUsed="0"/>
-    <w:lsdException w:name="Medium List 2" w:semiHidden="0" w:uiPriority="61" w:unhideWhenUsed="0"/>
-    <w:lsdException w:name="Medium Grid 1" w:semiHidden="0" w:uiPriority="62" w:unhideWhenUsed="0"/>
-    <w:lsdException w:name="Medium Grid 2" w:semiHidden="0" w:uiPriority="63" w:unhideWhenUsed="0"/>
-    <w:lsdException w:name="Medium Grid 3" w:semiHidden="0" w:uiPriority="64" w:unhideWhenUsed="0"/>
-    <w:lsdException w:name="Dark List" w:semiHidden="0" w:uiPriority="65" w:unhideWhenUsed="0"/>
-    <w:lsdException w:name="Colorful Shading" w:unhideWhenUsed="0"/>
-    <w:lsdException w:name="Colorful List" w:semiHidden="0" w:uiPriority="34" w:unhideWhenUsed="0" w:qFormat="1"/>
-    <w:lsdException w:name="Colorful Grid" w:semiHidden="0" w:uiPriority="29" w:unhideWhenUsed="0" w:qFormat="1"/>
-    <w:lsdException w:name="Light Shading Accent 1" w:semiHidden="0" w:uiPriority="30" w:unhideWhenUsed="0" w:qFormat="1"/>
-    <w:lsdException w:name="Light List Accent 1" w:semiHidden="0" w:uiPriority="66" w:unhideWhenUsed="0"/>
-    <w:lsdException w:name="Light Grid Accent 1" w:semiHidden="0" w:uiPriority="67" w:unhideWhenUsed="0"/>
-    <w:lsdException w:name="Medium Shading 1 Accent 1" w:semiHidden="0" w:uiPriority="68" w:unhideWhenUsed="0"/>
-    <w:lsdException w:name="Medium Shading 2 Accent 1" w:semiHidden="0" w:uiPriority="69" w:unhideWhenUsed="0"/>
-    <w:lsdException w:name="Medium List 1 Accent 1" w:semiHidden="0" w:uiPriority="70" w:unhideWhenUsed="0"/>
-    <w:lsdException w:name="Revision" w:semiHidden="0" w:uiPriority="71" w:unhideWhenUsed="0"/>
-    <w:lsdException w:name="List Paragraph" w:semiHidden="0" w:uiPriority="34" w:unhideWhenUsed="0" w:qFormat="1"/>
-    <w:lsdException w:name="Quote" w:semiHidden="0" w:uiPriority="73" w:unhideWhenUsed="0"/>
-    <w:lsdException w:name="Intense Quote" w:semiHidden="0" w:uiPriority="60" w:unhideWhenUsed="0"/>
-    <w:lsdException w:name="Medium List 2 Accent 1" w:semiHidden="0" w:uiPriority="61" w:unhideWhenUsed="0"/>
-    <w:lsdException w:name="Medium Grid 1 Accent 1" w:semiHidden="0" w:uiPriority="62" w:unhideWhenUsed="0"/>
-    <w:lsdException w:name="Medium Grid 2 Accent 1" w:semiHidden="0" w:uiPriority="63" w:unhideWhenUsed="0"/>
-    <w:lsdException w:name="Medium Grid 3 Accent 1" w:semiHidden="0" w:uiPriority="64" w:unhideWhenUsed="0"/>
-    <w:lsdException w:name="Dark List Accent 1" w:semiHidden="0" w:uiPriority="65" w:unhideWhenUsed="0"/>
-    <w:lsdException w:name="Colorful Shading Accent 1" w:semiHidden="0" w:uiPriority="66" w:unhideWhenUsed="0"/>
-    <w:lsdException w:name="Colorful List Accent 1" w:semiHidden="0" w:uiPriority="67" w:unhideWhenUsed="0"/>
-    <w:lsdException w:name="Colorful Grid Accent 1" w:semiHidden="0" w:uiPriority="68" w:unhideWhenUsed="0"/>
-    <w:lsdException w:name="Light Shading Accent 2" w:semiHidden="0" w:uiPriority="69" w:unhideWhenUsed="0"/>
-    <w:lsdException w:name="Light List Accent 2" w:semiHidden="0" w:uiPriority="70" w:unhideWhenUsed="0"/>
-    <w:lsdException w:name="Light Grid Accent 2" w:semiHidden="0" w:uiPriority="71" w:unhideWhenUsed="0"/>
-    <w:lsdException w:name="Medium Shading 1 Accent 2" w:semiHidden="0" w:uiPriority="72" w:unhideWhenUsed="0"/>
-    <w:lsdException w:name="Medium Shading 2 Accent 2" w:semiHidden="0" w:uiPriority="73" w:unhideWhenUsed="0"/>
-    <w:lsdException w:name="Medium List 1 Accent 2" w:semiHidden="0" w:uiPriority="60" w:unhideWhenUsed="0"/>
-    <w:lsdException w:name="Medium List 2 Accent 2" w:semiHidden="0" w:uiPriority="61" w:unhideWhenUsed="0"/>
-    <w:lsdException w:name="Medium Grid 1 Accent 2" w:semiHidden="0" w:uiPriority="62" w:unhideWhenUsed="0"/>
-    <w:lsdException w:name="Medium Grid 2 Accent 2" w:semiHidden="0" w:uiPriority="63" w:unhideWhenUsed="0"/>
-    <w:lsdException w:name="Medium Grid 3 Accent 2" w:semiHidden="0" w:uiPriority="64" w:unhideWhenUsed="0"/>
-    <w:lsdException w:name="Dark List Accent 2" w:semiHidden="0" w:uiPriority="65" w:unhideWhenUsed="0"/>
-    <w:lsdException w:name="Colorful Shading Accent 2" w:semiHidden="0" w:uiPriority="66" w:unhideWhenUsed="0"/>
-    <w:lsdException w:name="Colorful List Accent 2" w:semiHidden="0" w:uiPriority="67" w:unhideWhenUsed="0"/>
-    <w:lsdException w:name="Colorful Grid Accent 2" w:semiHidden="0" w:uiPriority="68" w:unhideWhenUsed="0"/>
-    <w:lsdException w:name="Light Shading Accent 3" w:semiHidden="0" w:uiPriority="69" w:unhideWhenUsed="0"/>
-    <w:lsdException w:name="Light List Accent 3" w:semiHidden="0" w:uiPriority="70" w:unhideWhenUsed="0"/>
-    <w:lsdException w:name="Light Grid Accent 3" w:semiHidden="0" w:uiPriority="71" w:unhideWhenUsed="0"/>
-    <w:lsdException w:name="Medium Shading 1 Accent 3" w:semiHidden="0" w:uiPriority="72" w:unhideWhenUsed="0"/>
-    <w:lsdException w:name="Medium Shading 2 Accent 3" w:semiHidden="0" w:uiPriority="73" w:unhideWhenUsed="0"/>
-    <w:lsdException w:name="Medium List 1 Accent 3" w:semiHidden="0" w:uiPriority="60" w:unhideWhenUsed="0"/>
-    <w:lsdException w:name="Medium List 2 Accent 3" w:semiHidden="0" w:uiPriority="61" w:unhideWhenUsed="0"/>
-    <w:lsdException w:name="Medium Grid 1 Accent 3" w:semiHidden="0" w:uiPriority="62" w:unhideWhenUsed="0"/>
-    <w:lsdException w:name="Medium Grid 2 Accent 3" w:semiHidden="0" w:uiPriority="63" w:unhideWhenUsed="0"/>
-    <w:lsdException w:name="Medium Grid 3 Accent 3" w:semiHidden="0" w:uiPriority="64" w:unhideWhenUsed="0"/>
-    <w:lsdException w:name="Dark List Accent 3" w:semiHidden="0" w:uiPriority="65" w:unhideWhenUsed="0"/>
-    <w:lsdException w:name="Colorful Shading Accent 3" w:semiHidden="0" w:uiPriority="66" w:unhideWhenUsed="0"/>
-    <w:lsdException w:name="Colorful List Accent 3" w:semiHidden="0" w:uiPriority="67" w:unhideWhenUsed="0"/>
-    <w:lsdException w:name="Colorful Grid Accent 3" w:semiHidden="0" w:uiPriority="68" w:unhideWhenUsed="0"/>
-    <w:lsdException w:name="Light Shading Accent 4" w:semiHidden="0" w:uiPriority="69" w:unhideWhenUsed="0"/>
-    <w:lsdException w:name="Light List Accent 4" w:semiHidden="0" w:uiPriority="70" w:unhideWhenUsed="0"/>
-    <w:lsdException w:name="Light Grid Accent 4" w:semiHidden="0" w:uiPriority="71" w:unhideWhenUsed="0"/>
-    <w:lsdException w:name="Medium Shading 1 Accent 4" w:semiHidden="0" w:uiPriority="72" w:unhideWhenUsed="0"/>
-    <w:lsdException w:name="Medium Shading 2 Accent 4" w:semiHidden="0" w:uiPriority="73" w:unhideWhenUsed="0"/>
-    <w:lsdException w:name="Medium List 1 Accent 4" w:semiHidden="0" w:uiPriority="60" w:unhideWhenUsed="0"/>
-    <w:lsdException w:name="Medium List 2 Accent 4" w:semiHidden="0" w:uiPriority="61" w:unhideWhenUsed="0"/>
-    <w:lsdException w:name="Medium Grid 1 Accent 4" w:semiHidden="0" w:uiPriority="62" w:unhideWhenUsed="0"/>
-    <w:lsdException w:name="Medium Grid 2 Accent 4" w:semiHidden="0" w:uiPriority="63" w:unhideWhenUsed="0"/>
-    <w:lsdException w:name="Medium Grid 3 Accent 4" w:semiHidden="0" w:uiPriority="64" w:unhideWhenUsed="0"/>
-    <w:lsdException w:name="Dark List Accent 4" w:semiHidden="0" w:uiPriority="65" w:unhideWhenUsed="0"/>
-    <w:lsdException w:name="Colorful Shading Accent 4" w:semiHidden="0" w:uiPriority="66" w:unhideWhenUsed="0"/>
-    <w:lsdException w:name="Colorful List Accent 4" w:semiHidden="0" w:uiPriority="67" w:unhideWhenUsed="0"/>
-    <w:lsdException w:name="Colorful Grid Accent 4" w:semiHidden="0" w:uiPriority="68" w:unhideWhenUsed="0"/>
-    <w:lsdException w:name="Light Shading Accent 5" w:semiHidden="0" w:uiPriority="69" w:unhideWhenUsed="0"/>
-    <w:lsdException w:name="Light List Accent 5" w:semiHidden="0" w:uiPriority="70" w:unhideWhenUsed="0"/>
-    <w:lsdException w:name="Light Grid Accent 5" w:semiHidden="0" w:uiPriority="71" w:unhideWhenUsed="0"/>
-    <w:lsdException w:name="Medium Shading 1 Accent 5" w:semiHidden="0" w:uiPriority="72" w:unhideWhenUsed="0"/>
-    <w:lsdException w:name="Medium Shading 2 Accent 5" w:semiHidden="0" w:uiPriority="73" w:unhideWhenUsed="0"/>
-    <w:lsdException w:name="Medium List 1 Accent 5" w:semiHidden="0" w:uiPriority="60" w:unhideWhenUsed="0"/>
-    <w:lsdException w:name="Medium List 2 Accent 5" w:semiHidden="0" w:uiPriority="61" w:unhideWhenUsed="0"/>
-    <w:lsdException w:name="Medium Grid 1 Accent 5" w:semiHidden="0" w:uiPriority="62" w:unhideWhenUsed="0"/>
-    <w:lsdException w:name="Medium Grid 2 Accent 5" w:semiHidden="0" w:uiPriority="63" w:unhideWhenUsed="0"/>
-    <w:lsdException w:name="Medium Grid 3 Accent 5" w:semiHidden="0" w:uiPriority="64" w:unhideWhenUsed="0"/>
-    <w:lsdException w:name="Dark List Accent 5" w:semiHidden="0" w:uiPriority="65" w:unhideWhenUsed="0"/>
-    <w:lsdException w:name="Colorful Shading Accent 5" w:semiHidden="0" w:uiPriority="66" w:unhideWhenUsed="0"/>
-    <w:lsdException w:name="Colorful List Accent 5" w:semiHidden="0" w:uiPriority="67" w:unhideWhenUsed="0"/>
-    <w:lsdException w:name="Colorful Grid Accent 5" w:semiHidden="0" w:uiPriority="68" w:unhideWhenUsed="0"/>
-    <w:lsdException w:name="Light Shading Accent 6" w:semiHidden="0" w:uiPriority="69" w:unhideWhenUsed="0"/>
-    <w:lsdException w:name="Light List Accent 6" w:semiHidden="0" w:uiPriority="70" w:unhideWhenUsed="0"/>
-    <w:lsdException w:name="Light Grid Accent 6" w:semiHidden="0" w:uiPriority="71" w:unhideWhenUsed="0"/>
-    <w:lsdException w:name="Medium Shading 1 Accent 6" w:semiHidden="0" w:uiPriority="72" w:unhideWhenUsed="0"/>
-    <w:lsdException w:name="Medium Shading 2 Accent 6" w:semiHidden="0" w:uiPriority="73" w:unhideWhenUsed="0"/>
-    <w:lsdException w:name="Medium List 1 Accent 6" w:semiHidden="0" w:uiPriority="19" w:unhideWhenUsed="0" w:qFormat="1"/>
-    <w:lsdException w:name="Medium List 2 Accent 6" w:semiHidden="0" w:uiPriority="21" w:unhideWhenUsed="0" w:qFormat="1"/>
-    <w:lsdException w:name="Medium Grid 1 Accent 6" w:semiHidden="0" w:uiPriority="31" w:unhideWhenUsed="0" w:qFormat="1"/>
-    <w:lsdException w:name="Medium Grid 2 Accent 6" w:semiHidden="0" w:uiPriority="32" w:unhideWhenUsed="0" w:qFormat="1"/>
-    <w:lsdException w:name="Medium Grid 3 Accent 6" w:semiHidden="0" w:uiPriority="33" w:unhideWhenUsed="0" w:qFormat="1"/>
+  <w:latentStyles w:defLockedState="0" w:defUIPriority="99" w:defSemiHidden="0" w:defUnhideWhenUsed="0" w:defQFormat="0" w:count="376">
+    <w:lsdException w:name="Normal" w:uiPriority="0" w:qFormat="1"/>
+    <w:lsdException w:name="heading 1" w:uiPriority="0" w:qFormat="1"/>
+    <w:lsdException w:name="heading 2" w:uiPriority="0" w:qFormat="1"/>
+    <w:lsdException w:name="heading 3" w:uiPriority="9" w:qFormat="1"/>
+    <w:lsdException w:name="heading 4" w:semiHidden="1" w:uiPriority="9" w:unhideWhenUsed="1" w:qFormat="1"/>
+    <w:lsdException w:name="heading 5" w:semiHidden="1" w:uiPriority="9" w:unhideWhenUsed="1" w:qFormat="1"/>
+    <w:lsdException w:name="heading 6" w:semiHidden="1" w:uiPriority="9" w:unhideWhenUsed="1" w:qFormat="1"/>
+    <w:lsdException w:name="heading 7" w:semiHidden="1" w:uiPriority="9" w:unhideWhenUsed="1" w:qFormat="1"/>
+    <w:lsdException w:name="heading 8" w:semiHidden="1" w:uiPriority="9" w:unhideWhenUsed="1" w:qFormat="1"/>
+    <w:lsdException w:name="heading 9" w:semiHidden="1" w:uiPriority="9" w:unhideWhenUsed="1" w:qFormat="1"/>
+    <w:lsdException w:name="index 1" w:semiHidden="1" w:unhideWhenUsed="1"/>
+    <w:lsdException w:name="index 2" w:semiHidden="1" w:unhideWhenUsed="1"/>
+    <w:lsdException w:name="index 3" w:semiHidden="1" w:unhideWhenUsed="1"/>
+    <w:lsdException w:name="index 4" w:semiHidden="1" w:unhideWhenUsed="1"/>
+    <w:lsdException w:name="index 5" w:semiHidden="1" w:unhideWhenUsed="1"/>
+    <w:lsdException w:name="index 6" w:semiHidden="1" w:unhideWhenUsed="1"/>
+    <w:lsdException w:name="index 7" w:semiHidden="1" w:unhideWhenUsed="1"/>
+    <w:lsdException w:name="index 8" w:semiHidden="1" w:unhideWhenUsed="1"/>
+    <w:lsdException w:name="index 9" w:semiHidden="1" w:unhideWhenUsed="1"/>
+    <w:lsdException w:name="toc 1" w:semiHidden="1" w:uiPriority="39" w:unhideWhenUsed="1"/>
+    <w:lsdException w:name="toc 2" w:semiHidden="1" w:uiPriority="39" w:unhideWhenUsed="1"/>
+    <w:lsdException w:name="toc 3" w:semiHidden="1" w:uiPriority="39" w:unhideWhenUsed="1"/>
+    <w:lsdException w:name="toc 4" w:semiHidden="1" w:uiPriority="39" w:unhideWhenUsed="1"/>
+    <w:lsdException w:name="toc 5" w:semiHidden="1" w:uiPriority="39" w:unhideWhenUsed="1"/>
+    <w:lsdException w:name="toc 6" w:semiHidden="1" w:uiPriority="39" w:unhideWhenUsed="1"/>
+    <w:lsdException w:name="toc 7" w:semiHidden="1" w:uiPriority="39" w:unhideWhenUsed="1"/>
+    <w:lsdException w:name="toc 8" w:semiHidden="1" w:uiPriority="39" w:unhideWhenUsed="1"/>
+    <w:lsdException w:name="toc 9" w:semiHidden="1" w:uiPriority="39" w:unhideWhenUsed="1"/>
+    <w:lsdException w:name="Normal Indent" w:semiHidden="1" w:unhideWhenUsed="1"/>
+    <w:lsdException w:name="footnote text" w:semiHidden="1" w:unhideWhenUsed="1"/>
+    <w:lsdException w:name="annotation text" w:semiHidden="1" w:unhideWhenUsed="1"/>
+    <w:lsdException w:name="header" w:semiHidden="1" w:uiPriority="0" w:unhideWhenUsed="1"/>
+    <w:lsdException w:name="footer" w:semiHidden="1" w:uiPriority="0" w:unhideWhenUsed="1"/>
+    <w:lsdException w:name="index heading" w:semiHidden="1" w:unhideWhenUsed="1"/>
+    <w:lsdException w:name="caption" w:semiHidden="1" w:uiPriority="35" w:unhideWhenUsed="1" w:qFormat="1"/>
+    <w:lsdException w:name="table of figures" w:semiHidden="1" w:unhideWhenUsed="1"/>
+    <w:lsdException w:name="envelope address" w:semiHidden="1" w:unhideWhenUsed="1"/>
+    <w:lsdException w:name="envelope return" w:semiHidden="1" w:unhideWhenUsed="1"/>
+    <w:lsdException w:name="footnote reference" w:semiHidden="1" w:unhideWhenUsed="1"/>
+    <w:lsdException w:name="annotation reference" w:semiHidden="1" w:unhideWhenUsed="1"/>
+    <w:lsdException w:name="line number" w:semiHidden="1" w:unhideWhenUsed="1"/>
+    <w:lsdException w:name="page number" w:semiHidden="1" w:uiPriority="0" w:unhideWhenUsed="1"/>
+    <w:lsdException w:name="endnote reference" w:semiHidden="1" w:unhideWhenUsed="1"/>
+    <w:lsdException w:name="endnote text" w:semiHidden="1" w:unhideWhenUsed="1"/>
+    <w:lsdException w:name="table of authorities" w:semiHidden="1" w:unhideWhenUsed="1"/>
+    <w:lsdException w:name="macro" w:semiHidden="1" w:unhideWhenUsed="1"/>
+    <w:lsdException w:name="toa heading" w:semiHidden="1" w:unhideWhenUsed="1"/>
+    <w:lsdException w:name="List" w:semiHidden="1" w:unhideWhenUsed="1"/>
+    <w:lsdException w:name="List Bullet" w:semiHidden="1" w:unhideWhenUsed="1"/>
+    <w:lsdException w:name="List Number" w:semiHidden="1" w:unhideWhenUsed="1"/>
+    <w:lsdException w:name="List 2" w:semiHidden="1" w:unhideWhenUsed="1"/>
+    <w:lsdException w:name="List 3" w:semiHidden="1" w:unhideWhenUsed="1"/>
+    <w:lsdException w:name="List 4" w:semiHidden="1" w:unhideWhenUsed="1"/>
+    <w:lsdException w:name="List 5" w:semiHidden="1" w:unhideWhenUsed="1"/>
+    <w:lsdException w:name="List Bullet 2" w:semiHidden="1" w:unhideWhenUsed="1"/>
+    <w:lsdException w:name="List Bullet 3" w:semiHidden="1" w:unhideWhenUsed="1"/>
+    <w:lsdException w:name="List Bullet 4" w:semiHidden="1" w:unhideWhenUsed="1"/>
+    <w:lsdException w:name="List Bullet 5" w:semiHidden="1" w:unhideWhenUsed="1"/>
+    <w:lsdException w:name="List Number 2" w:semiHidden="1" w:unhideWhenUsed="1"/>
+    <w:lsdException w:name="List Number 3" w:semiHidden="1" w:unhideWhenUsed="1"/>
+    <w:lsdException w:name="List Number 4" w:semiHidden="1" w:unhideWhenUsed="1"/>
+    <w:lsdException w:name="List Number 5" w:semiHidden="1" w:unhideWhenUsed="1"/>
+    <w:lsdException w:name="Title" w:uiPriority="10" w:qFormat="1"/>
+    <w:lsdException w:name="Closing" w:semiHidden="1" w:unhideWhenUsed="1"/>
+    <w:lsdException w:name="Signature" w:semiHidden="1" w:unhideWhenUsed="1"/>
+    <w:lsdException w:name="Default Paragraph Font" w:semiHidden="1" w:uiPriority="1" w:unhideWhenUsed="1"/>
+    <w:lsdException w:name="Body Text" w:semiHidden="1" w:unhideWhenUsed="1"/>
+    <w:lsdException w:name="Body Text Indent" w:semiHidden="1" w:unhideWhenUsed="1"/>
+    <w:lsdException w:name="List Continue" w:semiHidden="1" w:unhideWhenUsed="1"/>
+    <w:lsdException w:name="List Continue 2" w:semiHidden="1" w:unhideWhenUsed="1"/>
+    <w:lsdException w:name="List Continue 3" w:semiHidden="1" w:unhideWhenUsed="1"/>
+    <w:lsdException w:name="List Continue 4" w:semiHidden="1" w:unhideWhenUsed="1"/>
+    <w:lsdException w:name="List Continue 5" w:semiHidden="1" w:unhideWhenUsed="1"/>
+    <w:lsdException w:name="Message Header" w:semiHidden="1" w:unhideWhenUsed="1"/>
+    <w:lsdException w:name="Subtitle" w:uiPriority="11" w:qFormat="1"/>
+    <w:lsdException w:name="Salutation" w:semiHidden="1" w:unhideWhenUsed="1"/>
+    <w:lsdException w:name="Date" w:semiHidden="1" w:unhideWhenUsed="1"/>
+    <w:lsdException w:name="Body Text First Indent" w:semiHidden="1" w:unhideWhenUsed="1"/>
+    <w:lsdException w:name="Body Text First Indent 2" w:semiHidden="1" w:unhideWhenUsed="1"/>
+    <w:lsdException w:name="Note Heading" w:semiHidden="1" w:unhideWhenUsed="1"/>
+    <w:lsdException w:name="Body Text 2" w:semiHidden="1" w:unhideWhenUsed="1"/>
+    <w:lsdException w:name="Body Text 3" w:semiHidden="1" w:unhideWhenUsed="1"/>
+    <w:lsdException w:name="Body Text Indent 2" w:semiHidden="1" w:unhideWhenUsed="1"/>
+    <w:lsdException w:name="Body Text Indent 3" w:semiHidden="1" w:unhideWhenUsed="1"/>
+    <w:lsdException w:name="Block Text" w:semiHidden="1" w:unhideWhenUsed="1"/>
+    <w:lsdException w:name="Hyperlink" w:semiHidden="1" w:unhideWhenUsed="1"/>
+    <w:lsdException w:name="FollowedHyperlink" w:semiHidden="1" w:unhideWhenUsed="1"/>
+    <w:lsdException w:name="Strong" w:uiPriority="22" w:qFormat="1"/>
+    <w:lsdException w:name="Emphasis" w:uiPriority="20" w:qFormat="1"/>
+    <w:lsdException w:name="Document Map" w:semiHidden="1" w:unhideWhenUsed="1"/>
+    <w:lsdException w:name="Plain Text" w:semiHidden="1" w:unhideWhenUsed="1"/>
+    <w:lsdException w:name="E-mail Signature" w:semiHidden="1" w:unhideWhenUsed="1"/>
+    <w:lsdException w:name="HTML Top of Form" w:semiHidden="1" w:unhideWhenUsed="1"/>
+    <w:lsdException w:name="HTML Bottom of Form" w:semiHidden="1" w:unhideWhenUsed="1"/>
+    <w:lsdException w:name="Normal (Web)" w:semiHidden="1" w:unhideWhenUsed="1"/>
+    <w:lsdException w:name="HTML Acronym" w:semiHidden="1" w:unhideWhenUsed="1"/>
+    <w:lsdException w:name="HTML Address" w:semiHidden="1" w:unhideWhenUsed="1"/>
+    <w:lsdException w:name="HTML Cite" w:semiHidden="1" w:unhideWhenUsed="1"/>
+    <w:lsdException w:name="HTML Code" w:semiHidden="1" w:unhideWhenUsed="1"/>
+    <w:lsdException w:name="HTML Definition" w:semiHidden="1" w:unhideWhenUsed="1"/>
+    <w:lsdException w:name="HTML Keyboard" w:semiHidden="1" w:unhideWhenUsed="1"/>
+    <w:lsdException w:name="HTML Preformatted" w:semiHidden="1" w:unhideWhenUsed="1"/>
+    <w:lsdException w:name="HTML Sample" w:semiHidden="1" w:unhideWhenUsed="1"/>
+    <w:lsdException w:name="HTML Typewriter" w:semiHidden="1" w:unhideWhenUsed="1"/>
+    <w:lsdException w:name="HTML Variable" w:semiHidden="1" w:unhideWhenUsed="1"/>
+    <w:lsdException w:name="Normal Table" w:semiHidden="1" w:unhideWhenUsed="1"/>
+    <w:lsdException w:name="annotation subject" w:semiHidden="1" w:unhideWhenUsed="1"/>
+    <w:lsdException w:name="No List" w:semiHidden="1" w:unhideWhenUsed="1"/>
+    <w:lsdException w:name="Outline List 1" w:semiHidden="1" w:unhideWhenUsed="1"/>
+    <w:lsdException w:name="Outline List 2" w:semiHidden="1" w:unhideWhenUsed="1"/>
+    <w:lsdException w:name="Outline List 3" w:semiHidden="1" w:unhideWhenUsed="1"/>
+    <w:lsdException w:name="Table Simple 1" w:semiHidden="1" w:unhideWhenUsed="1"/>
+    <w:lsdException w:name="Table Simple 2" w:semiHidden="1" w:unhideWhenUsed="1"/>
+    <w:lsdException w:name="Table Simple 3" w:semiHidden="1" w:unhideWhenUsed="1"/>
+    <w:lsdException w:name="Table Classic 1" w:semiHidden="1" w:unhideWhenUsed="1"/>
+    <w:lsdException w:name="Table Classic 2" w:semiHidden="1" w:unhideWhenUsed="1"/>
+    <w:lsdException w:name="Table Classic 3" w:semiHidden="1" w:unhideWhenUsed="1"/>
+    <w:lsdException w:name="Table Classic 4" w:semiHidden="1" w:unhideWhenUsed="1"/>
+    <w:lsdException w:name="Table Colorful 1" w:semiHidden="1" w:unhideWhenUsed="1"/>
+    <w:lsdException w:name="Table Colorful 2" w:semiHidden="1" w:unhideWhenUsed="1"/>
+    <w:lsdException w:name="Table Colorful 3" w:semiHidden="1" w:unhideWhenUsed="1"/>
+    <w:lsdException w:name="Table Columns 1" w:semiHidden="1" w:unhideWhenUsed="1"/>
+    <w:lsdException w:name="Table Columns 2" w:semiHidden="1" w:unhideWhenUsed="1"/>
+    <w:lsdException w:name="Table Columns 3" w:semiHidden="1" w:unhideWhenUsed="1"/>
+    <w:lsdException w:name="Table Columns 4" w:semiHidden="1" w:unhideWhenUsed="1"/>
+    <w:lsdException w:name="Table Columns 5" w:semiHidden="1" w:unhideWhenUsed="1"/>
+    <w:lsdException w:name="Table Grid 1" w:semiHidden="1" w:unhideWhenUsed="1"/>
+    <w:lsdException w:name="Table Grid 2" w:semiHidden="1" w:unhideWhenUsed="1"/>
+    <w:lsdException w:name="Table Grid 3" w:semiHidden="1" w:unhideWhenUsed="1"/>
+    <w:lsdException w:name="Table Grid 4" w:semiHidden="1" w:unhideWhenUsed="1"/>
+    <w:lsdException w:name="Table Grid 5" w:semiHidden="1" w:unhideWhenUsed="1"/>
+    <w:lsdException w:name="Table Grid 6" w:semiHidden="1" w:unhideWhenUsed="1"/>
+    <w:lsdException w:name="Table Grid 7" w:semiHidden="1" w:unhideWhenUsed="1"/>
+    <w:lsdException w:name="Table Grid 8" w:semiHidden="1" w:unhideWhenUsed="1"/>
+    <w:lsdException w:name="Table List 1" w:semiHidden="1" w:unhideWhenUsed="1"/>
+    <w:lsdException w:name="Table List 2" w:semiHidden="1" w:unhideWhenUsed="1"/>
+    <w:lsdException w:name="Table List 3" w:semiHidden="1" w:unhideWhenUsed="1"/>
+    <w:lsdException w:name="Table List 4" w:semiHidden="1" w:unhideWhenUsed="1"/>
+    <w:lsdException w:name="Table List 5" w:semiHidden="1" w:unhideWhenUsed="1"/>
+    <w:lsdException w:name="Table List 6" w:semiHidden="1" w:unhideWhenUsed="1"/>
+    <w:lsdException w:name="Table List 7" w:semiHidden="1" w:unhideWhenUsed="1"/>
+    <w:lsdException w:name="Table List 8" w:semiHidden="1" w:unhideWhenUsed="1"/>
+    <w:lsdException w:name="Table 3D effects 1" w:semiHidden="1" w:unhideWhenUsed="1"/>
+    <w:lsdException w:name="Table 3D effects 2" w:semiHidden="1" w:unhideWhenUsed="1"/>
+    <w:lsdException w:name="Table 3D effects 3" w:semiHidden="1" w:unhideWhenUsed="1"/>
+    <w:lsdException w:name="Table Contemporary" w:semiHidden="1" w:unhideWhenUsed="1"/>
+    <w:lsdException w:name="Table Elegant" w:semiHidden="1" w:unhideWhenUsed="1"/>
+    <w:lsdException w:name="Table Professional" w:semiHidden="1" w:unhideWhenUsed="1"/>
+    <w:lsdException w:name="Table Subtle 1" w:semiHidden="1" w:unhideWhenUsed="1"/>
+    <w:lsdException w:name="Table Subtle 2" w:semiHidden="1" w:unhideWhenUsed="1"/>
+    <w:lsdException w:name="Table Web 1" w:semiHidden="1" w:unhideWhenUsed="1"/>
+    <w:lsdException w:name="Table Web 2" w:semiHidden="1" w:unhideWhenUsed="1"/>
+    <w:lsdException w:name="Table Web 3" w:semiHidden="1" w:unhideWhenUsed="1"/>
+    <w:lsdException w:name="Balloon Text" w:semiHidden="1" w:unhideWhenUsed="1"/>
+    <w:lsdException w:name="Table Grid" w:uiPriority="59"/>
+    <w:lsdException w:name="Table Theme" w:semiHidden="1" w:unhideWhenUsed="1"/>
+    <w:lsdException w:name="Placeholder Text" w:uiPriority="67"/>
+    <w:lsdException w:name="No Spacing" w:uiPriority="68"/>
+    <w:lsdException w:name="Light Shading" w:uiPriority="69"/>
+    <w:lsdException w:name="Light List" w:uiPriority="70"/>
+    <w:lsdException w:name="Light Grid" w:uiPriority="71"/>
+    <w:lsdException w:name="Medium Shading 1" w:uiPriority="72"/>
+    <w:lsdException w:name="Medium Shading 2" w:uiPriority="73"/>
+    <w:lsdException w:name="Medium List 1" w:uiPriority="60"/>
+    <w:lsdException w:name="Medium List 2" w:uiPriority="61"/>
+    <w:lsdException w:name="Medium Grid 1" w:uiPriority="62"/>
+    <w:lsdException w:name="Medium Grid 2" w:uiPriority="63"/>
+    <w:lsdException w:name="Medium Grid 3" w:uiPriority="64"/>
+    <w:lsdException w:name="Dark List" w:uiPriority="65"/>
+    <w:lsdException w:name="Colorful Shading"/>
+    <w:lsdException w:name="Colorful List" w:uiPriority="34" w:qFormat="1"/>
+    <w:lsdException w:name="Colorful Grid" w:uiPriority="29" w:qFormat="1"/>
+    <w:lsdException w:name="Light Shading Accent 1" w:uiPriority="30" w:qFormat="1"/>
+    <w:lsdException w:name="Light List Accent 1" w:uiPriority="66"/>
+    <w:lsdException w:name="Light Grid Accent 1" w:uiPriority="67"/>
+    <w:lsdException w:name="Medium Shading 1 Accent 1" w:uiPriority="68"/>
+    <w:lsdException w:name="Medium Shading 2 Accent 1" w:uiPriority="69"/>
+    <w:lsdException w:name="Medium List 1 Accent 1" w:uiPriority="70"/>
+    <w:lsdException w:name="Revision" w:uiPriority="71"/>
+    <w:lsdException w:name="List Paragraph" w:uiPriority="34" w:qFormat="1"/>
+    <w:lsdException w:name="Quote" w:uiPriority="73"/>
+    <w:lsdException w:name="Intense Quote" w:uiPriority="60"/>
+    <w:lsdException w:name="Medium List 2 Accent 1" w:uiPriority="61"/>
+    <w:lsdException w:name="Medium Grid 1 Accent 1" w:uiPriority="62"/>
+    <w:lsdException w:name="Medium Grid 2 Accent 1" w:uiPriority="63"/>
+    <w:lsdException w:name="Medium Grid 3 Accent 1" w:uiPriority="64"/>
+    <w:lsdException w:name="Dark List Accent 1" w:uiPriority="65"/>
+    <w:lsdException w:name="Colorful Shading Accent 1" w:uiPriority="66"/>
+    <w:lsdException w:name="Colorful List Accent 1" w:uiPriority="67"/>
+    <w:lsdException w:name="Colorful Grid Accent 1" w:uiPriority="68"/>
+    <w:lsdException w:name="Light Shading Accent 2" w:uiPriority="69"/>
+    <w:lsdException w:name="Light List Accent 2" w:uiPriority="70"/>
+    <w:lsdException w:name="Light Grid Accent 2" w:uiPriority="71"/>
+    <w:lsdException w:name="Medium Shading 1 Accent 2" w:uiPriority="72"/>
+    <w:lsdException w:name="Medium Shading 2 Accent 2" w:uiPriority="73"/>
+    <w:lsdException w:name="Medium List 1 Accent 2" w:uiPriority="60"/>
+    <w:lsdException w:name="Medium List 2 Accent 2" w:uiPriority="61"/>
+    <w:lsdException w:name="Medium Grid 1 Accent 2" w:uiPriority="62"/>
+    <w:lsdException w:name="Medium Grid 2 Accent 2" w:uiPriority="63"/>
+    <w:lsdException w:name="Medium Grid 3 Accent 2" w:uiPriority="64"/>
+    <w:lsdException w:name="Dark List Accent 2" w:uiPriority="65"/>
+    <w:lsdException w:name="Colorful Shading Accent 2" w:uiPriority="66"/>
+    <w:lsdException w:name="Colorful List Accent 2" w:uiPriority="67"/>
+    <w:lsdException w:name="Colorful Grid Accent 2" w:uiPriority="68"/>
+    <w:lsdException w:name="Light Shading Accent 3" w:uiPriority="69"/>
+    <w:lsdException w:name="Light List Accent 3" w:uiPriority="70"/>
+    <w:lsdException w:name="Light Grid Accent 3" w:uiPriority="71"/>
+    <w:lsdException w:name="Medium Shading 1 Accent 3" w:uiPriority="72"/>
+    <w:lsdException w:name="Medium Shading 2 Accent 3" w:uiPriority="73"/>
+    <w:lsdException w:name="Medium List 1 Accent 3" w:uiPriority="60"/>
+    <w:lsdException w:name="Medium List 2 Accent 3" w:uiPriority="61"/>
+    <w:lsdException w:name="Medium Grid 1 Accent 3" w:uiPriority="62"/>
+    <w:lsdException w:name="Medium Grid 2 Accent 3" w:uiPriority="63"/>
+    <w:lsdException w:name="Medium Grid 3 Accent 3" w:uiPriority="64"/>
+    <w:lsdException w:name="Dark List Accent 3" w:uiPriority="65"/>
+    <w:lsdException w:name="Colorful Shading Accent 3" w:uiPriority="66"/>
+    <w:lsdException w:name="Colorful List Accent 3" w:uiPriority="67"/>
+    <w:lsdException w:name="Colorful Grid Accent 3" w:uiPriority="68"/>
+    <w:lsdException w:name="Light Shading Accent 4" w:uiPriority="69"/>
+    <w:lsdException w:name="Light List Accent 4" w:uiPriority="70"/>
+    <w:lsdException w:name="Light Grid Accent 4" w:uiPriority="71"/>
+    <w:lsdException w:name="Medium Shading 1 Accent 4" w:uiPriority="72"/>
+    <w:lsdException w:name="Medium Shading 2 Accent 4" w:uiPriority="73"/>
+    <w:lsdException w:name="Medium List 1 Accent 4" w:uiPriority="60"/>
+    <w:lsdException w:name="Medium List 2 Accent 4" w:uiPriority="61"/>
+    <w:lsdException w:name="Medium Grid 1 Accent 4" w:uiPriority="62"/>
+    <w:lsdException w:name="Medium Grid 2 Accent 4" w:uiPriority="63"/>
+    <w:lsdException w:name="Medium Grid 3 Accent 4" w:uiPriority="64"/>
+    <w:lsdException w:name="Dark List Accent 4" w:uiPriority="65"/>
+    <w:lsdException w:name="Colorful Shading Accent 4" w:uiPriority="66"/>
+    <w:lsdException w:name="Colorful List Accent 4" w:uiPriority="67"/>
+    <w:lsdException w:name="Colorful Grid Accent 4" w:uiPriority="68"/>
+    <w:lsdException w:name="Light Shading Accent 5" w:uiPriority="69"/>
+    <w:lsdException w:name="Light List Accent 5" w:uiPriority="70"/>
+    <w:lsdException w:name="Light Grid Accent 5" w:uiPriority="71"/>
+    <w:lsdException w:name="Medium Shading 1 Accent 5" w:uiPriority="72"/>
+    <w:lsdException w:name="Medium Shading 2 Accent 5" w:uiPriority="73"/>
+    <w:lsdException w:name="Medium List 1 Accent 5" w:uiPriority="60"/>
+    <w:lsdException w:name="Medium List 2 Accent 5" w:uiPriority="61"/>
+    <w:lsdException w:name="Medium Grid 1 Accent 5" w:uiPriority="62"/>
+    <w:lsdException w:name="Medium Grid 2 Accent 5" w:uiPriority="63"/>
+    <w:lsdException w:name="Medium Grid 3 Accent 5" w:uiPriority="64"/>
+    <w:lsdException w:name="Dark List Accent 5" w:uiPriority="65"/>
+    <w:lsdException w:name="Colorful Shading Accent 5" w:uiPriority="66"/>
+    <w:lsdException w:name="Colorful List Accent 5" w:uiPriority="67"/>
+    <w:lsdException w:name="Colorful Grid Accent 5" w:uiPriority="68"/>
+    <w:lsdException w:name="Light Shading Accent 6" w:uiPriority="69"/>
+    <w:lsdException w:name="Light List Accent 6" w:uiPriority="70"/>
+    <w:lsdException w:name="Light Grid Accent 6" w:uiPriority="71"/>
+    <w:lsdException w:name="Medium Shading 1 Accent 6" w:uiPriority="72"/>
+    <w:lsdException w:name="Medium Shading 2 Accent 6" w:uiPriority="73"/>
+    <w:lsdException w:name="Medium List 1 Accent 6" w:uiPriority="19" w:qFormat="1"/>
+    <w:lsdException w:name="Medium List 2 Accent 6" w:uiPriority="21" w:qFormat="1"/>
+    <w:lsdException w:name="Medium Grid 1 Accent 6" w:uiPriority="31" w:qFormat="1"/>
+    <w:lsdException w:name="Medium Grid 2 Accent 6" w:uiPriority="32" w:qFormat="1"/>
+    <w:lsdException w:name="Medium Grid 3 Accent 6" w:uiPriority="33" w:qFormat="1"/>
     <w:lsdException w:name="Dark List Accent 6" w:uiPriority="37"/>
     <w:lsdException w:name="Colorful Shading Accent 6" w:uiPriority="39" w:qFormat="1"/>
-    <w:lsdException w:name="Colorful List Accent 6" w:semiHidden="0" w:uiPriority="72" w:unhideWhenUsed="0"/>
-    <w:lsdException w:name="Colorful Grid Accent 6" w:semiHidden="0" w:uiPriority="73" w:unhideWhenUsed="0"/>
-    <w:lsdException w:name="Subtle Emphasis" w:semiHidden="0" w:uiPriority="19" w:unhideWhenUsed="0" w:qFormat="1"/>
-    <w:lsdException w:name="Intense Emphasis" w:semiHidden="0" w:uiPriority="21" w:unhideWhenUsed="0" w:qFormat="1"/>
-    <w:lsdException w:name="Subtle Reference" w:semiHidden="0" w:uiPriority="31" w:unhideWhenUsed="0" w:qFormat="1"/>
-    <w:lsdException w:name="Intense Reference" w:semiHidden="0" w:uiPriority="32" w:unhideWhenUsed="0" w:qFormat="1"/>
-    <w:lsdException w:name="Book Title" w:semiHidden="0" w:uiPriority="33" w:unhideWhenUsed="0" w:qFormat="1"/>
-    <w:lsdException w:name="Bibliography" w:uiPriority="37"/>
-    <w:lsdException w:name="TOC Heading" w:uiPriority="39" w:qFormat="1"/>
+    <w:lsdException w:name="Colorful List Accent 6" w:uiPriority="72"/>
+    <w:lsdException w:name="Colorful Grid Accent 6" w:uiPriority="73"/>
+    <w:lsdException w:name="Subtle Emphasis" w:uiPriority="19" w:qFormat="1"/>
+    <w:lsdException w:name="Intense Emphasis" w:uiPriority="21" w:qFormat="1"/>
+    <w:lsdException w:name="Subtle Reference" w:uiPriority="31" w:qFormat="1"/>
+    <w:lsdException w:name="Intense Reference" w:uiPriority="32" w:qFormat="1"/>
+    <w:lsdException w:name="Book Title" w:uiPriority="33" w:qFormat="1"/>
+    <w:lsdException w:name="Bibliography" w:semiHidden="1" w:uiPriority="37" w:unhideWhenUsed="1"/>
+    <w:lsdException w:name="TOC Heading" w:semiHidden="1" w:uiPriority="39" w:unhideWhenUsed="1" w:qFormat="1"/>
+    <w:lsdException w:name="Plain Table 5" w:semiHidden="1" w:unhideWhenUsed="1"/>
+    <w:lsdException w:name="Grid Table Light" w:semiHidden="1" w:unhideWhenUsed="1"/>
+    <w:lsdException w:name="Grid Table 1 Light" w:semiHidden="1" w:unhideWhenUsed="1"/>
+    <w:lsdException w:name="Grid Table 2" w:semiHidden="1" w:unhideWhenUsed="1"/>
+    <w:lsdException w:name="Grid Table 3" w:semiHidden="1" w:unhideWhenUsed="1"/>
+    <w:lsdException w:name="Grid Table 4" w:uiPriority="49"/>
+    <w:lsdException w:name="Grid Table 5 Dark" w:uiPriority="50"/>
+    <w:lsdException w:name="Grid Table 6 Colorful" w:uiPriority="51"/>
+    <w:lsdException w:name="Grid Table 7 Colorful" w:uiPriority="52"/>
+    <w:lsdException w:name="Grid Table 1 Light Accent 1" w:uiPriority="46"/>
+    <w:lsdException w:name="Grid Table 2 Accent 1" w:uiPriority="47"/>
+    <w:lsdException w:name="Grid Table 3 Accent 1" w:uiPriority="48"/>
+    <w:lsdException w:name="Grid Table 4 Accent 1" w:uiPriority="49"/>
+    <w:lsdException w:name="Grid Table 5 Dark Accent 1" w:uiPriority="50"/>
+    <w:lsdException w:name="Grid Table 6 Colorful Accent 1" w:uiPriority="51"/>
+    <w:lsdException w:name="Grid Table 7 Colorful Accent 1" w:uiPriority="52"/>
+    <w:lsdException w:name="Grid Table 1 Light Accent 2" w:uiPriority="46"/>
+    <w:lsdException w:name="Grid Table 2 Accent 2" w:uiPriority="47"/>
+    <w:lsdException w:name="Grid Table 3 Accent 2" w:uiPriority="48"/>
+    <w:lsdException w:name="Grid Table 4 Accent 2" w:uiPriority="49"/>
+    <w:lsdException w:name="Grid Table 5 Dark Accent 2" w:uiPriority="50"/>
+    <w:lsdException w:name="Grid Table 6 Colorful Accent 2" w:uiPriority="51"/>
+    <w:lsdException w:name="Grid Table 7 Colorful Accent 2" w:uiPriority="52"/>
+    <w:lsdException w:name="Grid Table 1 Light Accent 3" w:uiPriority="46"/>
+    <w:lsdException w:name="Grid Table 2 Accent 3" w:uiPriority="47"/>
+    <w:lsdException w:name="Grid Table 3 Accent 3" w:uiPriority="48"/>
+    <w:lsdException w:name="Grid Table 4 Accent 3" w:uiPriority="49"/>
+    <w:lsdException w:name="Grid Table 5 Dark Accent 3" w:uiPriority="50"/>
+    <w:lsdException w:name="Grid Table 6 Colorful Accent 3" w:uiPriority="51"/>
+    <w:lsdException w:name="Grid Table 7 Colorful Accent 3" w:uiPriority="52"/>
+    <w:lsdException w:name="Grid Table 1 Light Accent 4" w:uiPriority="46"/>
+    <w:lsdException w:name="Grid Table 2 Accent 4" w:uiPriority="47"/>
+    <w:lsdException w:name="Grid Table 3 Accent 4" w:uiPriority="48"/>
+    <w:lsdException w:name="Grid Table 4 Accent 4" w:uiPriority="49"/>
+    <w:lsdException w:name="Grid Table 5 Dark Accent 4" w:uiPriority="50"/>
+    <w:lsdException w:name="Grid Table 6 Colorful Accent 4" w:uiPriority="51"/>
+    <w:lsdException w:name="Grid Table 7 Colorful Accent 4" w:uiPriority="52"/>
+    <w:lsdException w:name="Grid Table 1 Light Accent 5" w:uiPriority="46"/>
+    <w:lsdException w:name="Grid Table 2 Accent 5" w:uiPriority="47"/>
+    <w:lsdException w:name="Grid Table 3 Accent 5" w:uiPriority="48"/>
+    <w:lsdException w:name="Grid Table 4 Accent 5" w:uiPriority="49"/>
+    <w:lsdException w:name="Grid Table 5 Dark Accent 5" w:uiPriority="50"/>
+    <w:lsdException w:name="Grid Table 6 Colorful Accent 5" w:uiPriority="51"/>
+    <w:lsdException w:name="Grid Table 7 Colorful Accent 5" w:uiPriority="52"/>
+    <w:lsdException w:name="Grid Table 1 Light Accent 6" w:uiPriority="46"/>
+    <w:lsdException w:name="Grid Table 2 Accent 6" w:uiPriority="47"/>
+    <w:lsdException w:name="Grid Table 3 Accent 6" w:uiPriority="48"/>
+    <w:lsdException w:name="Grid Table 4 Accent 6" w:uiPriority="49"/>
+    <w:lsdException w:name="Grid Table 5 Dark Accent 6" w:uiPriority="50"/>
+    <w:lsdException w:name="Grid Table 6 Colorful Accent 6" w:uiPriority="51"/>
+    <w:lsdException w:name="Grid Table 7 Colorful Accent 6" w:uiPriority="52"/>
+    <w:lsdException w:name="List Table 1 Light" w:uiPriority="46"/>
+    <w:lsdException w:name="List Table 2" w:uiPriority="47"/>
+    <w:lsdException w:name="List Table 3" w:uiPriority="48"/>
+    <w:lsdException w:name="List Table 4" w:uiPriority="49"/>
+    <w:lsdException w:name="List Table 5 Dark" w:uiPriority="50"/>
+    <w:lsdException w:name="List Table 6 Colorful" w:uiPriority="51"/>
+    <w:lsdException w:name="List Table 7 Colorful" w:uiPriority="52"/>
+    <w:lsdException w:name="List Table 1 Light Accent 1" w:uiPriority="46"/>
+    <w:lsdException w:name="List Table 2 Accent 1" w:uiPriority="47"/>
+    <w:lsdException w:name="List Table 3 Accent 1" w:uiPriority="48"/>
+    <w:lsdException w:name="List Table 4 Accent 1" w:uiPriority="49"/>
+    <w:lsdException w:name="List Table 5 Dark Accent 1" w:uiPriority="50"/>
+    <w:lsdException w:name="List Table 6 Colorful Accent 1" w:uiPriority="51"/>
+    <w:lsdException w:name="List Table 7 Colorful Accent 1" w:uiPriority="52"/>
+    <w:lsdException w:name="List Table 1 Light Accent 2" w:uiPriority="46"/>
+    <w:lsdException w:name="List Table 2 Accent 2" w:uiPriority="47"/>
+    <w:lsdException w:name="List Table 3 Accent 2" w:uiPriority="48"/>
+    <w:lsdException w:name="List Table 4 Accent 2" w:uiPriority="49"/>
+    <w:lsdException w:name="List Table 5 Dark Accent 2" w:uiPriority="50"/>
+    <w:lsdException w:name="List Table 6 Colorful Accent 2" w:uiPriority="51"/>
+    <w:lsdException w:name="List Table 7 Colorful Accent 2" w:uiPriority="52"/>
+    <w:lsdException w:name="List Table 1 Light Accent 3" w:uiPriority="46"/>
+    <w:lsdException w:name="List Table 2 Accent 3" w:uiPriority="47"/>
+    <w:lsdException w:name="List Table 3 Accent 3" w:uiPriority="48"/>
+    <w:lsdException w:name="List Table 4 Accent 3" w:uiPriority="49"/>
+    <w:lsdException w:name="List Table 5 Dark Accent 3" w:uiPriority="50"/>
+    <w:lsdException w:name="List Table 6 Colorful Accent 3" w:uiPriority="51"/>
+    <w:lsdException w:name="List Table 7 Colorful Accent 3" w:uiPriority="52"/>
+    <w:lsdException w:name="List Table 1 Light Accent 4" w:uiPriority="46"/>
+    <w:lsdException w:name="List Table 2 Accent 4" w:uiPriority="47"/>
+    <w:lsdException w:name="List Table 3 Accent 4" w:uiPriority="48"/>
+    <w:lsdException w:name="List Table 4 Accent 4" w:uiPriority="49"/>
+    <w:lsdException w:name="List Table 5 Dark Accent 4" w:uiPriority="50"/>
+    <w:lsdException w:name="List Table 6 Colorful Accent 4" w:uiPriority="51"/>
+    <w:lsdException w:name="List Table 7 Colorful Accent 4" w:uiPriority="52"/>
+    <w:lsdException w:name="List Table 1 Light Accent 5" w:uiPriority="46"/>
+    <w:lsdException w:name="List Table 2 Accent 5" w:uiPriority="47"/>
+    <w:lsdException w:name="List Table 3 Accent 5" w:uiPriority="48"/>
+    <w:lsdException w:name="List Table 4 Accent 5" w:uiPriority="49"/>
+    <w:lsdException w:name="List Table 5 Dark Accent 5" w:uiPriority="50"/>
+    <w:lsdException w:name="List Table 6 Colorful Accent 5" w:uiPriority="51"/>
+    <w:lsdException w:name="List Table 7 Colorful Accent 5" w:uiPriority="52"/>
+    <w:lsdException w:name="List Table 1 Light Accent 6" w:uiPriority="46"/>
+    <w:lsdException w:name="List Table 2 Accent 6" w:uiPriority="47"/>
+    <w:lsdException w:name="List Table 3 Accent 6" w:uiPriority="48"/>
+    <w:lsdException w:name="List Table 4 Accent 6" w:uiPriority="49"/>
+    <w:lsdException w:name="List Table 5 Dark Accent 6" w:uiPriority="50"/>
+    <w:lsdException w:name="List Table 6 Colorful Accent 6" w:uiPriority="51"/>
+    <w:lsdException w:name="List Table 7 Colorful Accent 6" w:uiPriority="52"/>
+    <w:lsdException w:name="Mention" w:semiHidden="1" w:unhideWhenUsed="1"/>
+    <w:lsdException w:name="Smart Hyperlink" w:semiHidden="1" w:unhideWhenUsed="1"/>
+    <w:lsdException w:name="Hashtag" w:semiHidden="1" w:unhideWhenUsed="1"/>
+    <w:lsdException w:name="Unresolved Mention" w:semiHidden="1" w:unhideWhenUsed="1"/>
+    <w:lsdException w:name="Smart Link" w:semiHidden="1" w:unhideWhenUsed="1"/>
   </w:latentStyles>
   <w:style w:type="paragraph" w:default="1" w:styleId="Normal">
     <w:name w:val="Normal"/>
@@ -14108,7 +15117,6 @@
   <w:style w:type="character" w:default="1" w:styleId="DefaultParagraphFont">
     <w:name w:val="Default Paragraph Font"/>
     <w:uiPriority w:val="1"/>
-    <w:semiHidden/>
     <w:unhideWhenUsed/>
   </w:style>
   <w:style w:type="table" w:default="1" w:styleId="TableNormal">
@@ -14320,8 +15328,8 @@
       <w:u w:val="single"/>
     </w:rPr>
   </w:style>
-  <w:style w:type="paragraph" w:customStyle="1" w:styleId="normal0">
-    <w:name w:val="normal"/>
+  <w:style w:type="paragraph" w:customStyle="1" w:styleId="Normal1">
+    <w:name w:val="Normal1"/>
     <w:rsid w:val="00853A98"/>
     <w:pPr>
       <w:widowControl w:val="0"/>
@@ -14334,491 +15342,41 @@
       <w:szCs w:val="24"/>
     </w:rPr>
   </w:style>
-</w:styles>
-</file>
-
-<file path=word/stylesWithEffects.xml><?xml version="1.0" encoding="utf-8"?>
-<w:styles xmlns:wpc="http://schemas.microsoft.com/office/word/2010/wordprocessingCanvas" xmlns:mo="http://schemas.microsoft.com/office/mac/office/2008/main" xmlns:mc="http://schemas.openxmlformats.org/markup-compatibility/2006" xmlns:mv="urn:schemas-microsoft-com:mac:vml" xmlns:o="urn:schemas-microsoft-com:office:office" xmlns:r="http://schemas.openxmlformats.org/officeDocument/2006/relationships" xmlns:m="http://schemas.openxmlformats.org/officeDocument/2006/math" xmlns:v="urn:schemas-microsoft-com:vml" xmlns:wp14="http://schemas.microsoft.com/office/word/2010/wordprocessingDrawing" xmlns:wp="http://schemas.openxmlformats.org/drawingml/2006/wordprocessingDrawing" xmlns:w10="urn:schemas-microsoft-com:office:word" xmlns:w="http://schemas.openxmlformats.org/wordprocessingml/2006/main" xmlns:w14="http://schemas.microsoft.com/office/word/2010/wordml" xmlns:wpg="http://schemas.microsoft.com/office/word/2010/wordprocessingGroup" xmlns:wpi="http://schemas.microsoft.com/office/word/2010/wordprocessingInk" xmlns:wne="http://schemas.microsoft.com/office/word/2006/wordml" xmlns:wps="http://schemas.microsoft.com/office/word/2010/wordprocessingShape" mc:Ignorable="w14 wp14">
-  <w:docDefaults>
-    <w:rPrDefault>
-      <w:rPr>
-        <w:rFonts w:ascii="Times New Roman" w:eastAsia="Calibri" w:hAnsi="Times New Roman" w:cs="Times New Roman"/>
-        <w:lang w:val="en-US" w:eastAsia="en-US" w:bidi="ar-SA"/>
-      </w:rPr>
-    </w:rPrDefault>
-    <w:pPrDefault/>
-  </w:docDefaults>
-  <w:latentStyles w:defLockedState="0" w:defUIPriority="99" w:defSemiHidden="1" w:defUnhideWhenUsed="1" w:defQFormat="0" w:count="276">
-    <w:lsdException w:name="Normal" w:semiHidden="0" w:uiPriority="0" w:unhideWhenUsed="0" w:qFormat="1"/>
-    <w:lsdException w:name="heading 1" w:semiHidden="0" w:uiPriority="0" w:unhideWhenUsed="0" w:qFormat="1"/>
-    <w:lsdException w:name="heading 2" w:semiHidden="0" w:uiPriority="0" w:unhideWhenUsed="0" w:qFormat="1"/>
-    <w:lsdException w:name="heading 3" w:semiHidden="0" w:uiPriority="9" w:unhideWhenUsed="0" w:qFormat="1"/>
-    <w:lsdException w:name="heading 4" w:uiPriority="9" w:qFormat="1"/>
-    <w:lsdException w:name="heading 5" w:uiPriority="9" w:qFormat="1"/>
-    <w:lsdException w:name="heading 6" w:uiPriority="9" w:qFormat="1"/>
-    <w:lsdException w:name="heading 7" w:uiPriority="9" w:qFormat="1"/>
-    <w:lsdException w:name="heading 8" w:uiPriority="9" w:qFormat="1"/>
-    <w:lsdException w:name="heading 9" w:uiPriority="9" w:qFormat="1"/>
-    <w:lsdException w:name="toc 1" w:uiPriority="39"/>
-    <w:lsdException w:name="toc 2" w:uiPriority="39"/>
-    <w:lsdException w:name="toc 3" w:uiPriority="39"/>
-    <w:lsdException w:name="toc 4" w:uiPriority="39"/>
-    <w:lsdException w:name="toc 5" w:uiPriority="39"/>
-    <w:lsdException w:name="toc 6" w:uiPriority="39"/>
-    <w:lsdException w:name="toc 7" w:uiPriority="39"/>
-    <w:lsdException w:name="toc 8" w:uiPriority="39"/>
-    <w:lsdException w:name="toc 9" w:uiPriority="39"/>
-    <w:lsdException w:name="header" w:uiPriority="0"/>
-    <w:lsdException w:name="footer" w:uiPriority="0"/>
-    <w:lsdException w:name="caption" w:uiPriority="35" w:qFormat="1"/>
-    <w:lsdException w:name="page number" w:uiPriority="0"/>
-    <w:lsdException w:name="Title" w:semiHidden="0" w:uiPriority="10" w:unhideWhenUsed="0" w:qFormat="1"/>
-    <w:lsdException w:name="Default Paragraph Font" w:uiPriority="1"/>
-    <w:lsdException w:name="Subtitle" w:semiHidden="0" w:uiPriority="11" w:unhideWhenUsed="0" w:qFormat="1"/>
-    <w:lsdException w:name="Strong" w:semiHidden="0" w:uiPriority="22" w:unhideWhenUsed="0" w:qFormat="1"/>
-    <w:lsdException w:name="Emphasis" w:semiHidden="0" w:uiPriority="20" w:unhideWhenUsed="0" w:qFormat="1"/>
-    <w:lsdException w:name="Table Grid" w:semiHidden="0" w:uiPriority="59" w:unhideWhenUsed="0"/>
-    <w:lsdException w:name="Note Level 1" w:unhideWhenUsed="0"/>
-    <w:lsdException w:name="Note Level 2" w:semiHidden="0" w:uiPriority="1" w:unhideWhenUsed="0" w:qFormat="1"/>
-    <w:lsdException w:name="Note Level 3" w:semiHidden="0" w:uiPriority="60" w:unhideWhenUsed="0"/>
-    <w:lsdException w:name="Note Level 4" w:semiHidden="0" w:uiPriority="61" w:unhideWhenUsed="0"/>
-    <w:lsdException w:name="Note Level 5" w:semiHidden="0" w:uiPriority="62" w:unhideWhenUsed="0"/>
-    <w:lsdException w:name="Note Level 6" w:semiHidden="0" w:uiPriority="63" w:unhideWhenUsed="0"/>
-    <w:lsdException w:name="Note Level 7" w:semiHidden="0" w:uiPriority="64" w:unhideWhenUsed="0"/>
-    <w:lsdException w:name="Note Level 8" w:semiHidden="0" w:uiPriority="65" w:unhideWhenUsed="0"/>
-    <w:lsdException w:name="Note Level 9" w:semiHidden="0" w:uiPriority="66" w:unhideWhenUsed="0"/>
-    <w:lsdException w:name="Placeholder Text" w:semiHidden="0" w:uiPriority="67" w:unhideWhenUsed="0"/>
-    <w:lsdException w:name="No Spacing" w:semiHidden="0" w:uiPriority="68" w:unhideWhenUsed="0"/>
-    <w:lsdException w:name="Light Shading" w:semiHidden="0" w:uiPriority="69" w:unhideWhenUsed="0"/>
-    <w:lsdException w:name="Light List" w:semiHidden="0" w:uiPriority="70" w:unhideWhenUsed="0"/>
-    <w:lsdException w:name="Light Grid" w:semiHidden="0" w:uiPriority="71" w:unhideWhenUsed="0"/>
-    <w:lsdException w:name="Medium Shading 1" w:semiHidden="0" w:uiPriority="72" w:unhideWhenUsed="0"/>
-    <w:lsdException w:name="Medium Shading 2" w:semiHidden="0" w:uiPriority="73" w:unhideWhenUsed="0"/>
-    <w:lsdException w:name="Medium List 1" w:semiHidden="0" w:uiPriority="60" w:unhideWhenUsed="0"/>
-    <w:lsdException w:name="Medium List 2" w:semiHidden="0" w:uiPriority="61" w:unhideWhenUsed="0"/>
-    <w:lsdException w:name="Medium Grid 1" w:semiHidden="0" w:uiPriority="62" w:unhideWhenUsed="0"/>
-    <w:lsdException w:name="Medium Grid 2" w:semiHidden="0" w:uiPriority="63" w:unhideWhenUsed="0"/>
-    <w:lsdException w:name="Medium Grid 3" w:semiHidden="0" w:uiPriority="64" w:unhideWhenUsed="0"/>
-    <w:lsdException w:name="Dark List" w:semiHidden="0" w:uiPriority="65" w:unhideWhenUsed="0"/>
-    <w:lsdException w:name="Colorful Shading" w:unhideWhenUsed="0"/>
-    <w:lsdException w:name="Colorful List" w:semiHidden="0" w:uiPriority="34" w:unhideWhenUsed="0" w:qFormat="1"/>
-    <w:lsdException w:name="Colorful Grid" w:semiHidden="0" w:uiPriority="29" w:unhideWhenUsed="0" w:qFormat="1"/>
-    <w:lsdException w:name="Light Shading Accent 1" w:semiHidden="0" w:uiPriority="30" w:unhideWhenUsed="0" w:qFormat="1"/>
-    <w:lsdException w:name="Light List Accent 1" w:semiHidden="0" w:uiPriority="66" w:unhideWhenUsed="0"/>
-    <w:lsdException w:name="Light Grid Accent 1" w:semiHidden="0" w:uiPriority="67" w:unhideWhenUsed="0"/>
-    <w:lsdException w:name="Medium Shading 1 Accent 1" w:semiHidden="0" w:uiPriority="68" w:unhideWhenUsed="0"/>
-    <w:lsdException w:name="Medium Shading 2 Accent 1" w:semiHidden="0" w:uiPriority="69" w:unhideWhenUsed="0"/>
-    <w:lsdException w:name="Medium List 1 Accent 1" w:semiHidden="0" w:uiPriority="70" w:unhideWhenUsed="0"/>
-    <w:lsdException w:name="Revision" w:semiHidden="0" w:uiPriority="71" w:unhideWhenUsed="0"/>
-    <w:lsdException w:name="List Paragraph" w:semiHidden="0" w:uiPriority="34" w:unhideWhenUsed="0" w:qFormat="1"/>
-    <w:lsdException w:name="Quote" w:semiHidden="0" w:uiPriority="73" w:unhideWhenUsed="0"/>
-    <w:lsdException w:name="Intense Quote" w:semiHidden="0" w:uiPriority="60" w:unhideWhenUsed="0"/>
-    <w:lsdException w:name="Medium List 2 Accent 1" w:semiHidden="0" w:uiPriority="61" w:unhideWhenUsed="0"/>
-    <w:lsdException w:name="Medium Grid 1 Accent 1" w:semiHidden="0" w:uiPriority="62" w:unhideWhenUsed="0"/>
-    <w:lsdException w:name="Medium Grid 2 Accent 1" w:semiHidden="0" w:uiPriority="63" w:unhideWhenUsed="0"/>
-    <w:lsdException w:name="Medium Grid 3 Accent 1" w:semiHidden="0" w:uiPriority="64" w:unhideWhenUsed="0"/>
-    <w:lsdException w:name="Dark List Accent 1" w:semiHidden="0" w:uiPriority="65" w:unhideWhenUsed="0"/>
-    <w:lsdException w:name="Colorful Shading Accent 1" w:semiHidden="0" w:uiPriority="66" w:unhideWhenUsed="0"/>
-    <w:lsdException w:name="Colorful List Accent 1" w:semiHidden="0" w:uiPriority="67" w:unhideWhenUsed="0"/>
-    <w:lsdException w:name="Colorful Grid Accent 1" w:semiHidden="0" w:uiPriority="68" w:unhideWhenUsed="0"/>
-    <w:lsdException w:name="Light Shading Accent 2" w:semiHidden="0" w:uiPriority="69" w:unhideWhenUsed="0"/>
-    <w:lsdException w:name="Light List Accent 2" w:semiHidden="0" w:uiPriority="70" w:unhideWhenUsed="0"/>
-    <w:lsdException w:name="Light Grid Accent 2" w:semiHidden="0" w:uiPriority="71" w:unhideWhenUsed="0"/>
-    <w:lsdException w:name="Medium Shading 1 Accent 2" w:semiHidden="0" w:uiPriority="72" w:unhideWhenUsed="0"/>
-    <w:lsdException w:name="Medium Shading 2 Accent 2" w:semiHidden="0" w:uiPriority="73" w:unhideWhenUsed="0"/>
-    <w:lsdException w:name="Medium List 1 Accent 2" w:semiHidden="0" w:uiPriority="60" w:unhideWhenUsed="0"/>
-    <w:lsdException w:name="Medium List 2 Accent 2" w:semiHidden="0" w:uiPriority="61" w:unhideWhenUsed="0"/>
-    <w:lsdException w:name="Medium Grid 1 Accent 2" w:semiHidden="0" w:uiPriority="62" w:unhideWhenUsed="0"/>
-    <w:lsdException w:name="Medium Grid 2 Accent 2" w:semiHidden="0" w:uiPriority="63" w:unhideWhenUsed="0"/>
-    <w:lsdException w:name="Medium Grid 3 Accent 2" w:semiHidden="0" w:uiPriority="64" w:unhideWhenUsed="0"/>
-    <w:lsdException w:name="Dark List Accent 2" w:semiHidden="0" w:uiPriority="65" w:unhideWhenUsed="0"/>
-    <w:lsdException w:name="Colorful Shading Accent 2" w:semiHidden="0" w:uiPriority="66" w:unhideWhenUsed="0"/>
-    <w:lsdException w:name="Colorful List Accent 2" w:semiHidden="0" w:uiPriority="67" w:unhideWhenUsed="0"/>
-    <w:lsdException w:name="Colorful Grid Accent 2" w:semiHidden="0" w:uiPriority="68" w:unhideWhenUsed="0"/>
-    <w:lsdException w:name="Light Shading Accent 3" w:semiHidden="0" w:uiPriority="69" w:unhideWhenUsed="0"/>
-    <w:lsdException w:name="Light List Accent 3" w:semiHidden="0" w:uiPriority="70" w:unhideWhenUsed="0"/>
-    <w:lsdException w:name="Light Grid Accent 3" w:semiHidden="0" w:uiPriority="71" w:unhideWhenUsed="0"/>
-    <w:lsdException w:name="Medium Shading 1 Accent 3" w:semiHidden="0" w:uiPriority="72" w:unhideWhenUsed="0"/>
-    <w:lsdException w:name="Medium Shading 2 Accent 3" w:semiHidden="0" w:uiPriority="73" w:unhideWhenUsed="0"/>
-    <w:lsdException w:name="Medium List 1 Accent 3" w:semiHidden="0" w:uiPriority="60" w:unhideWhenUsed="0"/>
-    <w:lsdException w:name="Medium List 2 Accent 3" w:semiHidden="0" w:uiPriority="61" w:unhideWhenUsed="0"/>
-    <w:lsdException w:name="Medium Grid 1 Accent 3" w:semiHidden="0" w:uiPriority="62" w:unhideWhenUsed="0"/>
-    <w:lsdException w:name="Medium Grid 2 Accent 3" w:semiHidden="0" w:uiPriority="63" w:unhideWhenUsed="0"/>
-    <w:lsdException w:name="Medium Grid 3 Accent 3" w:semiHidden="0" w:uiPriority="64" w:unhideWhenUsed="0"/>
-    <w:lsdException w:name="Dark List Accent 3" w:semiHidden="0" w:uiPriority="65" w:unhideWhenUsed="0"/>
-    <w:lsdException w:name="Colorful Shading Accent 3" w:semiHidden="0" w:uiPriority="66" w:unhideWhenUsed="0"/>
-    <w:lsdException w:name="Colorful List Accent 3" w:semiHidden="0" w:uiPriority="67" w:unhideWhenUsed="0"/>
-    <w:lsdException w:name="Colorful Grid Accent 3" w:semiHidden="0" w:uiPriority="68" w:unhideWhenUsed="0"/>
-    <w:lsdException w:name="Light Shading Accent 4" w:semiHidden="0" w:uiPriority="69" w:unhideWhenUsed="0"/>
-    <w:lsdException w:name="Light List Accent 4" w:semiHidden="0" w:uiPriority="70" w:unhideWhenUsed="0"/>
-    <w:lsdException w:name="Light Grid Accent 4" w:semiHidden="0" w:uiPriority="71" w:unhideWhenUsed="0"/>
-    <w:lsdException w:name="Medium Shading 1 Accent 4" w:semiHidden="0" w:uiPriority="72" w:unhideWhenUsed="0"/>
-    <w:lsdException w:name="Medium Shading 2 Accent 4" w:semiHidden="0" w:uiPriority="73" w:unhideWhenUsed="0"/>
-    <w:lsdException w:name="Medium List 1 Accent 4" w:semiHidden="0" w:uiPriority="60" w:unhideWhenUsed="0"/>
-    <w:lsdException w:name="Medium List 2 Accent 4" w:semiHidden="0" w:uiPriority="61" w:unhideWhenUsed="0"/>
-    <w:lsdException w:name="Medium Grid 1 Accent 4" w:semiHidden="0" w:uiPriority="62" w:unhideWhenUsed="0"/>
-    <w:lsdException w:name="Medium Grid 2 Accent 4" w:semiHidden="0" w:uiPriority="63" w:unhideWhenUsed="0"/>
-    <w:lsdException w:name="Medium Grid 3 Accent 4" w:semiHidden="0" w:uiPriority="64" w:unhideWhenUsed="0"/>
-    <w:lsdException w:name="Dark List Accent 4" w:semiHidden="0" w:uiPriority="65" w:unhideWhenUsed="0"/>
-    <w:lsdException w:name="Colorful Shading Accent 4" w:semiHidden="0" w:uiPriority="66" w:unhideWhenUsed="0"/>
-    <w:lsdException w:name="Colorful List Accent 4" w:semiHidden="0" w:uiPriority="67" w:unhideWhenUsed="0"/>
-    <w:lsdException w:name="Colorful Grid Accent 4" w:semiHidden="0" w:uiPriority="68" w:unhideWhenUsed="0"/>
-    <w:lsdException w:name="Light Shading Accent 5" w:semiHidden="0" w:uiPriority="69" w:unhideWhenUsed="0"/>
-    <w:lsdException w:name="Light List Accent 5" w:semiHidden="0" w:uiPriority="70" w:unhideWhenUsed="0"/>
-    <w:lsdException w:name="Light Grid Accent 5" w:semiHidden="0" w:uiPriority="71" w:unhideWhenUsed="0"/>
-    <w:lsdException w:name="Medium Shading 1 Accent 5" w:semiHidden="0" w:uiPriority="72" w:unhideWhenUsed="0"/>
-    <w:lsdException w:name="Medium Shading 2 Accent 5" w:semiHidden="0" w:uiPriority="73" w:unhideWhenUsed="0"/>
-    <w:lsdException w:name="Medium List 1 Accent 5" w:semiHidden="0" w:uiPriority="60" w:unhideWhenUsed="0"/>
-    <w:lsdException w:name="Medium List 2 Accent 5" w:semiHidden="0" w:uiPriority="61" w:unhideWhenUsed="0"/>
-    <w:lsdException w:name="Medium Grid 1 Accent 5" w:semiHidden="0" w:uiPriority="62" w:unhideWhenUsed="0"/>
-    <w:lsdException w:name="Medium Grid 2 Accent 5" w:semiHidden="0" w:uiPriority="63" w:unhideWhenUsed="0"/>
-    <w:lsdException w:name="Medium Grid 3 Accent 5" w:semiHidden="0" w:uiPriority="64" w:unhideWhenUsed="0"/>
-    <w:lsdException w:name="Dark List Accent 5" w:semiHidden="0" w:uiPriority="65" w:unhideWhenUsed="0"/>
-    <w:lsdException w:name="Colorful Shading Accent 5" w:semiHidden="0" w:uiPriority="66" w:unhideWhenUsed="0"/>
-    <w:lsdException w:name="Colorful List Accent 5" w:semiHidden="0" w:uiPriority="67" w:unhideWhenUsed="0"/>
-    <w:lsdException w:name="Colorful Grid Accent 5" w:semiHidden="0" w:uiPriority="68" w:unhideWhenUsed="0"/>
-    <w:lsdException w:name="Light Shading Accent 6" w:semiHidden="0" w:uiPriority="69" w:unhideWhenUsed="0"/>
-    <w:lsdException w:name="Light List Accent 6" w:semiHidden="0" w:uiPriority="70" w:unhideWhenUsed="0"/>
-    <w:lsdException w:name="Light Grid Accent 6" w:semiHidden="0" w:uiPriority="71" w:unhideWhenUsed="0"/>
-    <w:lsdException w:name="Medium Shading 1 Accent 6" w:semiHidden="0" w:uiPriority="72" w:unhideWhenUsed="0"/>
-    <w:lsdException w:name="Medium Shading 2 Accent 6" w:semiHidden="0" w:uiPriority="73" w:unhideWhenUsed="0"/>
-    <w:lsdException w:name="Medium List 1 Accent 6" w:semiHidden="0" w:uiPriority="19" w:unhideWhenUsed="0" w:qFormat="1"/>
-    <w:lsdException w:name="Medium List 2 Accent 6" w:semiHidden="0" w:uiPriority="21" w:unhideWhenUsed="0" w:qFormat="1"/>
-    <w:lsdException w:name="Medium Grid 1 Accent 6" w:semiHidden="0" w:uiPriority="31" w:unhideWhenUsed="0" w:qFormat="1"/>
-    <w:lsdException w:name="Medium Grid 2 Accent 6" w:semiHidden="0" w:uiPriority="32" w:unhideWhenUsed="0" w:qFormat="1"/>
-    <w:lsdException w:name="Medium Grid 3 Accent 6" w:semiHidden="0" w:uiPriority="33" w:unhideWhenUsed="0" w:qFormat="1"/>
-    <w:lsdException w:name="Dark List Accent 6" w:uiPriority="37"/>
-    <w:lsdException w:name="Colorful Shading Accent 6" w:uiPriority="39" w:qFormat="1"/>
-    <w:lsdException w:name="Colorful List Accent 6" w:semiHidden="0" w:uiPriority="72" w:unhideWhenUsed="0"/>
-    <w:lsdException w:name="Colorful Grid Accent 6" w:semiHidden="0" w:uiPriority="73" w:unhideWhenUsed="0"/>
-    <w:lsdException w:name="Subtle Emphasis" w:semiHidden="0" w:uiPriority="19" w:unhideWhenUsed="0" w:qFormat="1"/>
-    <w:lsdException w:name="Intense Emphasis" w:semiHidden="0" w:uiPriority="21" w:unhideWhenUsed="0" w:qFormat="1"/>
-    <w:lsdException w:name="Subtle Reference" w:semiHidden="0" w:uiPriority="31" w:unhideWhenUsed="0" w:qFormat="1"/>
-    <w:lsdException w:name="Intense Reference" w:semiHidden="0" w:uiPriority="32" w:unhideWhenUsed="0" w:qFormat="1"/>
-    <w:lsdException w:name="Book Title" w:semiHidden="0" w:uiPriority="33" w:unhideWhenUsed="0" w:qFormat="1"/>
-    <w:lsdException w:name="Bibliography" w:uiPriority="37"/>
-    <w:lsdException w:name="TOC Heading" w:uiPriority="39" w:qFormat="1"/>
-  </w:latentStyles>
-  <w:style w:type="paragraph" w:default="1" w:styleId="Normal">
-    <w:name w:val="Normal"/>
-    <w:qFormat/>
-    <w:rsid w:val="00A7193D"/>
-    <w:rPr>
-      <w:sz w:val="24"/>
-      <w:szCs w:val="22"/>
-    </w:rPr>
-  </w:style>
-  <w:style w:type="paragraph" w:styleId="Heading1">
-    <w:name w:val="heading 1"/>
+  <w:style w:type="paragraph" w:styleId="BalloonText">
+    <w:name w:val="Balloon Text"/>
     <w:basedOn w:val="Normal"/>
-    <w:next w:val="Normal"/>
-    <w:qFormat/>
-    <w:rsid w:val="00AD1B88"/>
-    <w:pPr>
-      <w:keepNext/>
-      <w:spacing w:before="120" w:after="120"/>
-      <w:jc w:val="center"/>
-      <w:outlineLvl w:val="0"/>
-    </w:pPr>
-    <w:rPr>
-      <w:rFonts w:cs="Arial"/>
-      <w:bCs/>
-      <w:smallCaps/>
-      <w:kern w:val="32"/>
-      <w:sz w:val="28"/>
-      <w:szCs w:val="28"/>
-    </w:rPr>
-  </w:style>
-  <w:style w:type="paragraph" w:styleId="Heading2">
-    <w:name w:val="heading 2"/>
-    <w:basedOn w:val="Heading1"/>
-    <w:next w:val="Normal"/>
-    <w:qFormat/>
-    <w:rsid w:val="00F47153"/>
-    <w:pPr>
-      <w:keepNext w:val="0"/>
-      <w:numPr>
-        <w:numId w:val="1"/>
-      </w:numPr>
-      <w:suppressAutoHyphens/>
-      <w:outlineLvl w:val="1"/>
-    </w:pPr>
-    <w:rPr>
-      <w:rFonts w:cs="Times New Roman"/>
-      <w:sz w:val="26"/>
-      <w:szCs w:val="24"/>
-    </w:rPr>
-  </w:style>
-  <w:style w:type="paragraph" w:styleId="Heading3">
-    <w:name w:val="heading 3"/>
-    <w:basedOn w:val="Normal"/>
-    <w:next w:val="Normal"/>
-    <w:qFormat/>
-    <w:rsid w:val="00AD1B88"/>
-    <w:pPr>
-      <w:keepNext/>
-      <w:spacing w:before="120" w:after="120"/>
-      <w:ind w:left="720"/>
-      <w:outlineLvl w:val="2"/>
-    </w:pPr>
-    <w:rPr>
-      <w:rFonts w:cs="Arial"/>
-      <w:bCs/>
-      <w:i/>
-      <w:szCs w:val="26"/>
-    </w:rPr>
-  </w:style>
-  <w:style w:type="paragraph" w:styleId="Heading5">
-    <w:name w:val="heading 5"/>
-    <w:basedOn w:val="Normal"/>
-    <w:next w:val="Normal"/>
-    <w:link w:val="Heading5Char"/>
-    <w:uiPriority w:val="9"/>
-    <w:semiHidden/>
-    <w:unhideWhenUsed/>
-    <w:qFormat/>
-    <w:rsid w:val="005E23A1"/>
-    <w:pPr>
-      <w:spacing w:before="240" w:after="60"/>
-      <w:outlineLvl w:val="4"/>
-    </w:pPr>
-    <w:rPr>
-      <w:rFonts w:ascii="Calibri" w:eastAsia="Times New Roman" w:hAnsi="Calibri"/>
-      <w:b/>
-      <w:bCs/>
-      <w:i/>
-      <w:iCs/>
-      <w:sz w:val="26"/>
-      <w:szCs w:val="26"/>
-    </w:rPr>
-  </w:style>
-  <w:style w:type="character" w:default="1" w:styleId="DefaultParagraphFont">
-    <w:name w:val="Default Paragraph Font"/>
-    <w:uiPriority w:val="1"/>
-    <w:semiHidden/>
-    <w:unhideWhenUsed/>
-  </w:style>
-  <w:style w:type="table" w:default="1" w:styleId="TableNormal">
-    <w:name w:val="Normal Table"/>
+    <w:link w:val="BalloonTextChar"/>
     <w:uiPriority w:val="99"/>
     <w:semiHidden/>
     <w:unhideWhenUsed/>
-    <w:tblPr>
-      <w:tblInd w:w="0" w:type="dxa"/>
-      <w:tblCellMar>
-        <w:top w:w="0" w:type="dxa"/>
-        <w:left w:w="108" w:type="dxa"/>
-        <w:bottom w:w="0" w:type="dxa"/>
-        <w:right w:w="108" w:type="dxa"/>
-      </w:tblCellMar>
-    </w:tblPr>
+    <w:rsid w:val="004C533A"/>
+    <w:rPr>
+      <w:sz w:val="18"/>
+      <w:szCs w:val="18"/>
+    </w:rPr>
   </w:style>
-  <w:style w:type="numbering" w:default="1" w:styleId="NoList">
-    <w:name w:val="No List"/>
+  <w:style w:type="character" w:customStyle="1" w:styleId="BalloonTextChar">
+    <w:name w:val="Balloon Text Char"/>
+    <w:basedOn w:val="DefaultParagraphFont"/>
+    <w:link w:val="BalloonText"/>
+    <w:uiPriority w:val="99"/>
+    <w:semiHidden/>
+    <w:rsid w:val="004C533A"/>
+    <w:rPr>
+      <w:sz w:val="18"/>
+      <w:szCs w:val="18"/>
+    </w:rPr>
+  </w:style>
+  <w:style w:type="character" w:styleId="UnresolvedMention">
+    <w:name w:val="Unresolved Mention"/>
+    <w:basedOn w:val="DefaultParagraphFont"/>
     <w:uiPriority w:val="99"/>
     <w:semiHidden/>
     <w:unhideWhenUsed/>
-  </w:style>
-  <w:style w:type="paragraph" w:styleId="Header">
-    <w:name w:val="header"/>
-    <w:basedOn w:val="Normal"/>
-    <w:link w:val="HeaderChar"/>
-    <w:rsid w:val="00DB1289"/>
-    <w:pPr>
-      <w:tabs>
-        <w:tab w:val="center" w:pos="4680"/>
-        <w:tab w:val="right" w:pos="9360"/>
-      </w:tabs>
-    </w:pPr>
-  </w:style>
-  <w:style w:type="paragraph" w:styleId="Footer">
-    <w:name w:val="footer"/>
-    <w:basedOn w:val="Normal"/>
-    <w:rsid w:val="00DB1289"/>
-    <w:pPr>
-      <w:tabs>
-        <w:tab w:val="center" w:pos="4680"/>
-        <w:tab w:val="right" w:pos="9360"/>
-      </w:tabs>
-    </w:pPr>
-  </w:style>
-  <w:style w:type="paragraph" w:customStyle="1" w:styleId="Poem">
-    <w:name w:val="Poem"/>
-    <w:basedOn w:val="Normal"/>
-    <w:next w:val="Normal"/>
-    <w:rsid w:val="00AD1B88"/>
+    <w:rsid w:val="00B603BB"/>
     <w:rPr>
-      <w:b/>
-    </w:rPr>
-  </w:style>
-  <w:style w:type="character" w:styleId="FootnoteReference">
-    <w:name w:val="footnote reference"/>
-    <w:uiPriority w:val="99"/>
-    <w:semiHidden/>
-    <w:rsid w:val="00A7193D"/>
-    <w:rPr>
-      <w:vertAlign w:val="superscript"/>
-    </w:rPr>
-  </w:style>
-  <w:style w:type="paragraph" w:customStyle="1" w:styleId="ColorfulList-Accent11">
-    <w:name w:val="Colorful List - Accent 11"/>
-    <w:basedOn w:val="Normal"/>
-    <w:uiPriority w:val="34"/>
-    <w:qFormat/>
-    <w:rsid w:val="0047429F"/>
-    <w:pPr>
-      <w:ind w:left="720"/>
-      <w:contextualSpacing/>
-    </w:pPr>
-    <w:rPr>
-      <w:rFonts w:ascii="Cambria" w:eastAsia="MS Mincho" w:hAnsi="Cambria"/>
-      <w:szCs w:val="24"/>
-    </w:rPr>
-  </w:style>
-  <w:style w:type="character" w:styleId="Hyperlink">
-    <w:name w:val="Hyperlink"/>
-    <w:uiPriority w:val="99"/>
-    <w:unhideWhenUsed/>
-    <w:rsid w:val="00C766E1"/>
-    <w:rPr>
-      <w:color w:val="0000FF"/>
-      <w:u w:val="single"/>
-    </w:rPr>
-  </w:style>
-  <w:style w:type="character" w:styleId="Emphasis">
-    <w:name w:val="Emphasis"/>
-    <w:uiPriority w:val="20"/>
-    <w:qFormat/>
-    <w:rsid w:val="002C0B3D"/>
-    <w:rPr>
-      <w:i/>
-      <w:iCs/>
-    </w:rPr>
-  </w:style>
-  <w:style w:type="character" w:customStyle="1" w:styleId="apple-converted-space">
-    <w:name w:val="apple-converted-space"/>
-    <w:rsid w:val="002C0B3D"/>
-  </w:style>
-  <w:style w:type="character" w:customStyle="1" w:styleId="HeaderChar">
-    <w:name w:val="Header Char"/>
-    <w:link w:val="Header"/>
-    <w:uiPriority w:val="99"/>
-    <w:rsid w:val="00291195"/>
-    <w:rPr>
-      <w:sz w:val="24"/>
-      <w:szCs w:val="22"/>
-    </w:rPr>
-  </w:style>
-  <w:style w:type="character" w:styleId="PageNumber">
-    <w:name w:val="page number"/>
-    <w:unhideWhenUsed/>
-    <w:rsid w:val="00291195"/>
-  </w:style>
-  <w:style w:type="paragraph" w:styleId="FootnoteText">
-    <w:name w:val="footnote text"/>
-    <w:basedOn w:val="Normal"/>
-    <w:link w:val="FootnoteTextChar"/>
-    <w:uiPriority w:val="99"/>
-    <w:unhideWhenUsed/>
-    <w:rsid w:val="000D68FA"/>
-    <w:pPr>
-      <w:spacing w:after="200" w:line="276" w:lineRule="auto"/>
-    </w:pPr>
-    <w:rPr>
-      <w:rFonts w:ascii="Calibri" w:hAnsi="Calibri"/>
-      <w:sz w:val="20"/>
-      <w:szCs w:val="20"/>
-    </w:rPr>
-  </w:style>
-  <w:style w:type="character" w:customStyle="1" w:styleId="FootnoteTextChar">
-    <w:name w:val="Footnote Text Char"/>
-    <w:link w:val="FootnoteText"/>
-    <w:uiPriority w:val="99"/>
-    <w:rsid w:val="000D68FA"/>
-    <w:rPr>
-      <w:rFonts w:ascii="Calibri" w:hAnsi="Calibri"/>
-    </w:rPr>
-  </w:style>
-  <w:style w:type="paragraph" w:styleId="ListParagraph">
-    <w:name w:val="List Paragraph"/>
-    <w:basedOn w:val="Normal"/>
-    <w:uiPriority w:val="34"/>
-    <w:qFormat/>
-    <w:rsid w:val="00EE660B"/>
-    <w:pPr>
-      <w:spacing w:after="160" w:line="259" w:lineRule="auto"/>
-      <w:ind w:left="720"/>
-      <w:contextualSpacing/>
-    </w:pPr>
-    <w:rPr>
-      <w:rFonts w:ascii="Calibri" w:hAnsi="Calibri"/>
-      <w:sz w:val="22"/>
-    </w:rPr>
-  </w:style>
-  <w:style w:type="character" w:customStyle="1" w:styleId="Heading5Char">
-    <w:name w:val="Heading 5 Char"/>
-    <w:link w:val="Heading5"/>
-    <w:uiPriority w:val="9"/>
-    <w:semiHidden/>
-    <w:rsid w:val="005E23A1"/>
-    <w:rPr>
-      <w:rFonts w:ascii="Calibri" w:eastAsia="Times New Roman" w:hAnsi="Calibri" w:cs="Times New Roman"/>
-      <w:b/>
-      <w:bCs/>
-      <w:i/>
-      <w:iCs/>
-      <w:sz w:val="26"/>
-      <w:szCs w:val="26"/>
-    </w:rPr>
-  </w:style>
-  <w:style w:type="character" w:styleId="Strong">
-    <w:name w:val="Strong"/>
-    <w:uiPriority w:val="22"/>
-    <w:qFormat/>
-    <w:rsid w:val="005E23A1"/>
-    <w:rPr>
-      <w:b/>
-      <w:bCs/>
-    </w:rPr>
-  </w:style>
-  <w:style w:type="paragraph" w:styleId="NormalWeb">
-    <w:name w:val="Normal (Web)"/>
-    <w:basedOn w:val="Normal"/>
-    <w:uiPriority w:val="99"/>
-    <w:unhideWhenUsed/>
-    <w:rsid w:val="00DC1B1D"/>
-    <w:pPr>
-      <w:spacing w:before="100" w:beforeAutospacing="1" w:after="100" w:afterAutospacing="1"/>
-    </w:pPr>
-    <w:rPr>
-      <w:rFonts w:ascii="Times" w:hAnsi="Times"/>
-      <w:sz w:val="20"/>
-      <w:szCs w:val="20"/>
-    </w:rPr>
-  </w:style>
-  <w:style w:type="character" w:styleId="FollowedHyperlink">
-    <w:name w:val="FollowedHyperlink"/>
-    <w:uiPriority w:val="99"/>
-    <w:semiHidden/>
-    <w:unhideWhenUsed/>
-    <w:rsid w:val="00692B2D"/>
-    <w:rPr>
-      <w:color w:val="800080"/>
-      <w:u w:val="single"/>
-    </w:rPr>
-  </w:style>
-  <w:style w:type="paragraph" w:customStyle="1" w:styleId="normal0">
-    <w:name w:val="normal"/>
-    <w:rsid w:val="00853A98"/>
-    <w:pPr>
-      <w:widowControl w:val="0"/>
-      <w:spacing w:line="335" w:lineRule="auto"/>
-      <w:contextualSpacing/>
-    </w:pPr>
-    <w:rPr>
-      <w:rFonts w:ascii="Verdana" w:eastAsia="Verdana" w:hAnsi="Verdana" w:cs="Verdana"/>
-      <w:sz w:val="24"/>
-      <w:szCs w:val="24"/>
+      <w:color w:val="605E5C"/>
+      <w:shd w:val="clear" w:color="auto" w:fill="E1DFDD"/>
     </w:rPr>
   </w:style>
 </w:styles>
@@ -15149,7 +15707,7 @@
 </file>
 
 <file path=customXml/itemProps1.xml><?xml version="1.0" encoding="utf-8"?>
-<ds:datastoreItem xmlns:ds="http://schemas.openxmlformats.org/officeDocument/2006/customXml" ds:itemID="{3C1DFC43-D08A-1F47-AE2D-579C6AC4B325}">
+<ds:datastoreItem xmlns:ds="http://schemas.openxmlformats.org/officeDocument/2006/customXml" ds:itemID="{93B74041-AA59-FA4A-A4F9-ABF6F2B2DE10}">
   <ds:schemaRefs>
     <ds:schemaRef ds:uri="http://schemas.openxmlformats.org/officeDocument/2006/bibliography"/>
   </ds:schemaRefs>

</xml_diff>